<commit_message>
deleted old weights and added new
</commit_message>
<xml_diff>
--- a/отчёт.docx
+++ b/отчёт.docx
@@ -137,7 +137,15 @@
           <w:sz w:val="26"/>
           <w:szCs w:val="26"/>
         </w:rPr>
-        <w:t>: специальные защитные костюмы и обувь, жилеты, комбинезоны, каски, перчатки/рукавицы и многое другое. Набор СО обычно зависит от типа производства, самыми же часто используемыми являются каски и жилеты. Именно их мы и будем находить в тестовом примере модуля.</w:t>
+        <w:t xml:space="preserve">: специальные защитные костюмы и обувь, жилеты, комбинезоны, каски, перчатки/рукавицы и многое другое. Набор СО обычно зависит от типа производства, самыми же часто используемыми являются каски и жилеты. </w:t>
+      </w:r>
+      <w:r>
+        <w:rPr>
+          <w:rFonts w:ascii="Times New Roman" w:hAnsi="Times New Roman" w:cs="Times New Roman"/>
+          <w:sz w:val="26"/>
+          <w:szCs w:val="26"/>
+        </w:rPr>
+        <w:t xml:space="preserve">В качестве примера работы модуля будем провертеть соблюдение ношения каски. </w:t>
       </w:r>
     </w:p>
     <w:p>
@@ -1809,60 +1817,78 @@
         </w:rPr>
         <w:t xml:space="preserve">. </w:t>
       </w:r>
-    </w:p>
-    <w:p>
-      <w:pPr>
-        <w:jc w:val="both"/>
+      <w:bookmarkStart w:id="0" w:name="_GoBack"/>
+      <w:bookmarkEnd w:id="0"/>
+    </w:p>
+    <w:p>
+      <w:pPr>
+        <w:jc w:val="both"/>
+        <w:rPr>
+          <w:rFonts w:ascii="Times New Roman" w:hAnsi="Times New Roman" w:cs="Times New Roman"/>
+          <w:sz w:val="26"/>
+          <w:szCs w:val="26"/>
+        </w:rPr>
+      </w:pPr>
+      <w:r>
+        <w:rPr>
+          <w:rFonts w:ascii="Times New Roman" w:hAnsi="Times New Roman" w:cs="Times New Roman"/>
+          <w:sz w:val="26"/>
+          <w:szCs w:val="26"/>
+        </w:rPr>
+        <w:tab/>
+        <w:t>Для обучения детектора касок</w:t>
+      </w:r>
+      <w:r>
+        <w:rPr>
+          <w:rFonts w:ascii="Times New Roman" w:hAnsi="Times New Roman" w:cs="Times New Roman"/>
+          <w:sz w:val="26"/>
+          <w:szCs w:val="26"/>
+        </w:rPr>
+        <w:t xml:space="preserve"> я произвел сбор и разметку данных из открытых источников. В процессе поиска мой выбор пал на завод металлоконструкций </w:t>
+      </w:r>
+      <w:proofErr w:type="spellStart"/>
+      <w:r>
+        <w:rPr>
+          <w:rFonts w:ascii="Times New Roman" w:hAnsi="Times New Roman" w:cs="Times New Roman"/>
+          <w:sz w:val="26"/>
+          <w:szCs w:val="26"/>
+        </w:rPr>
+        <w:t>Аполло</w:t>
+      </w:r>
+      <w:proofErr w:type="spellEnd"/>
+      <w:r>
+        <w:rPr>
+          <w:rFonts w:ascii="Times New Roman" w:hAnsi="Times New Roman" w:cs="Times New Roman"/>
+          <w:sz w:val="26"/>
+          <w:szCs w:val="26"/>
+        </w:rPr>
+        <w:t xml:space="preserve">. Компания предоставляет потоки видео с </w:t>
+      </w:r>
+      <w:r>
         <w:rPr>
           <w:rFonts w:ascii="Times New Roman" w:hAnsi="Times New Roman" w:cs="Times New Roman"/>
           <w:sz w:val="26"/>
           <w:szCs w:val="26"/>
           <w:lang w:val="en-US"/>
         </w:rPr>
-      </w:pPr>
-      <w:r>
-        <w:rPr>
-          <w:rFonts w:ascii="Times New Roman" w:hAnsi="Times New Roman" w:cs="Times New Roman"/>
-          <w:sz w:val="26"/>
-          <w:szCs w:val="26"/>
-        </w:rPr>
-        <w:tab/>
-        <w:t xml:space="preserve">Для обучения детектора касок и жилетов мной были выбраны </w:t>
-      </w:r>
-      <w:proofErr w:type="spellStart"/>
-      <w:r>
-        <w:rPr>
-          <w:rFonts w:ascii="Times New Roman" w:hAnsi="Times New Roman" w:cs="Times New Roman"/>
-          <w:sz w:val="26"/>
-          <w:szCs w:val="26"/>
-        </w:rPr>
-        <w:t>датасеты</w:t>
-      </w:r>
-      <w:proofErr w:type="spellEnd"/>
-      <w:r>
-        <w:rPr>
-          <w:rFonts w:ascii="Times New Roman" w:hAnsi="Times New Roman" w:cs="Times New Roman"/>
-          <w:sz w:val="26"/>
-          <w:szCs w:val="26"/>
-        </w:rPr>
-        <w:t xml:space="preserve"> из открытого доступа: </w:t>
-      </w:r>
-    </w:p>
-    <w:p>
-      <w:pPr>
-        <w:pStyle w:val="a3"/>
-        <w:numPr>
-          <w:ilvl w:val="0"/>
-          <w:numId w:val="4"/>
-        </w:numPr>
-        <w:jc w:val="both"/>
-        <w:rPr>
-          <w:rFonts w:ascii="Times New Roman" w:hAnsi="Times New Roman" w:cs="Times New Roman"/>
-          <w:sz w:val="26"/>
-          <w:szCs w:val="26"/>
-          <w:lang w:val="en-US"/>
-        </w:rPr>
-      </w:pPr>
+        <w:t>IP</w:t>
+      </w:r>
+      <w:r>
+        <w:rPr>
+          <w:rFonts w:ascii="Times New Roman" w:hAnsi="Times New Roman" w:cs="Times New Roman"/>
+          <w:sz w:val="26"/>
+          <w:szCs w:val="26"/>
+        </w:rPr>
+        <w:t xml:space="preserve"> </w:t>
+      </w:r>
+      <w:r>
+        <w:rPr>
+          <w:rFonts w:ascii="Times New Roman" w:hAnsi="Times New Roman" w:cs="Times New Roman"/>
+          <w:sz w:val="26"/>
+          <w:szCs w:val="26"/>
+        </w:rPr>
+        <w:t xml:space="preserve">камер, расположенных на их предприятии в открытом доступе. Посмотреть их можно на сайте: </w:t>
+      </w:r>
       <w:hyperlink r:id="rId8" w:history="1">
         <w:r>
           <w:rPr>
@@ -1870,9 +1896,8 @@
             <w:rFonts w:ascii="Times New Roman" w:hAnsi="Times New Roman" w:cs="Times New Roman"/>
             <w:sz w:val="26"/>
             <w:szCs w:val="26"/>
-            <w:lang w:val="en-US"/>
           </w:rPr>
-          <w:t>https://universe.roboflow.com/joseph-nelson/hard-hat-workers</w:t>
+          <w:t>https://apollo-zmk.ru/about/interesnoe/live-video/</w:t>
         </w:r>
       </w:hyperlink>
       <w:r>
@@ -1880,94 +1905,9 @@
           <w:rFonts w:ascii="Times New Roman" w:hAnsi="Times New Roman" w:cs="Times New Roman"/>
           <w:sz w:val="26"/>
           <w:szCs w:val="26"/>
-          <w:lang w:val="en-US"/>
-        </w:rPr>
-        <w:t xml:space="preserve"> </w:t>
-      </w:r>
-    </w:p>
-    <w:p>
-      <w:pPr>
-        <w:pStyle w:val="a3"/>
-        <w:numPr>
-          <w:ilvl w:val="0"/>
-          <w:numId w:val="4"/>
-        </w:numPr>
-        <w:jc w:val="both"/>
-        <w:rPr>
-          <w:rFonts w:ascii="Times New Roman" w:hAnsi="Times New Roman" w:cs="Times New Roman"/>
-          <w:sz w:val="26"/>
-          <w:szCs w:val="26"/>
-          <w:lang w:val="en-US"/>
-        </w:rPr>
-      </w:pPr>
-      <w:hyperlink r:id="rId9" w:history="1">
-        <w:r>
-          <w:rPr>
-            <w:rStyle w:val="a4"/>
-            <w:rFonts w:ascii="Times New Roman" w:hAnsi="Times New Roman" w:cs="Times New Roman"/>
-            <w:sz w:val="26"/>
-            <w:szCs w:val="26"/>
-            <w:lang w:val="en-US"/>
-          </w:rPr>
-          <w:t>https://universe.roboflow.com/toby-ai/rc-jj2vv</w:t>
-        </w:r>
-      </w:hyperlink>
-    </w:p>
-    <w:p>
-      <w:pPr>
-        <w:pStyle w:val="a3"/>
-        <w:numPr>
-          <w:ilvl w:val="0"/>
-          <w:numId w:val="4"/>
-        </w:numPr>
-        <w:jc w:val="both"/>
-        <w:rPr>
-          <w:rFonts w:ascii="Times New Roman" w:hAnsi="Times New Roman" w:cs="Times New Roman"/>
-          <w:sz w:val="26"/>
-          <w:szCs w:val="26"/>
-          <w:lang w:val="en-US"/>
-        </w:rPr>
-      </w:pPr>
-      <w:hyperlink r:id="rId10" w:history="1">
-        <w:r>
-          <w:rPr>
-            <w:rStyle w:val="a4"/>
-            <w:rFonts w:ascii="Times New Roman" w:hAnsi="Times New Roman" w:cs="Times New Roman"/>
-            <w:sz w:val="26"/>
-            <w:szCs w:val="26"/>
-            <w:lang w:val="en-US"/>
-          </w:rPr>
-          <w:t>https://universe.roboflow.com/selen-vural/safety_vest-dd3fz</w:t>
-        </w:r>
-      </w:hyperlink>
-    </w:p>
-    <w:p>
-      <w:pPr>
-        <w:pStyle w:val="a3"/>
-        <w:numPr>
-          <w:ilvl w:val="0"/>
-          <w:numId w:val="4"/>
-        </w:numPr>
-        <w:jc w:val="both"/>
-        <w:rPr>
-          <w:rFonts w:ascii="Times New Roman" w:hAnsi="Times New Roman" w:cs="Times New Roman"/>
-          <w:sz w:val="26"/>
-          <w:szCs w:val="26"/>
-          <w:lang w:val="en-US"/>
-        </w:rPr>
-      </w:pPr>
-      <w:hyperlink r:id="rId11" w:history="1">
-        <w:r>
-          <w:rPr>
-            <w:rStyle w:val="a4"/>
-            <w:rFonts w:ascii="Times New Roman" w:hAnsi="Times New Roman" w:cs="Times New Roman"/>
-            <w:sz w:val="26"/>
-            <w:szCs w:val="26"/>
-            <w:lang w:val="en-US"/>
-          </w:rPr>
-          <w:t>https://universe.roboflow.com/new-workspace-diajm/safetty-vest</w:t>
-        </w:r>
-      </w:hyperlink>
+        </w:rPr>
+        <w:t>. Мной были записаны небольшие видео фрагменты с нескольких камер, из которых в последствии был собран и размечен набор данных.</w:t>
+      </w:r>
     </w:p>
     <w:p>
       <w:pPr>
@@ -1976,19 +1916,15 @@
           <w:rFonts w:ascii="Times New Roman" w:hAnsi="Times New Roman" w:cs="Times New Roman"/>
           <w:sz w:val="26"/>
           <w:szCs w:val="26"/>
-          <w:lang w:val="en-US"/>
-        </w:rPr>
-      </w:pPr>
-      <w:bookmarkStart w:id="0" w:name="_GoBack"/>
-      <w:bookmarkEnd w:id="0"/>
-    </w:p>
-    <w:p>
-      <w:pPr>
-        <w:rPr>
-          <w:rFonts w:ascii="Times New Roman" w:hAnsi="Times New Roman" w:cs="Times New Roman"/>
-          <w:sz w:val="26"/>
-          <w:szCs w:val="26"/>
-          <w:lang w:val="en-US"/>
+        </w:rPr>
+      </w:pPr>
+    </w:p>
+    <w:p>
+      <w:pPr>
+        <w:rPr>
+          <w:rFonts w:ascii="Times New Roman" w:hAnsi="Times New Roman" w:cs="Times New Roman"/>
+          <w:sz w:val="26"/>
+          <w:szCs w:val="26"/>
         </w:rPr>
       </w:pPr>
     </w:p>
@@ -2023,7 +1959,7 @@
           <w:szCs w:val="26"/>
         </w:rPr>
       </w:pPr>
-      <w:hyperlink r:id="rId12" w:history="1">
+      <w:hyperlink r:id="rId9" w:history="1">
         <w:r>
           <w:rPr>
             <w:rStyle w:val="a4"/>
@@ -2048,7 +1984,7 @@
           <w:szCs w:val="26"/>
         </w:rPr>
       </w:pPr>
-      <w:hyperlink r:id="rId13" w:history="1">
+      <w:hyperlink r:id="rId10" w:history="1">
         <w:r>
           <w:rPr>
             <w:rStyle w:val="a4"/>
@@ -2073,7 +2009,7 @@
           <w:szCs w:val="26"/>
         </w:rPr>
       </w:pPr>
-      <w:hyperlink r:id="rId14" w:history="1">
+      <w:hyperlink r:id="rId11" w:history="1">
         <w:r>
           <w:rPr>
             <w:rStyle w:val="a4"/>

</xml_diff>

<commit_message>
added args for features usage + report modification
</commit_message>
<xml_diff>
--- a/отчёт.docx
+++ b/отчёт.docx
@@ -8,7 +8,7 @@
         <w:rPr>
           <w:rFonts w:ascii="Times New Roman" w:hAnsi="Times New Roman" w:cs="Times New Roman"/>
           <w:b/>
-          <w:sz w:val="28"/>
+          <w:sz w:val="32"/>
           <w:szCs w:val="26"/>
         </w:rPr>
       </w:pPr>
@@ -16,7 +16,7 @@
         <w:rPr>
           <w:rFonts w:ascii="Times New Roman" w:hAnsi="Times New Roman" w:cs="Times New Roman"/>
           <w:b/>
-          <w:sz w:val="28"/>
+          <w:sz w:val="32"/>
           <w:szCs w:val="26"/>
         </w:rPr>
         <w:t>Анализ предметной области</w:t>
@@ -28,33 +28,17 @@
         <w:jc w:val="both"/>
         <w:rPr>
           <w:rFonts w:ascii="Times New Roman" w:hAnsi="Times New Roman" w:cs="Times New Roman"/>
-          <w:sz w:val="26"/>
-          <w:szCs w:val="26"/>
-        </w:rPr>
-      </w:pPr>
-      <w:r>
-        <w:rPr>
-          <w:rFonts w:ascii="Times New Roman" w:hAnsi="Times New Roman" w:cs="Times New Roman"/>
-          <w:sz w:val="26"/>
-          <w:szCs w:val="26"/>
-        </w:rPr>
-        <w:t>На любом производстве есть факторы, опасные для жизни или здо</w:t>
-      </w:r>
-      <w:r>
-        <w:rPr>
-          <w:rFonts w:ascii="Times New Roman" w:hAnsi="Times New Roman" w:cs="Times New Roman"/>
-          <w:sz w:val="26"/>
-          <w:szCs w:val="26"/>
-        </w:rPr>
-        <w:t xml:space="preserve">ровья работников. Такие факторы </w:t>
-      </w:r>
-      <w:r>
-        <w:rPr>
-          <w:rFonts w:ascii="Times New Roman" w:hAnsi="Times New Roman" w:cs="Times New Roman"/>
-          <w:sz w:val="26"/>
-          <w:szCs w:val="26"/>
-        </w:rPr>
-        <w:t>могут быть физическими, химическими или биологическими. Предотвращение последствий их воздействия зависит от грамотного, надежного устройства, а также действенности системы ОТ на предприятии.</w:t>
+          <w:sz w:val="28"/>
+          <w:szCs w:val="26"/>
+        </w:rPr>
+      </w:pPr>
+      <w:r>
+        <w:rPr>
+          <w:rFonts w:ascii="Times New Roman" w:hAnsi="Times New Roman" w:cs="Times New Roman"/>
+          <w:sz w:val="28"/>
+          <w:szCs w:val="26"/>
+        </w:rPr>
+        <w:t>На любом производстве есть факторы, опасные для жизни или здоровья работников. Такие факторы могут быть физическими, химическими или биологическими. Предотвращение последствий их воздействия зависит от грамотного, надежного устройства, а также действенности системы ОТ на предприятии.</w:t>
       </w:r>
     </w:p>
     <w:p>
@@ -63,14 +47,14 @@
         <w:jc w:val="both"/>
         <w:rPr>
           <w:rFonts w:ascii="Times New Roman" w:hAnsi="Times New Roman" w:cs="Times New Roman"/>
-          <w:sz w:val="26"/>
-          <w:szCs w:val="26"/>
-        </w:rPr>
-      </w:pPr>
-      <w:r>
-        <w:rPr>
-          <w:rFonts w:ascii="Times New Roman" w:hAnsi="Times New Roman" w:cs="Times New Roman"/>
-          <w:sz w:val="26"/>
+          <w:sz w:val="28"/>
+          <w:szCs w:val="26"/>
+        </w:rPr>
+      </w:pPr>
+      <w:r>
+        <w:rPr>
+          <w:rFonts w:ascii="Times New Roman" w:hAnsi="Times New Roman" w:cs="Times New Roman"/>
+          <w:sz w:val="28"/>
           <w:szCs w:val="26"/>
         </w:rPr>
         <w:t xml:space="preserve">Охрана труда – это система различных мероприятий: юридических, социально-экономических, организационно-технических, санитарно-гигиенических, профилактических, проводимых с целью уберечь жизнь, сохранить здоровье работающего, повысить качество условий его трудовой деятельности, минимизировать воздействие негативных факторов производственной среды. В свою очередь, правила техники безопасности на предприятии – это комплекс организационных и технических мероприятий, имеющих целью предотвратить несчастные случаи, создать безопасные условия на местах выполнения рабочих обязанностей. </w:t>
@@ -82,25 +66,17 @@
         <w:jc w:val="both"/>
         <w:rPr>
           <w:rFonts w:ascii="Times New Roman" w:hAnsi="Times New Roman" w:cs="Times New Roman"/>
-          <w:sz w:val="26"/>
-          <w:szCs w:val="26"/>
-        </w:rPr>
-      </w:pPr>
-      <w:r>
-        <w:rPr>
-          <w:rFonts w:ascii="Times New Roman" w:hAnsi="Times New Roman" w:cs="Times New Roman"/>
-          <w:sz w:val="26"/>
-          <w:szCs w:val="26"/>
-        </w:rPr>
-        <w:t>Соб</w:t>
-      </w:r>
-      <w:r>
-        <w:rPr>
-          <w:rFonts w:ascii="Times New Roman" w:hAnsi="Times New Roman" w:cs="Times New Roman"/>
-          <w:sz w:val="26"/>
-          <w:szCs w:val="26"/>
-        </w:rPr>
-        <w:t>людение этих правил обязательно, однако не все сотрудники этого придерживаются, в результате чего на предприятиях могут происходить несчастные случаи, из-за которых страдают как сотрудники, получившие травмы, так и предприятия, вынужденные платить штрафы, искать замену работникам и т.д.</w:t>
+          <w:sz w:val="28"/>
+          <w:szCs w:val="26"/>
+        </w:rPr>
+      </w:pPr>
+      <w:r>
+        <w:rPr>
+          <w:rFonts w:ascii="Times New Roman" w:hAnsi="Times New Roman" w:cs="Times New Roman"/>
+          <w:sz w:val="28"/>
+          <w:szCs w:val="26"/>
+        </w:rPr>
+        <w:t>Соблюдение этих правил обязательно, однако не все сотрудники этого придерживаются, в результате чего на предприятиях могут происходить несчастные случаи, из-за которых страдают как сотрудники, получившие травмы, так и предприятия, вынужденные платить штрафы, искать замену работникам и т.д.</w:t>
       </w:r>
     </w:p>
     <w:p>
@@ -109,14 +85,14 @@
         <w:jc w:val="both"/>
         <w:rPr>
           <w:rFonts w:ascii="Times New Roman" w:hAnsi="Times New Roman" w:cs="Times New Roman"/>
-          <w:sz w:val="26"/>
-          <w:szCs w:val="26"/>
-        </w:rPr>
-      </w:pPr>
-      <w:r>
-        <w:rPr>
-          <w:rFonts w:ascii="Times New Roman" w:hAnsi="Times New Roman" w:cs="Times New Roman"/>
-          <w:sz w:val="26"/>
+          <w:sz w:val="28"/>
+          <w:szCs w:val="26"/>
+        </w:rPr>
+      </w:pPr>
+      <w:r>
+        <w:rPr>
+          <w:rFonts w:ascii="Times New Roman" w:hAnsi="Times New Roman" w:cs="Times New Roman"/>
+          <w:sz w:val="28"/>
           <w:szCs w:val="26"/>
         </w:rPr>
         <w:t xml:space="preserve">Одним из самых простых, но достаточно важных пунктов техники безопасности является «соблюдение правил ношения средств индивидуальной защиты (СИЗ)». Видов спецодежды насчитывается достаточно много, </w:t>
@@ -125,7 +101,7 @@
       <w:r>
         <w:rPr>
           <w:rFonts w:ascii="Times New Roman" w:hAnsi="Times New Roman" w:cs="Times New Roman"/>
-          <w:sz w:val="26"/>
+          <w:sz w:val="28"/>
           <w:szCs w:val="26"/>
         </w:rPr>
         <w:t>например</w:t>
@@ -134,7 +110,7 @@
       <w:r>
         <w:rPr>
           <w:rFonts w:ascii="Times New Roman" w:hAnsi="Times New Roman" w:cs="Times New Roman"/>
-          <w:sz w:val="26"/>
+          <w:sz w:val="28"/>
           <w:szCs w:val="26"/>
         </w:rPr>
         <w:t xml:space="preserve">: специальные защитные костюмы и обувь, жилеты, комбинезоны, каски, перчатки/рукавицы и многое другое. Набор СО обычно зависит от типа производства, самыми же часто используемыми являются каски и жилеты. </w:t>
@@ -142,7 +118,7 @@
       <w:r>
         <w:rPr>
           <w:rFonts w:ascii="Times New Roman" w:hAnsi="Times New Roman" w:cs="Times New Roman"/>
-          <w:sz w:val="26"/>
+          <w:sz w:val="28"/>
           <w:szCs w:val="26"/>
         </w:rPr>
         <w:t xml:space="preserve">В качестве примера работы модуля будем провертеть соблюдение ношения каски. </w:t>
@@ -154,33 +130,17 @@
         <w:jc w:val="both"/>
         <w:rPr>
           <w:rFonts w:ascii="Times New Roman" w:hAnsi="Times New Roman" w:cs="Times New Roman"/>
-          <w:sz w:val="26"/>
-          <w:szCs w:val="26"/>
-        </w:rPr>
-      </w:pPr>
-      <w:r>
-        <w:rPr>
-          <w:rFonts w:ascii="Times New Roman" w:hAnsi="Times New Roman" w:cs="Times New Roman"/>
-          <w:sz w:val="26"/>
-          <w:szCs w:val="26"/>
-        </w:rPr>
-        <w:t xml:space="preserve">В приложении к Приказу Министерства здравоохранения и социального развития Российской Федерации </w:t>
-      </w:r>
-      <w:r>
-        <w:rPr>
-          <w:rFonts w:ascii="Times New Roman" w:hAnsi="Times New Roman" w:cs="Times New Roman"/>
-          <w:sz w:val="26"/>
-          <w:szCs w:val="26"/>
-        </w:rPr>
-        <w:t>от 9 декабря 2009</w:t>
-      </w:r>
-      <w:r>
-        <w:rPr>
-          <w:rFonts w:ascii="Times New Roman" w:hAnsi="Times New Roman" w:cs="Times New Roman"/>
-          <w:sz w:val="26"/>
-          <w:szCs w:val="26"/>
-        </w:rPr>
-        <w:t xml:space="preserve"> приведены перечни необходимой экипировки для работников на предприятиях нефтегазовой отрасли. Пример СИЗ представлен на рисунке 1.</w:t>
+          <w:sz w:val="28"/>
+          <w:szCs w:val="26"/>
+        </w:rPr>
+      </w:pPr>
+      <w:r>
+        <w:rPr>
+          <w:rFonts w:ascii="Times New Roman" w:hAnsi="Times New Roman" w:cs="Times New Roman"/>
+          <w:sz w:val="28"/>
+          <w:szCs w:val="26"/>
+        </w:rPr>
+        <w:t>В приложении к Приказу Министерства здравоохранения и социального развития Российской Федерации от 9 декабря 2009 приведены перечни необходимой экипировки для работников на предприятиях нефтегазовой отрасли. Пример СИЗ представлен на рисунке 1.</w:t>
       </w:r>
     </w:p>
     <w:p>
@@ -189,7 +149,7 @@
         <w:jc w:val="both"/>
         <w:rPr>
           <w:rFonts w:ascii="Times New Roman" w:hAnsi="Times New Roman" w:cs="Times New Roman"/>
-          <w:sz w:val="26"/>
+          <w:sz w:val="28"/>
           <w:szCs w:val="26"/>
         </w:rPr>
       </w:pPr>
@@ -200,7 +160,7 @@
         <w:jc w:val="both"/>
         <w:rPr>
           <w:rFonts w:ascii="Times New Roman" w:hAnsi="Times New Roman" w:cs="Times New Roman"/>
-          <w:sz w:val="26"/>
+          <w:sz w:val="28"/>
           <w:szCs w:val="26"/>
         </w:rPr>
       </w:pPr>
@@ -211,18 +171,19 @@
         <w:jc w:val="center"/>
         <w:rPr>
           <w:rFonts w:ascii="Times New Roman" w:hAnsi="Times New Roman" w:cs="Times New Roman"/>
-          <w:sz w:val="26"/>
+          <w:sz w:val="28"/>
           <w:szCs w:val="26"/>
         </w:rPr>
       </w:pPr>
       <w:r>
         <w:rPr>
           <w:noProof/>
+          <w:sz w:val="24"/>
           <w:lang w:eastAsia="ru-RU"/>
         </w:rPr>
         <w:lastRenderedPageBreak/>
         <w:drawing>
-          <wp:inline distT="0" distB="0" distL="0" distR="0">
+          <wp:inline distT="0" distB="0" distL="0" distR="0" wp14:anchorId="6557EECE" wp14:editId="797130B2">
             <wp:extent cx="3826800" cy="3308400"/>
             <wp:effectExtent l="0" t="0" r="2540" b="6350"/>
             <wp:docPr id="4" name="Рисунок 4" descr="https://komiinform.ru/content/news/images/164881/Operator-OOU-K.-Ismagilov.jpg"/>
@@ -277,14 +238,14 @@
         <w:jc w:val="center"/>
         <w:rPr>
           <w:rFonts w:ascii="Times New Roman" w:hAnsi="Times New Roman" w:cs="Times New Roman"/>
-          <w:sz w:val="26"/>
-          <w:szCs w:val="26"/>
-        </w:rPr>
-      </w:pPr>
-      <w:r>
-        <w:rPr>
-          <w:rFonts w:ascii="Times New Roman" w:hAnsi="Times New Roman" w:cs="Times New Roman"/>
-          <w:sz w:val="26"/>
+          <w:sz w:val="28"/>
+          <w:szCs w:val="26"/>
+        </w:rPr>
+      </w:pPr>
+      <w:r>
+        <w:rPr>
+          <w:rFonts w:ascii="Times New Roman" w:hAnsi="Times New Roman" w:cs="Times New Roman"/>
+          <w:sz w:val="28"/>
           <w:szCs w:val="26"/>
         </w:rPr>
         <w:t>Рисунок 1 – Пример ношения средств индивидуальной защиты (СИЗ)</w:t>
@@ -296,14 +257,14 @@
         <w:jc w:val="both"/>
         <w:rPr>
           <w:rFonts w:ascii="Times New Roman" w:hAnsi="Times New Roman" w:cs="Times New Roman"/>
-          <w:sz w:val="26"/>
-          <w:szCs w:val="26"/>
-        </w:rPr>
-      </w:pPr>
-      <w:r>
-        <w:rPr>
-          <w:rFonts w:ascii="Times New Roman" w:hAnsi="Times New Roman" w:cs="Times New Roman"/>
-          <w:sz w:val="26"/>
+          <w:sz w:val="28"/>
+          <w:szCs w:val="26"/>
+        </w:rPr>
+      </w:pPr>
+      <w:r>
+        <w:rPr>
+          <w:rFonts w:ascii="Times New Roman" w:hAnsi="Times New Roman" w:cs="Times New Roman"/>
+          <w:sz w:val="28"/>
           <w:szCs w:val="26"/>
         </w:rPr>
         <w:t>Сегодня существует много подходов, позволяющих улучшить качество соблюдения норм безопасности на предприятиях. Например, чтобы отслеживать соблюдение правил ношения СИЗ можно использовать технологии компьютерного зрения</w:t>
@@ -311,7 +272,7 @@
       <w:r>
         <w:rPr>
           <w:rFonts w:ascii="Times New Roman" w:hAnsi="Times New Roman" w:cs="Times New Roman"/>
-          <w:sz w:val="26"/>
+          <w:sz w:val="28"/>
           <w:szCs w:val="26"/>
         </w:rPr>
         <w:t>.</w:t>
@@ -323,7 +284,7 @@
         <w:jc w:val="both"/>
         <w:rPr>
           <w:rFonts w:ascii="Times New Roman" w:hAnsi="Times New Roman" w:cs="Times New Roman"/>
-          <w:sz w:val="26"/>
+          <w:sz w:val="28"/>
           <w:szCs w:val="26"/>
         </w:rPr>
       </w:pPr>
@@ -334,7 +295,7 @@
         <w:jc w:val="both"/>
         <w:rPr>
           <w:rFonts w:ascii="Times New Roman" w:hAnsi="Times New Roman" w:cs="Times New Roman"/>
-          <w:sz w:val="26"/>
+          <w:sz w:val="28"/>
           <w:szCs w:val="26"/>
         </w:rPr>
       </w:pPr>
@@ -345,7 +306,7 @@
         <w:jc w:val="both"/>
         <w:rPr>
           <w:rFonts w:ascii="Times New Roman" w:hAnsi="Times New Roman" w:cs="Times New Roman"/>
-          <w:sz w:val="26"/>
+          <w:sz w:val="28"/>
           <w:szCs w:val="26"/>
         </w:rPr>
       </w:pPr>
@@ -356,7 +317,7 @@
         <w:jc w:val="both"/>
         <w:rPr>
           <w:rFonts w:ascii="Times New Roman" w:hAnsi="Times New Roman" w:cs="Times New Roman"/>
-          <w:sz w:val="26"/>
+          <w:sz w:val="28"/>
           <w:szCs w:val="26"/>
         </w:rPr>
       </w:pPr>
@@ -367,7 +328,7 @@
         <w:jc w:val="both"/>
         <w:rPr>
           <w:rFonts w:ascii="Times New Roman" w:hAnsi="Times New Roman" w:cs="Times New Roman"/>
-          <w:sz w:val="26"/>
+          <w:sz w:val="28"/>
           <w:szCs w:val="26"/>
         </w:rPr>
       </w:pPr>
@@ -378,7 +339,7 @@
         <w:jc w:val="both"/>
         <w:rPr>
           <w:rFonts w:ascii="Times New Roman" w:hAnsi="Times New Roman" w:cs="Times New Roman"/>
-          <w:sz w:val="26"/>
+          <w:sz w:val="28"/>
           <w:szCs w:val="26"/>
         </w:rPr>
       </w:pPr>
@@ -389,7 +350,7 @@
         <w:jc w:val="both"/>
         <w:rPr>
           <w:rFonts w:ascii="Times New Roman" w:hAnsi="Times New Roman" w:cs="Times New Roman"/>
-          <w:sz w:val="26"/>
+          <w:sz w:val="28"/>
           <w:szCs w:val="26"/>
         </w:rPr>
       </w:pPr>
@@ -400,7 +361,7 @@
         <w:jc w:val="both"/>
         <w:rPr>
           <w:rFonts w:ascii="Times New Roman" w:hAnsi="Times New Roman" w:cs="Times New Roman"/>
-          <w:sz w:val="26"/>
+          <w:sz w:val="28"/>
           <w:szCs w:val="26"/>
         </w:rPr>
       </w:pPr>
@@ -411,7 +372,7 @@
         <w:jc w:val="both"/>
         <w:rPr>
           <w:rFonts w:ascii="Times New Roman" w:hAnsi="Times New Roman" w:cs="Times New Roman"/>
-          <w:sz w:val="26"/>
+          <w:sz w:val="28"/>
           <w:szCs w:val="26"/>
         </w:rPr>
       </w:pPr>
@@ -422,7 +383,7 @@
         <w:jc w:val="both"/>
         <w:rPr>
           <w:rFonts w:ascii="Times New Roman" w:hAnsi="Times New Roman" w:cs="Times New Roman"/>
-          <w:sz w:val="26"/>
+          <w:sz w:val="28"/>
           <w:szCs w:val="26"/>
         </w:rPr>
       </w:pPr>
@@ -433,7 +394,7 @@
         <w:jc w:val="both"/>
         <w:rPr>
           <w:rFonts w:ascii="Times New Roman" w:hAnsi="Times New Roman" w:cs="Times New Roman"/>
-          <w:sz w:val="26"/>
+          <w:sz w:val="28"/>
           <w:szCs w:val="26"/>
         </w:rPr>
       </w:pPr>
@@ -444,7 +405,7 @@
         <w:jc w:val="both"/>
         <w:rPr>
           <w:rFonts w:ascii="Times New Roman" w:hAnsi="Times New Roman" w:cs="Times New Roman"/>
-          <w:sz w:val="26"/>
+          <w:sz w:val="28"/>
           <w:szCs w:val="26"/>
         </w:rPr>
       </w:pPr>
@@ -455,29 +416,17 @@
         <w:jc w:val="both"/>
         <w:rPr>
           <w:rFonts w:ascii="Times New Roman" w:hAnsi="Times New Roman" w:cs="Times New Roman"/>
-          <w:sz w:val="26"/>
-          <w:szCs w:val="26"/>
-        </w:rPr>
-      </w:pPr>
-    </w:p>
-    <w:p>
-      <w:pPr>
-        <w:ind w:firstLine="708"/>
-        <w:jc w:val="both"/>
-        <w:rPr>
-          <w:rFonts w:ascii="Times New Roman" w:hAnsi="Times New Roman" w:cs="Times New Roman"/>
-          <w:sz w:val="26"/>
-          <w:szCs w:val="26"/>
-        </w:rPr>
-      </w:pPr>
-    </w:p>
-    <w:p>
-      <w:pPr>
-        <w:ind w:firstLine="708"/>
-        <w:jc w:val="both"/>
-        <w:rPr>
-          <w:rFonts w:ascii="Times New Roman" w:hAnsi="Times New Roman" w:cs="Times New Roman"/>
-          <w:sz w:val="26"/>
+          <w:sz w:val="28"/>
+          <w:szCs w:val="26"/>
+        </w:rPr>
+      </w:pPr>
+    </w:p>
+    <w:p>
+      <w:pPr>
+        <w:jc w:val="both"/>
+        <w:rPr>
+          <w:rFonts w:ascii="Times New Roman" w:hAnsi="Times New Roman" w:cs="Times New Roman"/>
+          <w:sz w:val="28"/>
           <w:szCs w:val="26"/>
         </w:rPr>
       </w:pPr>
@@ -488,7 +437,7 @@
         <w:rPr>
           <w:rFonts w:ascii="Times New Roman" w:hAnsi="Times New Roman" w:cs="Times New Roman"/>
           <w:b/>
-          <w:sz w:val="28"/>
+          <w:sz w:val="32"/>
           <w:szCs w:val="26"/>
         </w:rPr>
       </w:pPr>
@@ -496,7 +445,7 @@
         <w:rPr>
           <w:rFonts w:ascii="Times New Roman" w:hAnsi="Times New Roman" w:cs="Times New Roman"/>
           <w:b/>
-          <w:sz w:val="28"/>
+          <w:sz w:val="32"/>
           <w:szCs w:val="26"/>
         </w:rPr>
         <w:lastRenderedPageBreak/>
@@ -506,7 +455,7 @@
         <w:rPr>
           <w:rFonts w:ascii="Times New Roman" w:hAnsi="Times New Roman" w:cs="Times New Roman"/>
           <w:b/>
-          <w:sz w:val="28"/>
+          <w:sz w:val="32"/>
           <w:szCs w:val="26"/>
         </w:rPr>
         <w:t>машинного обучения</w:t>
@@ -518,25 +467,17 @@
         <w:jc w:val="both"/>
         <w:rPr>
           <w:rFonts w:ascii="Times New Roman" w:hAnsi="Times New Roman" w:cs="Times New Roman"/>
-          <w:sz w:val="26"/>
-          <w:szCs w:val="26"/>
-        </w:rPr>
-      </w:pPr>
-      <w:r>
-        <w:rPr>
-          <w:rFonts w:ascii="Times New Roman" w:hAnsi="Times New Roman" w:cs="Times New Roman"/>
-          <w:sz w:val="26"/>
-          <w:szCs w:val="26"/>
-        </w:rPr>
-        <w:t>Компьютерное зрение — это область компьютерных наук, которая стремится расширить возможности компьютеров по идентификации и определению объектов и людей на изображениях и видео.</w:t>
-      </w:r>
-      <w:r>
-        <w:rPr>
-          <w:rFonts w:ascii="Times New Roman" w:hAnsi="Times New Roman" w:cs="Times New Roman"/>
-          <w:sz w:val="26"/>
-          <w:szCs w:val="26"/>
-        </w:rPr>
-        <w:t xml:space="preserve"> С его помощью мы можем определить положение человека на изображении, а также понять одеты ли на него все необходимые средства защиты.</w:t>
+          <w:sz w:val="28"/>
+          <w:szCs w:val="26"/>
+        </w:rPr>
+      </w:pPr>
+      <w:r>
+        <w:rPr>
+          <w:rFonts w:ascii="Times New Roman" w:hAnsi="Times New Roman" w:cs="Times New Roman"/>
+          <w:sz w:val="28"/>
+          <w:szCs w:val="26"/>
+        </w:rPr>
+        <w:t>Компьютерное зрение — это область компьютерных наук, которая стремится расширить возможности компьютеров по идентификации и определению объектов и людей на изображениях и видео. С его помощью мы можем определить положение человека на изображении, а также понять одеты ли на него все необходимые средства защиты.</w:t>
       </w:r>
     </w:p>
     <w:p>
@@ -544,17 +485,18 @@
         <w:jc w:val="center"/>
         <w:rPr>
           <w:rFonts w:ascii="Times New Roman" w:hAnsi="Times New Roman" w:cs="Times New Roman"/>
-          <w:sz w:val="26"/>
+          <w:sz w:val="28"/>
           <w:szCs w:val="26"/>
         </w:rPr>
       </w:pPr>
       <w:r>
         <w:rPr>
           <w:noProof/>
+          <w:sz w:val="24"/>
           <w:lang w:eastAsia="ru-RU"/>
         </w:rPr>
         <w:drawing>
-          <wp:inline distT="0" distB="0" distL="0" distR="0">
+          <wp:inline distT="0" distB="0" distL="0" distR="0" wp14:anchorId="06661108" wp14:editId="14A816D5">
             <wp:extent cx="5940425" cy="3992075"/>
             <wp:effectExtent l="0" t="0" r="3175" b="8890"/>
             <wp:docPr id="3" name="Рисунок 3" descr="https://habrastorage.org/r/w1560/webt/uo/zs/tj/uozstjspdifxpslvqyuurauxs2g.png"/>
@@ -608,14 +550,14 @@
         <w:jc w:val="center"/>
         <w:rPr>
           <w:rFonts w:ascii="Times New Roman" w:hAnsi="Times New Roman" w:cs="Times New Roman"/>
-          <w:sz w:val="26"/>
-          <w:szCs w:val="26"/>
-        </w:rPr>
-      </w:pPr>
-      <w:r>
-        <w:rPr>
-          <w:rFonts w:ascii="Times New Roman" w:hAnsi="Times New Roman" w:cs="Times New Roman"/>
-          <w:sz w:val="26"/>
+          <w:sz w:val="28"/>
+          <w:szCs w:val="26"/>
+        </w:rPr>
+      </w:pPr>
+      <w:r>
+        <w:rPr>
+          <w:rFonts w:ascii="Times New Roman" w:hAnsi="Times New Roman" w:cs="Times New Roman"/>
+          <w:sz w:val="28"/>
           <w:szCs w:val="26"/>
         </w:rPr>
         <w:t>Рисунок 2 – Пример детектирования объектов на изображении</w:t>
@@ -627,57 +569,33 @@
         <w:jc w:val="both"/>
         <w:rPr>
           <w:rFonts w:ascii="Times New Roman" w:hAnsi="Times New Roman" w:cs="Times New Roman"/>
-          <w:sz w:val="26"/>
-          <w:szCs w:val="26"/>
-        </w:rPr>
-      </w:pPr>
-      <w:r>
-        <w:rPr>
-          <w:rFonts w:ascii="Times New Roman" w:hAnsi="Times New Roman" w:cs="Times New Roman"/>
-          <w:sz w:val="26"/>
-          <w:szCs w:val="26"/>
-        </w:rPr>
-        <w:t>Свести описанную выше задачу можно к задаче детектирования объектов –</w:t>
-      </w:r>
-      <w:r>
-        <w:rPr>
-          <w:rFonts w:ascii="Times New Roman" w:hAnsi="Times New Roman" w:cs="Times New Roman"/>
-          <w:sz w:val="26"/>
-          <w:szCs w:val="26"/>
-        </w:rPr>
-        <w:t>задач</w:t>
-      </w:r>
-      <w:r>
-        <w:rPr>
-          <w:rFonts w:ascii="Times New Roman" w:hAnsi="Times New Roman" w:cs="Times New Roman"/>
-          <w:sz w:val="26"/>
-          <w:szCs w:val="26"/>
-        </w:rPr>
-        <w:t>е</w:t>
-      </w:r>
-      <w:r>
-        <w:rPr>
-          <w:rFonts w:ascii="Times New Roman" w:hAnsi="Times New Roman" w:cs="Times New Roman"/>
-          <w:sz w:val="26"/>
-          <w:szCs w:val="26"/>
-        </w:rPr>
-        <w:t xml:space="preserve"> машинного обучения, в рамках которой выполняется определение наличия или отсутствия объекта определённого домена на изображении, нахождение границ этого объекта в системе координат пикселей исходного изображения. В зависимости от алгоритма обучения, объект может характеризоваться координатами ограничи</w:t>
-      </w:r>
-      <w:r>
-        <w:rPr>
-          <w:rFonts w:ascii="Times New Roman" w:hAnsi="Times New Roman" w:cs="Times New Roman"/>
-          <w:sz w:val="26"/>
-          <w:szCs w:val="26"/>
-        </w:rPr>
-        <w:t>вающей рамки, ключевыми точками или</w:t>
-      </w:r>
-      <w:r>
-        <w:rPr>
-          <w:rFonts w:ascii="Times New Roman" w:hAnsi="Times New Roman" w:cs="Times New Roman"/>
-          <w:sz w:val="26"/>
-          <w:szCs w:val="26"/>
-        </w:rPr>
-        <w:t xml:space="preserve"> контуром объекта.</w:t>
+          <w:sz w:val="28"/>
+          <w:szCs w:val="26"/>
+        </w:rPr>
+      </w:pPr>
+      <w:r>
+        <w:rPr>
+          <w:rFonts w:ascii="Times New Roman" w:hAnsi="Times New Roman" w:cs="Times New Roman"/>
+          <w:sz w:val="28"/>
+          <w:szCs w:val="26"/>
+        </w:rPr>
+        <w:t>Свести описанную выше задачу можно к задаче детектирования объектов –задаче машинного обучения, в рамках которой выполняется определение наличия или отсутствия объекта опреде</w:t>
+      </w:r>
+      <w:r>
+        <w:rPr>
+          <w:rFonts w:ascii="Times New Roman" w:hAnsi="Times New Roman" w:cs="Times New Roman"/>
+          <w:sz w:val="28"/>
+          <w:szCs w:val="26"/>
+        </w:rPr>
+        <w:t>лённого домена на изображении и</w:t>
+      </w:r>
+      <w:r>
+        <w:rPr>
+          <w:rFonts w:ascii="Times New Roman" w:hAnsi="Times New Roman" w:cs="Times New Roman"/>
+          <w:sz w:val="28"/>
+          <w:szCs w:val="26"/>
+        </w:rPr>
+        <w:t xml:space="preserve"> нахождение границ этого объекта в системе координат пикселей исходного изображения. В зависимости от алгоритма обучения, объект может характеризоваться координатами ограничивающей рамки, ключевыми точками или контуром объекта.</w:t>
       </w:r>
     </w:p>
     <w:p>
@@ -686,59 +604,49 @@
         <w:jc w:val="both"/>
         <w:rPr>
           <w:rFonts w:ascii="Times New Roman" w:hAnsi="Times New Roman" w:cs="Times New Roman"/>
-          <w:sz w:val="26"/>
-          <w:szCs w:val="26"/>
-        </w:rPr>
-      </w:pPr>
-      <w:r>
-        <w:rPr>
-          <w:rFonts w:ascii="Times New Roman" w:hAnsi="Times New Roman" w:cs="Times New Roman"/>
-          <w:sz w:val="26"/>
-          <w:szCs w:val="26"/>
-        </w:rPr>
-        <w:t>Подход</w:t>
-      </w:r>
-      <w:r>
-        <w:rPr>
-          <w:rFonts w:ascii="Times New Roman" w:hAnsi="Times New Roman" w:cs="Times New Roman"/>
-          <w:sz w:val="26"/>
-          <w:szCs w:val="26"/>
-        </w:rPr>
-        <w:t>ов</w:t>
-      </w:r>
-      <w:r>
-        <w:rPr>
-          <w:rFonts w:ascii="Times New Roman" w:hAnsi="Times New Roman" w:cs="Times New Roman"/>
-          <w:sz w:val="26"/>
-          <w:szCs w:val="26"/>
-        </w:rPr>
-        <w:t xml:space="preserve"> к решению задачи </w:t>
-      </w:r>
-      <w:proofErr w:type="spellStart"/>
-      <w:r>
-        <w:rPr>
-          <w:rFonts w:ascii="Times New Roman" w:hAnsi="Times New Roman" w:cs="Times New Roman"/>
-          <w:sz w:val="26"/>
-          <w:szCs w:val="26"/>
-        </w:rPr>
-        <w:t>детекции</w:t>
-      </w:r>
-      <w:proofErr w:type="spellEnd"/>
-      <w:r>
-        <w:rPr>
-          <w:rFonts w:ascii="Times New Roman" w:hAnsi="Times New Roman" w:cs="Times New Roman"/>
-          <w:sz w:val="26"/>
-          <w:szCs w:val="26"/>
-        </w:rPr>
-        <w:t xml:space="preserve"> объектов</w:t>
-      </w:r>
-      <w:r>
-        <w:rPr>
-          <w:rFonts w:ascii="Times New Roman" w:hAnsi="Times New Roman" w:cs="Times New Roman"/>
-          <w:sz w:val="26"/>
-          <w:szCs w:val="26"/>
-        </w:rPr>
-        <w:t xml:space="preserve"> достаточно много. Их можно разделить на два типа: классические и на основе нейронных сетей. Так как первые проигрывают вторым по качеству работы, остановимся на нейронных сетях. Они тоже имеют классификацию, на сегодня существует два развивающихся направления: </w:t>
+          <w:sz w:val="28"/>
+          <w:szCs w:val="26"/>
+        </w:rPr>
+      </w:pPr>
+      <w:r>
+        <w:rPr>
+          <w:rFonts w:ascii="Times New Roman" w:hAnsi="Times New Roman" w:cs="Times New Roman"/>
+          <w:sz w:val="28"/>
+          <w:szCs w:val="26"/>
+        </w:rPr>
+        <w:t xml:space="preserve">Подходов к решению задачи </w:t>
+      </w:r>
+      <w:r>
+        <w:rPr>
+          <w:rFonts w:ascii="Times New Roman" w:hAnsi="Times New Roman" w:cs="Times New Roman"/>
+          <w:sz w:val="28"/>
+          <w:szCs w:val="26"/>
+        </w:rPr>
+        <w:t>детектирования</w:t>
+      </w:r>
+      <w:r>
+        <w:rPr>
+          <w:rFonts w:ascii="Times New Roman" w:hAnsi="Times New Roman" w:cs="Times New Roman"/>
+          <w:sz w:val="28"/>
+          <w:szCs w:val="26"/>
+        </w:rPr>
+        <w:t xml:space="preserve"> объектов достаточно много. Их можно разделить на два типа: классические и на основе нейронных сетей. Так как первые проигрывают вторым по качеству работы, остановимся на нейронных сетях. Они тоже имеют классификацию, на сегодня существует два </w:t>
+      </w:r>
+      <w:r>
+        <w:rPr>
+          <w:rFonts w:ascii="Times New Roman" w:hAnsi="Times New Roman" w:cs="Times New Roman"/>
+          <w:sz w:val="28"/>
+          <w:szCs w:val="26"/>
+        </w:rPr>
+        <w:t xml:space="preserve">параллельно </w:t>
+      </w:r>
+      <w:r>
+        <w:rPr>
+          <w:rFonts w:ascii="Times New Roman" w:hAnsi="Times New Roman" w:cs="Times New Roman"/>
+          <w:sz w:val="28"/>
+          <w:szCs w:val="26"/>
+        </w:rPr>
+        <w:t xml:space="preserve">развивающихся направления: </w:t>
       </w:r>
     </w:p>
     <w:p>
@@ -751,31 +659,24 @@
         <w:jc w:val="both"/>
         <w:rPr>
           <w:rFonts w:ascii="Times New Roman" w:hAnsi="Times New Roman" w:cs="Times New Roman"/>
-          <w:sz w:val="26"/>
-          <w:szCs w:val="26"/>
-        </w:rPr>
-      </w:pPr>
-      <w:r>
-        <w:rPr>
-          <w:rFonts w:ascii="Times New Roman" w:hAnsi="Times New Roman" w:cs="Times New Roman"/>
-          <w:sz w:val="26"/>
-          <w:szCs w:val="26"/>
-        </w:rPr>
-        <w:t>Двухэтапные м</w:t>
-      </w:r>
-      <w:r>
-        <w:rPr>
-          <w:rFonts w:ascii="Times New Roman" w:hAnsi="Times New Roman" w:cs="Times New Roman"/>
-          <w:sz w:val="26"/>
-          <w:szCs w:val="26"/>
-        </w:rPr>
-        <w:t xml:space="preserve">етоды (англ. </w:t>
+          <w:sz w:val="28"/>
+          <w:szCs w:val="26"/>
+        </w:rPr>
+      </w:pPr>
+      <w:r>
+        <w:rPr>
+          <w:rFonts w:ascii="Times New Roman" w:hAnsi="Times New Roman" w:cs="Times New Roman"/>
+          <w:sz w:val="28"/>
+          <w:szCs w:val="26"/>
+        </w:rPr>
+        <w:lastRenderedPageBreak/>
+        <w:t xml:space="preserve">Двухэтапные методы (англ. </w:t>
       </w:r>
       <w:proofErr w:type="spellStart"/>
       <w:r>
         <w:rPr>
           <w:rFonts w:ascii="Times New Roman" w:hAnsi="Times New Roman" w:cs="Times New Roman"/>
-          <w:sz w:val="26"/>
+          <w:sz w:val="28"/>
           <w:szCs w:val="26"/>
         </w:rPr>
         <w:t>two-stage</w:t>
@@ -784,7 +685,7 @@
       <w:r>
         <w:rPr>
           <w:rFonts w:ascii="Times New Roman" w:hAnsi="Times New Roman" w:cs="Times New Roman"/>
-          <w:sz w:val="26"/>
+          <w:sz w:val="28"/>
           <w:szCs w:val="26"/>
         </w:rPr>
         <w:t xml:space="preserve"> </w:t>
@@ -793,7 +694,7 @@
       <w:r>
         <w:rPr>
           <w:rFonts w:ascii="Times New Roman" w:hAnsi="Times New Roman" w:cs="Times New Roman"/>
-          <w:sz w:val="26"/>
+          <w:sz w:val="28"/>
           <w:szCs w:val="26"/>
         </w:rPr>
         <w:t>methods</w:t>
@@ -802,41 +703,25 @@
       <w:r>
         <w:rPr>
           <w:rFonts w:ascii="Times New Roman" w:hAnsi="Times New Roman" w:cs="Times New Roman"/>
-          <w:sz w:val="26"/>
-          <w:szCs w:val="26"/>
-        </w:rPr>
-        <w:t>) –</w:t>
-      </w:r>
-      <w:r>
-        <w:rPr>
-          <w:rFonts w:ascii="Times New Roman" w:hAnsi="Times New Roman" w:cs="Times New Roman"/>
-          <w:sz w:val="26"/>
-          <w:szCs w:val="26"/>
-        </w:rPr>
-        <w:t xml:space="preserve"> подход, разделённый на два этапа. На первом этапе селективным поиском или с помощью специального слоя нейронной сети выделяются регионы интереса (англ. </w:t>
+          <w:sz w:val="28"/>
+          <w:szCs w:val="26"/>
+        </w:rPr>
+        <w:t xml:space="preserve">) – подход, разделённый на два этапа. На первом этапе селективным поиском или с помощью специального слоя нейронной сети выделяются регионы интереса (англ. </w:t>
       </w:r>
       <w:proofErr w:type="spellStart"/>
       <w:r>
         <w:rPr>
           <w:rFonts w:ascii="Times New Roman" w:hAnsi="Times New Roman" w:cs="Times New Roman"/>
-          <w:sz w:val="26"/>
-          <w:szCs w:val="26"/>
-        </w:rPr>
-        <w:t>regi</w:t>
-      </w:r>
-      <w:r>
-        <w:rPr>
-          <w:rFonts w:ascii="Times New Roman" w:hAnsi="Times New Roman" w:cs="Times New Roman"/>
-          <w:sz w:val="26"/>
-          <w:szCs w:val="26"/>
-        </w:rPr>
-        <w:t>ons</w:t>
+          <w:sz w:val="28"/>
+          <w:szCs w:val="26"/>
+        </w:rPr>
+        <w:t>regions</w:t>
       </w:r>
       <w:proofErr w:type="spellEnd"/>
       <w:r>
         <w:rPr>
           <w:rFonts w:ascii="Times New Roman" w:hAnsi="Times New Roman" w:cs="Times New Roman"/>
-          <w:sz w:val="26"/>
+          <w:sz w:val="28"/>
           <w:szCs w:val="26"/>
         </w:rPr>
         <w:t xml:space="preserve"> </w:t>
@@ -845,7 +730,7 @@
       <w:r>
         <w:rPr>
           <w:rFonts w:ascii="Times New Roman" w:hAnsi="Times New Roman" w:cs="Times New Roman"/>
-          <w:sz w:val="26"/>
+          <w:sz w:val="28"/>
           <w:szCs w:val="26"/>
         </w:rPr>
         <w:t>of</w:t>
@@ -854,7 +739,7 @@
       <w:r>
         <w:rPr>
           <w:rFonts w:ascii="Times New Roman" w:hAnsi="Times New Roman" w:cs="Times New Roman"/>
-          <w:sz w:val="26"/>
+          <w:sz w:val="28"/>
           <w:szCs w:val="26"/>
         </w:rPr>
         <w:t xml:space="preserve"> </w:t>
@@ -863,7 +748,7 @@
       <w:r>
         <w:rPr>
           <w:rFonts w:ascii="Times New Roman" w:hAnsi="Times New Roman" w:cs="Times New Roman"/>
-          <w:sz w:val="26"/>
+          <w:sz w:val="28"/>
           <w:szCs w:val="26"/>
         </w:rPr>
         <w:t>interest</w:t>
@@ -872,7 +757,7 @@
       <w:r>
         <w:rPr>
           <w:rFonts w:ascii="Times New Roman" w:hAnsi="Times New Roman" w:cs="Times New Roman"/>
-          <w:sz w:val="26"/>
+          <w:sz w:val="28"/>
           <w:szCs w:val="26"/>
         </w:rPr>
         <w:t xml:space="preserve">, </w:t>
@@ -881,7 +766,7 @@
       <w:r>
         <w:rPr>
           <w:rFonts w:ascii="Times New Roman" w:hAnsi="Times New Roman" w:cs="Times New Roman"/>
-          <w:sz w:val="26"/>
+          <w:sz w:val="28"/>
           <w:szCs w:val="26"/>
         </w:rPr>
         <w:t>RoI</w:t>
@@ -890,35 +775,10 @@
       <w:r>
         <w:rPr>
           <w:rFonts w:ascii="Times New Roman" w:hAnsi="Times New Roman" w:cs="Times New Roman"/>
-          <w:sz w:val="26"/>
-          <w:szCs w:val="26"/>
-        </w:rPr>
-        <w:t>) — области</w:t>
-      </w:r>
-      <w:r>
-        <w:rPr>
-          <w:rFonts w:ascii="Times New Roman" w:hAnsi="Times New Roman" w:cs="Times New Roman"/>
-          <w:sz w:val="26"/>
-          <w:szCs w:val="26"/>
-        </w:rPr>
-        <w:t xml:space="preserve">, с высокой вероятностью содержащие внутри себя </w:t>
-      </w:r>
-      <w:r>
-        <w:rPr>
-          <w:rFonts w:ascii="Times New Roman" w:hAnsi="Times New Roman" w:cs="Times New Roman"/>
-          <w:sz w:val="26"/>
-          <w:szCs w:val="26"/>
-        </w:rPr>
-        <w:t xml:space="preserve">необходимые </w:t>
-      </w:r>
-      <w:r>
-        <w:rPr>
-          <w:rFonts w:ascii="Times New Roman" w:hAnsi="Times New Roman" w:cs="Times New Roman"/>
-          <w:sz w:val="26"/>
-          <w:szCs w:val="26"/>
-        </w:rPr>
-        <w:lastRenderedPageBreak/>
-        <w:t>объекты. На втором этапе выбранные регионы рассматриваются классификатором для определения принадлежности исходным классам и регрессором, уточняющим местоположение ограничивающих рамок.</w:t>
+          <w:sz w:val="28"/>
+          <w:szCs w:val="26"/>
+        </w:rPr>
+        <w:t>) — области, с высокой вероятностью содержащие внутри себя необходимые объекты. На втором этапе выбранные регионы рассматриваются классификатором для определения принадлежности исходным классам и регрессором, уточняющим местоположение ограничивающих рамок.</w:t>
       </w:r>
     </w:p>
     <w:p>
@@ -931,14 +791,14 @@
         <w:jc w:val="both"/>
         <w:rPr>
           <w:rFonts w:ascii="Times New Roman" w:hAnsi="Times New Roman" w:cs="Times New Roman"/>
-          <w:sz w:val="26"/>
-          <w:szCs w:val="26"/>
-        </w:rPr>
-      </w:pPr>
-      <w:r>
-        <w:rPr>
-          <w:rFonts w:ascii="Times New Roman" w:hAnsi="Times New Roman" w:cs="Times New Roman"/>
-          <w:sz w:val="26"/>
+          <w:sz w:val="28"/>
+          <w:szCs w:val="26"/>
+        </w:rPr>
+      </w:pPr>
+      <w:r>
+        <w:rPr>
+          <w:rFonts w:ascii="Times New Roman" w:hAnsi="Times New Roman" w:cs="Times New Roman"/>
+          <w:sz w:val="28"/>
           <w:szCs w:val="26"/>
         </w:rPr>
         <w:t xml:space="preserve">Одноэтапные методы (англ. </w:t>
@@ -947,7 +807,7 @@
       <w:r>
         <w:rPr>
           <w:rFonts w:ascii="Times New Roman" w:hAnsi="Times New Roman" w:cs="Times New Roman"/>
-          <w:sz w:val="26"/>
+          <w:sz w:val="28"/>
           <w:szCs w:val="26"/>
         </w:rPr>
         <w:t>one-stage</w:t>
@@ -956,7 +816,7 @@
       <w:r>
         <w:rPr>
           <w:rFonts w:ascii="Times New Roman" w:hAnsi="Times New Roman" w:cs="Times New Roman"/>
-          <w:sz w:val="26"/>
+          <w:sz w:val="28"/>
           <w:szCs w:val="26"/>
         </w:rPr>
         <w:t xml:space="preserve"> </w:t>
@@ -965,7 +825,7 @@
       <w:r>
         <w:rPr>
           <w:rFonts w:ascii="Times New Roman" w:hAnsi="Times New Roman" w:cs="Times New Roman"/>
-          <w:sz w:val="26"/>
+          <w:sz w:val="28"/>
           <w:szCs w:val="26"/>
         </w:rPr>
         <w:t>methods</w:t>
@@ -974,7 +834,7 @@
       <w:r>
         <w:rPr>
           <w:rFonts w:ascii="Times New Roman" w:hAnsi="Times New Roman" w:cs="Times New Roman"/>
-          <w:sz w:val="26"/>
+          <w:sz w:val="28"/>
           <w:szCs w:val="26"/>
         </w:rPr>
         <w:t>) — подход, не использующий отдельный алгоритм для генерации регионов, вместо этого предсказывая координаты определённого количества ограничивающих рамок с различными характеристиками, такими, как результаты классификации и степень уверенности и в дальнейшем корректируя местоположение рамок.</w:t>
@@ -985,14 +845,14 @@
         <w:jc w:val="both"/>
         <w:rPr>
           <w:rFonts w:ascii="Times New Roman" w:hAnsi="Times New Roman" w:cs="Times New Roman"/>
-          <w:sz w:val="26"/>
-          <w:szCs w:val="26"/>
-        </w:rPr>
-      </w:pPr>
-      <w:r>
-        <w:rPr>
-          <w:rFonts w:ascii="Times New Roman" w:hAnsi="Times New Roman" w:cs="Times New Roman"/>
-          <w:sz w:val="26"/>
+          <w:sz w:val="28"/>
+          <w:szCs w:val="26"/>
+        </w:rPr>
+      </w:pPr>
+      <w:r>
+        <w:rPr>
+          <w:rFonts w:ascii="Times New Roman" w:hAnsi="Times New Roman" w:cs="Times New Roman"/>
+          <w:sz w:val="28"/>
           <w:szCs w:val="26"/>
         </w:rPr>
         <w:t>В свою очередь одноэтапные методы выигрывают</w:t>
@@ -1000,7 +860,7 @@
       <w:r>
         <w:rPr>
           <w:rFonts w:ascii="Times New Roman" w:hAnsi="Times New Roman" w:cs="Times New Roman"/>
-          <w:sz w:val="26"/>
+          <w:sz w:val="28"/>
           <w:szCs w:val="26"/>
         </w:rPr>
         <w:t xml:space="preserve"> двухэтапные</w:t>
@@ -1008,7 +868,7 @@
       <w:r>
         <w:rPr>
           <w:rFonts w:ascii="Times New Roman" w:hAnsi="Times New Roman" w:cs="Times New Roman"/>
-          <w:sz w:val="26"/>
+          <w:sz w:val="28"/>
           <w:szCs w:val="26"/>
         </w:rPr>
         <w:t xml:space="preserve">, так как </w:t>
@@ -1016,7 +876,7 @@
       <w:r>
         <w:rPr>
           <w:rFonts w:ascii="Times New Roman" w:hAnsi="Times New Roman" w:cs="Times New Roman"/>
-          <w:sz w:val="26"/>
+          <w:sz w:val="28"/>
           <w:szCs w:val="26"/>
         </w:rPr>
         <w:t>предсказание регионов</w:t>
@@ -1024,164 +884,151 @@
       <w:r>
         <w:rPr>
           <w:rFonts w:ascii="Times New Roman" w:hAnsi="Times New Roman" w:cs="Times New Roman"/>
-          <w:sz w:val="26"/>
+          <w:sz w:val="28"/>
+          <w:szCs w:val="26"/>
+        </w:rPr>
+        <w:t xml:space="preserve"> хоть и обеспечивает хорошую точность</w:t>
+      </w:r>
+      <w:r>
+        <w:rPr>
+          <w:rFonts w:ascii="Times New Roman" w:hAnsi="Times New Roman" w:cs="Times New Roman"/>
+          <w:sz w:val="28"/>
+          <w:szCs w:val="26"/>
+        </w:rPr>
+        <w:t xml:space="preserve">, </w:t>
+      </w:r>
+      <w:r>
+        <w:rPr>
+          <w:rFonts w:ascii="Times New Roman" w:hAnsi="Times New Roman" w:cs="Times New Roman"/>
+          <w:sz w:val="28"/>
+          <w:szCs w:val="26"/>
+        </w:rPr>
+        <w:t xml:space="preserve">может быть очень </w:t>
+      </w:r>
+      <w:r>
+        <w:rPr>
+          <w:rFonts w:ascii="Times New Roman" w:hAnsi="Times New Roman" w:cs="Times New Roman"/>
+          <w:sz w:val="28"/>
+          <w:szCs w:val="26"/>
+        </w:rPr>
+        <w:t>затратным по времени процессом</w:t>
+      </w:r>
+      <w:r>
+        <w:rPr>
+          <w:rFonts w:ascii="Times New Roman" w:hAnsi="Times New Roman" w:cs="Times New Roman"/>
+          <w:sz w:val="28"/>
+          <w:szCs w:val="26"/>
+        </w:rPr>
+        <w:t>.</w:t>
+      </w:r>
+      <w:r>
+        <w:rPr>
+          <w:rFonts w:ascii="Times New Roman" w:hAnsi="Times New Roman" w:cs="Times New Roman"/>
+          <w:sz w:val="28"/>
+          <w:szCs w:val="26"/>
+        </w:rPr>
+        <w:t xml:space="preserve"> Самой же популярной и развивающейся одноэтапной архитектурой нейронн</w:t>
+      </w:r>
+      <w:r>
+        <w:rPr>
+          <w:rFonts w:ascii="Times New Roman" w:hAnsi="Times New Roman" w:cs="Times New Roman"/>
+          <w:sz w:val="28"/>
+          <w:szCs w:val="26"/>
+        </w:rPr>
+        <w:t>ых</w:t>
+      </w:r>
+      <w:r>
+        <w:rPr>
+          <w:rFonts w:ascii="Times New Roman" w:hAnsi="Times New Roman" w:cs="Times New Roman"/>
+          <w:sz w:val="28"/>
+          <w:szCs w:val="26"/>
+        </w:rPr>
+        <w:t xml:space="preserve"> сет</w:t>
+      </w:r>
+      <w:r>
+        <w:rPr>
+          <w:rFonts w:ascii="Times New Roman" w:hAnsi="Times New Roman" w:cs="Times New Roman"/>
+          <w:sz w:val="28"/>
+          <w:szCs w:val="26"/>
+        </w:rPr>
+        <w:t>ей</w:t>
+      </w:r>
+      <w:r>
+        <w:rPr>
+          <w:rFonts w:ascii="Times New Roman" w:hAnsi="Times New Roman" w:cs="Times New Roman"/>
+          <w:sz w:val="28"/>
+          <w:szCs w:val="26"/>
+        </w:rPr>
+        <w:t xml:space="preserve"> для детектирования объектов на изображении является </w:t>
+      </w:r>
+      <w:r>
+        <w:rPr>
+          <w:rFonts w:ascii="Times New Roman" w:hAnsi="Times New Roman" w:cs="Times New Roman"/>
+          <w:sz w:val="28"/>
+          <w:szCs w:val="26"/>
+          <w:lang w:val="en-US"/>
+        </w:rPr>
+        <w:t>YOLO</w:t>
+      </w:r>
+      <w:r>
+        <w:rPr>
+          <w:rFonts w:ascii="Times New Roman" w:hAnsi="Times New Roman" w:cs="Times New Roman"/>
+          <w:sz w:val="28"/>
+          <w:szCs w:val="26"/>
+        </w:rPr>
+        <w:t>.</w:t>
+      </w:r>
+    </w:p>
+    <w:p>
+      <w:pPr>
+        <w:jc w:val="both"/>
+        <w:rPr>
+          <w:rFonts w:ascii="Times New Roman" w:hAnsi="Times New Roman" w:cs="Times New Roman"/>
+          <w:sz w:val="28"/>
+          <w:szCs w:val="26"/>
+        </w:rPr>
+      </w:pPr>
+      <w:r>
+        <w:rPr>
+          <w:rFonts w:ascii="Times New Roman" w:hAnsi="Times New Roman" w:cs="Times New Roman"/>
+          <w:sz w:val="28"/>
+          <w:szCs w:val="26"/>
+        </w:rPr>
+        <w:tab/>
+        <w:t>YOLO (“</w:t>
+      </w:r>
+      <w:proofErr w:type="spellStart"/>
+      <w:r>
+        <w:rPr>
+          <w:rFonts w:ascii="Times New Roman" w:hAnsi="Times New Roman" w:cs="Times New Roman"/>
+          <w:sz w:val="28"/>
+          <w:szCs w:val="26"/>
+        </w:rPr>
+        <w:t>You</w:t>
+      </w:r>
+      <w:proofErr w:type="spellEnd"/>
+      <w:r>
+        <w:rPr>
+          <w:rFonts w:ascii="Times New Roman" w:hAnsi="Times New Roman" w:cs="Times New Roman"/>
+          <w:sz w:val="28"/>
           <w:szCs w:val="26"/>
         </w:rPr>
         <w:t xml:space="preserve"> </w:t>
       </w:r>
-      <w:r>
-        <w:rPr>
-          <w:rFonts w:ascii="Times New Roman" w:hAnsi="Times New Roman" w:cs="Times New Roman"/>
-          <w:sz w:val="26"/>
-          <w:szCs w:val="26"/>
-        </w:rPr>
-        <w:t>хоть и</w:t>
-      </w:r>
-      <w:r>
-        <w:rPr>
-          <w:rFonts w:ascii="Times New Roman" w:hAnsi="Times New Roman" w:cs="Times New Roman"/>
-          <w:sz w:val="26"/>
-          <w:szCs w:val="26"/>
-        </w:rPr>
-        <w:t xml:space="preserve"> обеспечива</w:t>
-      </w:r>
-      <w:r>
-        <w:rPr>
-          <w:rFonts w:ascii="Times New Roman" w:hAnsi="Times New Roman" w:cs="Times New Roman"/>
-          <w:sz w:val="26"/>
-          <w:szCs w:val="26"/>
-        </w:rPr>
-        <w:t>ет хорошую точность</w:t>
-      </w:r>
-      <w:r>
-        <w:rPr>
-          <w:rFonts w:ascii="Times New Roman" w:hAnsi="Times New Roman" w:cs="Times New Roman"/>
-          <w:sz w:val="26"/>
-          <w:szCs w:val="26"/>
-        </w:rPr>
-        <w:t xml:space="preserve">, </w:t>
-      </w:r>
-      <w:r>
-        <w:rPr>
-          <w:rFonts w:ascii="Times New Roman" w:hAnsi="Times New Roman" w:cs="Times New Roman"/>
-          <w:sz w:val="26"/>
-          <w:szCs w:val="26"/>
-        </w:rPr>
-        <w:t>может быть очень медленным.</w:t>
-      </w:r>
-      <w:r>
-        <w:rPr>
-          <w:rFonts w:ascii="Times New Roman" w:hAnsi="Times New Roman" w:cs="Times New Roman"/>
-          <w:sz w:val="26"/>
-          <w:szCs w:val="26"/>
-        </w:rPr>
-        <w:t xml:space="preserve"> Самой же популярной и развивающейся одноэтапной архитектурой нейронн</w:t>
-      </w:r>
-      <w:r>
-        <w:rPr>
-          <w:rFonts w:ascii="Times New Roman" w:hAnsi="Times New Roman" w:cs="Times New Roman"/>
-          <w:sz w:val="26"/>
-          <w:szCs w:val="26"/>
-        </w:rPr>
-        <w:t>ых</w:t>
-      </w:r>
-      <w:r>
-        <w:rPr>
-          <w:rFonts w:ascii="Times New Roman" w:hAnsi="Times New Roman" w:cs="Times New Roman"/>
-          <w:sz w:val="26"/>
-          <w:szCs w:val="26"/>
-        </w:rPr>
-        <w:t xml:space="preserve"> сет</w:t>
-      </w:r>
-      <w:r>
-        <w:rPr>
-          <w:rFonts w:ascii="Times New Roman" w:hAnsi="Times New Roman" w:cs="Times New Roman"/>
-          <w:sz w:val="26"/>
-          <w:szCs w:val="26"/>
-        </w:rPr>
-        <w:t>ей</w:t>
-      </w:r>
-      <w:r>
-        <w:rPr>
-          <w:rFonts w:ascii="Times New Roman" w:hAnsi="Times New Roman" w:cs="Times New Roman"/>
-          <w:sz w:val="26"/>
-          <w:szCs w:val="26"/>
-        </w:rPr>
-        <w:t xml:space="preserve"> для детектирования объектов на изображении является </w:t>
-      </w:r>
-      <w:r>
-        <w:rPr>
-          <w:rFonts w:ascii="Times New Roman" w:hAnsi="Times New Roman" w:cs="Times New Roman"/>
-          <w:sz w:val="26"/>
-          <w:szCs w:val="26"/>
-          <w:lang w:val="en-US"/>
-        </w:rPr>
-        <w:t>YOLO</w:t>
-      </w:r>
-      <w:r>
-        <w:rPr>
-          <w:rFonts w:ascii="Times New Roman" w:hAnsi="Times New Roman" w:cs="Times New Roman"/>
-          <w:sz w:val="26"/>
-          <w:szCs w:val="26"/>
-        </w:rPr>
-        <w:t>.</w:t>
-      </w:r>
-    </w:p>
-    <w:p>
-      <w:pPr>
-        <w:jc w:val="both"/>
-        <w:rPr>
-          <w:rFonts w:ascii="Times New Roman" w:hAnsi="Times New Roman" w:cs="Times New Roman"/>
-          <w:sz w:val="26"/>
-          <w:szCs w:val="26"/>
-        </w:rPr>
-      </w:pPr>
-      <w:r>
-        <w:rPr>
-          <w:rFonts w:ascii="Times New Roman" w:hAnsi="Times New Roman" w:cs="Times New Roman"/>
-          <w:sz w:val="26"/>
-          <w:szCs w:val="26"/>
-        </w:rPr>
-        <w:tab/>
-      </w:r>
-      <w:r>
-        <w:rPr>
-          <w:rFonts w:ascii="Times New Roman" w:hAnsi="Times New Roman" w:cs="Times New Roman"/>
-          <w:sz w:val="26"/>
-          <w:szCs w:val="26"/>
-        </w:rPr>
-        <w:t>YOLO</w:t>
-      </w:r>
-      <w:r>
-        <w:rPr>
-          <w:rFonts w:ascii="Times New Roman" w:hAnsi="Times New Roman" w:cs="Times New Roman"/>
-          <w:sz w:val="26"/>
-          <w:szCs w:val="26"/>
-        </w:rPr>
-        <w:t xml:space="preserve"> (</w:t>
-      </w:r>
-      <w:r>
-        <w:rPr>
-          <w:rFonts w:ascii="Times New Roman" w:hAnsi="Times New Roman" w:cs="Times New Roman"/>
-          <w:sz w:val="26"/>
-          <w:szCs w:val="26"/>
-        </w:rPr>
-        <w:t>“</w:t>
-      </w:r>
       <w:proofErr w:type="spellStart"/>
       <w:r>
         <w:rPr>
           <w:rFonts w:ascii="Times New Roman" w:hAnsi="Times New Roman" w:cs="Times New Roman"/>
-          <w:sz w:val="26"/>
-          <w:szCs w:val="26"/>
-        </w:rPr>
-        <w:t>You</w:t>
+          <w:sz w:val="28"/>
+          <w:szCs w:val="26"/>
+        </w:rPr>
+        <w:t>Only</w:t>
       </w:r>
       <w:proofErr w:type="spellEnd"/>
       <w:r>
         <w:rPr>
           <w:rFonts w:ascii="Times New Roman" w:hAnsi="Times New Roman" w:cs="Times New Roman"/>
-          <w:sz w:val="26"/>
+          <w:sz w:val="28"/>
           <w:szCs w:val="26"/>
         </w:rPr>
         <w:t xml:space="preserve"> </w:t>
@@ -1190,16 +1037,16 @@
       <w:r>
         <w:rPr>
           <w:rFonts w:ascii="Times New Roman" w:hAnsi="Times New Roman" w:cs="Times New Roman"/>
-          <w:sz w:val="26"/>
-          <w:szCs w:val="26"/>
-        </w:rPr>
-        <w:t>Only</w:t>
+          <w:sz w:val="28"/>
+          <w:szCs w:val="26"/>
+        </w:rPr>
+        <w:t>Look</w:t>
       </w:r>
       <w:proofErr w:type="spellEnd"/>
       <w:r>
         <w:rPr>
           <w:rFonts w:ascii="Times New Roman" w:hAnsi="Times New Roman" w:cs="Times New Roman"/>
-          <w:sz w:val="26"/>
+          <w:sz w:val="28"/>
           <w:szCs w:val="26"/>
         </w:rPr>
         <w:t xml:space="preserve"> </w:t>
@@ -1208,251 +1055,108 @@
       <w:r>
         <w:rPr>
           <w:rFonts w:ascii="Times New Roman" w:hAnsi="Times New Roman" w:cs="Times New Roman"/>
-          <w:sz w:val="26"/>
-          <w:szCs w:val="26"/>
-        </w:rPr>
-        <w:t>Look</w:t>
+          <w:sz w:val="28"/>
+          <w:szCs w:val="26"/>
+        </w:rPr>
+        <w:t>Once</w:t>
       </w:r>
       <w:proofErr w:type="spellEnd"/>
       <w:r>
         <w:rPr>
           <w:rFonts w:ascii="Times New Roman" w:hAnsi="Times New Roman" w:cs="Times New Roman"/>
-          <w:sz w:val="26"/>
-          <w:szCs w:val="26"/>
-        </w:rPr>
-        <w:t xml:space="preserve"> </w:t>
+          <w:sz w:val="28"/>
+          <w:szCs w:val="26"/>
+        </w:rPr>
+        <w:t xml:space="preserve">”) — современный алгоритм глубокого обучения, который широко используется для обнаружения объектов. Он был разработан Джозефом </w:t>
       </w:r>
       <w:proofErr w:type="spellStart"/>
       <w:r>
         <w:rPr>
           <w:rFonts w:ascii="Times New Roman" w:hAnsi="Times New Roman" w:cs="Times New Roman"/>
-          <w:sz w:val="26"/>
-          <w:szCs w:val="26"/>
-        </w:rPr>
-        <w:t>Once</w:t>
+          <w:sz w:val="28"/>
+          <w:szCs w:val="26"/>
+        </w:rPr>
+        <w:t>Редмоном</w:t>
       </w:r>
       <w:proofErr w:type="spellEnd"/>
       <w:r>
         <w:rPr>
           <w:rFonts w:ascii="Times New Roman" w:hAnsi="Times New Roman" w:cs="Times New Roman"/>
-          <w:sz w:val="26"/>
-          <w:szCs w:val="26"/>
-        </w:rPr>
-        <w:t>”</w:t>
-      </w:r>
-      <w:r>
-        <w:rPr>
-          <w:rFonts w:ascii="Times New Roman" w:hAnsi="Times New Roman" w:cs="Times New Roman"/>
-          <w:sz w:val="26"/>
-          <w:szCs w:val="26"/>
-        </w:rPr>
-        <w:t>)</w:t>
-      </w:r>
-      <w:r>
-        <w:rPr>
-          <w:rFonts w:ascii="Times New Roman" w:hAnsi="Times New Roman" w:cs="Times New Roman"/>
-          <w:sz w:val="26"/>
-          <w:szCs w:val="26"/>
-        </w:rPr>
-        <w:t xml:space="preserve"> — современный алгоритм глубокого обучения, который широко используется для обнаружения объектов. Он был разработан Джозефом </w:t>
+          <w:sz w:val="28"/>
+          <w:szCs w:val="26"/>
+        </w:rPr>
+        <w:t xml:space="preserve"> и Али </w:t>
       </w:r>
       <w:proofErr w:type="spellStart"/>
       <w:r>
         <w:rPr>
           <w:rFonts w:ascii="Times New Roman" w:hAnsi="Times New Roman" w:cs="Times New Roman"/>
-          <w:sz w:val="26"/>
-          <w:szCs w:val="26"/>
-        </w:rPr>
-        <w:t>Редмоном</w:t>
+          <w:sz w:val="28"/>
+          <w:szCs w:val="26"/>
+        </w:rPr>
+        <w:t>Фархади</w:t>
       </w:r>
       <w:proofErr w:type="spellEnd"/>
       <w:r>
         <w:rPr>
           <w:rFonts w:ascii="Times New Roman" w:hAnsi="Times New Roman" w:cs="Times New Roman"/>
-          <w:sz w:val="26"/>
-          <w:szCs w:val="26"/>
-        </w:rPr>
-        <w:t xml:space="preserve"> и Али </w:t>
-      </w:r>
-      <w:proofErr w:type="spellStart"/>
-      <w:r>
-        <w:rPr>
-          <w:rFonts w:ascii="Times New Roman" w:hAnsi="Times New Roman" w:cs="Times New Roman"/>
-          <w:sz w:val="26"/>
-          <w:szCs w:val="26"/>
-        </w:rPr>
-        <w:t>Фархади</w:t>
-      </w:r>
-      <w:proofErr w:type="spellEnd"/>
-      <w:r>
-        <w:rPr>
-          <w:rFonts w:ascii="Times New Roman" w:hAnsi="Times New Roman" w:cs="Times New Roman"/>
-          <w:sz w:val="26"/>
-          <w:szCs w:val="26"/>
-        </w:rPr>
-        <w:t xml:space="preserve"> в 2016 году.</w:t>
-      </w:r>
-      <w:r>
-        <w:rPr>
-          <w:rFonts w:ascii="Times New Roman" w:hAnsi="Times New Roman" w:cs="Times New Roman"/>
-          <w:sz w:val="26"/>
-          <w:szCs w:val="26"/>
-        </w:rPr>
-        <w:t xml:space="preserve"> </w:t>
-      </w:r>
-      <w:r>
-        <w:rPr>
-          <w:rFonts w:ascii="Times New Roman" w:hAnsi="Times New Roman" w:cs="Times New Roman"/>
-          <w:sz w:val="26"/>
-          <w:szCs w:val="26"/>
-        </w:rPr>
-        <w:t>Основное отличие YOLO от других алгоритмов сверточн</w:t>
-      </w:r>
-      <w:r>
-        <w:rPr>
-          <w:rFonts w:ascii="Times New Roman" w:hAnsi="Times New Roman" w:cs="Times New Roman"/>
-          <w:sz w:val="26"/>
-          <w:szCs w:val="26"/>
-        </w:rPr>
-        <w:t>ых</w:t>
-      </w:r>
-      <w:r>
-        <w:rPr>
-          <w:rFonts w:ascii="Times New Roman" w:hAnsi="Times New Roman" w:cs="Times New Roman"/>
-          <w:sz w:val="26"/>
-          <w:szCs w:val="26"/>
-        </w:rPr>
-        <w:t xml:space="preserve"> нейронн</w:t>
-      </w:r>
-      <w:r>
-        <w:rPr>
-          <w:rFonts w:ascii="Times New Roman" w:hAnsi="Times New Roman" w:cs="Times New Roman"/>
-          <w:sz w:val="26"/>
-          <w:szCs w:val="26"/>
-        </w:rPr>
-        <w:t>ых</w:t>
-      </w:r>
-      <w:r>
-        <w:rPr>
-          <w:rFonts w:ascii="Times New Roman" w:hAnsi="Times New Roman" w:cs="Times New Roman"/>
-          <w:sz w:val="26"/>
-          <w:szCs w:val="26"/>
-        </w:rPr>
-        <w:t xml:space="preserve"> сет</w:t>
-      </w:r>
-      <w:r>
-        <w:rPr>
-          <w:rFonts w:ascii="Times New Roman" w:hAnsi="Times New Roman" w:cs="Times New Roman"/>
-          <w:sz w:val="26"/>
-          <w:szCs w:val="26"/>
-        </w:rPr>
-        <w:t>ей</w:t>
-      </w:r>
-      <w:r>
-        <w:rPr>
-          <w:rFonts w:ascii="Times New Roman" w:hAnsi="Times New Roman" w:cs="Times New Roman"/>
-          <w:sz w:val="26"/>
-          <w:szCs w:val="26"/>
-        </w:rPr>
-        <w:t xml:space="preserve"> (CNN), используемых для обнаружения объектов, заключается в том, что он очень быстро опознает объекты </w:t>
-      </w:r>
-      <w:r>
-        <w:rPr>
-          <w:rFonts w:ascii="Times New Roman" w:hAnsi="Times New Roman" w:cs="Times New Roman"/>
-          <w:sz w:val="26"/>
-          <w:szCs w:val="26"/>
-        </w:rPr>
-        <w:t xml:space="preserve">за счет того, что </w:t>
-      </w:r>
-      <w:r>
-        <w:rPr>
-          <w:rFonts w:ascii="Times New Roman" w:hAnsi="Times New Roman" w:cs="Times New Roman"/>
-          <w:sz w:val="26"/>
-          <w:szCs w:val="26"/>
-        </w:rPr>
-        <w:t xml:space="preserve">YOLO подразумевает ввод сразу всего изображения, </w:t>
-      </w:r>
-      <w:r>
-        <w:rPr>
-          <w:rFonts w:ascii="Times New Roman" w:hAnsi="Times New Roman" w:cs="Times New Roman"/>
-          <w:sz w:val="26"/>
-          <w:szCs w:val="26"/>
-        </w:rPr>
-        <w:t xml:space="preserve">и оно проходит через </w:t>
-      </w:r>
-      <w:r>
-        <w:rPr>
-          <w:rFonts w:ascii="Times New Roman" w:hAnsi="Times New Roman" w:cs="Times New Roman"/>
-          <w:sz w:val="26"/>
-          <w:szCs w:val="26"/>
-        </w:rPr>
-        <w:t>нейронную сеть только один раз. Именно поэтому он называется “Стоит только раз взглянуть”. В других алгоритмах этот процесс происходит многократно, то есть изображение проходит через CNN снова и снова. Та</w:t>
-      </w:r>
-      <w:r>
-        <w:rPr>
-          <w:rFonts w:ascii="Times New Roman" w:hAnsi="Times New Roman" w:cs="Times New Roman"/>
-          <w:sz w:val="26"/>
-          <w:szCs w:val="26"/>
-        </w:rPr>
-        <w:t xml:space="preserve">ким образом, можно сделать вывод, что </w:t>
-      </w:r>
-      <w:r>
-        <w:rPr>
-          <w:rFonts w:ascii="Times New Roman" w:hAnsi="Times New Roman" w:cs="Times New Roman"/>
-          <w:sz w:val="26"/>
-          <w:szCs w:val="26"/>
-        </w:rPr>
-        <w:t>YOLO обладает преимуществом высокоскоростного обнаружения объектов, чем не могут похвастать другие алгоритмы.</w:t>
-      </w:r>
-    </w:p>
-    <w:p>
-      <w:pPr>
-        <w:jc w:val="both"/>
-        <w:rPr>
-          <w:rFonts w:ascii="Times New Roman" w:hAnsi="Times New Roman" w:cs="Times New Roman"/>
-          <w:sz w:val="26"/>
-          <w:szCs w:val="26"/>
-        </w:rPr>
-      </w:pPr>
-      <w:r>
-        <w:rPr>
-          <w:rFonts w:ascii="Times New Roman" w:hAnsi="Times New Roman" w:cs="Times New Roman"/>
-          <w:sz w:val="26"/>
+          <w:sz w:val="28"/>
+          <w:szCs w:val="26"/>
+        </w:rPr>
+        <w:t xml:space="preserve"> в 2016 году. Основное отличие YOLO от других алгоритмов сверточных нейронных сетей (CNN), используемых для обнаружения объектов, заключается в том, что он очень быстро опознает объекты за счет того, что YOLO подразумевает ввод сразу всего изображения, и оно проходит через нейронную сеть только один раз. Именно поэтому он называется “Стоит только раз взглянуть”. В других алгоритмах этот процесс происходит многократно, то есть изображение проходит через CNN снова и снова. Таким образом, можно сделать вывод, что YOLO обладает преимуществом высокоскоростного обнаружения объектов, чем не могут похвастать другие алгоритмы.</w:t>
+      </w:r>
+    </w:p>
+    <w:p>
+      <w:pPr>
+        <w:jc w:val="both"/>
+        <w:rPr>
+          <w:rFonts w:ascii="Times New Roman" w:hAnsi="Times New Roman" w:cs="Times New Roman"/>
+          <w:sz w:val="28"/>
+          <w:szCs w:val="26"/>
+        </w:rPr>
+      </w:pPr>
+      <w:r>
+        <w:rPr>
+          <w:rFonts w:ascii="Times New Roman" w:hAnsi="Times New Roman" w:cs="Times New Roman"/>
+          <w:sz w:val="28"/>
           <w:szCs w:val="26"/>
         </w:rPr>
         <w:tab/>
         <w:t xml:space="preserve">Для проведения экспериментов с архитектурой мной была выбрана 5 версия – </w:t>
       </w:r>
-      <w:r>
-        <w:rPr>
-          <w:rFonts w:ascii="Times New Roman" w:hAnsi="Times New Roman" w:cs="Times New Roman"/>
-          <w:sz w:val="26"/>
+      <w:proofErr w:type="spellStart"/>
+      <w:r>
+        <w:rPr>
+          <w:rFonts w:ascii="Times New Roman" w:hAnsi="Times New Roman" w:cs="Times New Roman"/>
+          <w:sz w:val="28"/>
           <w:szCs w:val="26"/>
           <w:lang w:val="en-US"/>
         </w:rPr>
-        <w:t>YOLOV</w:t>
-      </w:r>
-      <w:r>
-        <w:rPr>
-          <w:rFonts w:ascii="Times New Roman" w:hAnsi="Times New Roman" w:cs="Times New Roman"/>
-          <w:sz w:val="26"/>
-          <w:szCs w:val="26"/>
-        </w:rPr>
-        <w:t xml:space="preserve">5. </w:t>
-      </w:r>
-      <w:r>
-        <w:rPr>
-          <w:rFonts w:ascii="Times New Roman" w:hAnsi="Times New Roman" w:cs="Times New Roman"/>
-          <w:sz w:val="26"/>
-          <w:szCs w:val="26"/>
-        </w:rPr>
-        <w:t xml:space="preserve">Она имеет реализацию на </w:t>
+        <w:t>YOLO</w:t>
+      </w:r>
+      <w:r>
+        <w:rPr>
+          <w:rFonts w:ascii="Times New Roman" w:hAnsi="Times New Roman" w:cs="Times New Roman"/>
+          <w:sz w:val="28"/>
+          <w:szCs w:val="26"/>
+          <w:lang w:val="en-US"/>
+        </w:rPr>
+        <w:t>v</w:t>
+      </w:r>
+      <w:proofErr w:type="spellEnd"/>
+      <w:r>
+        <w:rPr>
+          <w:rFonts w:ascii="Times New Roman" w:hAnsi="Times New Roman" w:cs="Times New Roman"/>
+          <w:sz w:val="28"/>
+          <w:szCs w:val="26"/>
+        </w:rPr>
+        <w:t xml:space="preserve">5. Она имеет реализацию на </w:t>
       </w:r>
       <w:proofErr w:type="spellStart"/>
       <w:r>
         <w:rPr>
           <w:rFonts w:ascii="Times New Roman" w:hAnsi="Times New Roman" w:cs="Times New Roman"/>
-          <w:sz w:val="26"/>
+          <w:sz w:val="28"/>
           <w:szCs w:val="26"/>
           <w:lang w:val="en-US"/>
         </w:rPr>
@@ -1462,32 +1166,32 @@
       <w:r>
         <w:rPr>
           <w:rFonts w:ascii="Times New Roman" w:hAnsi="Times New Roman" w:cs="Times New Roman"/>
-          <w:sz w:val="26"/>
+          <w:sz w:val="28"/>
+          <w:szCs w:val="26"/>
+        </w:rPr>
+        <w:t xml:space="preserve"> и встроена в одноименный модуль для Python3, который можно установить с</w:t>
+      </w:r>
+      <w:r>
+        <w:rPr>
+          <w:rFonts w:ascii="Times New Roman" w:hAnsi="Times New Roman" w:cs="Times New Roman"/>
+          <w:sz w:val="28"/>
+          <w:szCs w:val="26"/>
+        </w:rPr>
+        <w:t xml:space="preserve"> помощью</w:t>
+      </w:r>
+      <w:r>
+        <w:rPr>
+          <w:rFonts w:ascii="Times New Roman" w:hAnsi="Times New Roman" w:cs="Times New Roman"/>
+          <w:sz w:val="28"/>
           <w:szCs w:val="26"/>
         </w:rPr>
         <w:t xml:space="preserve"> </w:t>
       </w:r>
-      <w:r>
-        <w:rPr>
-          <w:rFonts w:ascii="Times New Roman" w:hAnsi="Times New Roman" w:cs="Times New Roman"/>
-          <w:sz w:val="26"/>
-          <w:szCs w:val="26"/>
-        </w:rPr>
-        <w:t xml:space="preserve">и </w:t>
-      </w:r>
-      <w:r>
-        <w:rPr>
-          <w:rFonts w:ascii="Times New Roman" w:hAnsi="Times New Roman" w:cs="Times New Roman"/>
-          <w:sz w:val="26"/>
-          <w:szCs w:val="26"/>
-        </w:rPr>
-        <w:t xml:space="preserve">встроена в одноименный модуль для Python3, который можно установить с </w:t>
-      </w:r>
       <w:proofErr w:type="spellStart"/>
       <w:r>
         <w:rPr>
           <w:rFonts w:ascii="Times New Roman" w:hAnsi="Times New Roman" w:cs="Times New Roman"/>
-          <w:sz w:val="26"/>
+          <w:sz w:val="28"/>
           <w:szCs w:val="26"/>
         </w:rPr>
         <w:t>pypi</w:t>
@@ -1496,106 +1200,18 @@
       <w:r>
         <w:rPr>
           <w:rFonts w:ascii="Times New Roman" w:hAnsi="Times New Roman" w:cs="Times New Roman"/>
-          <w:sz w:val="26"/>
-          <w:szCs w:val="26"/>
-        </w:rPr>
-        <w:t>. Этот модуль предоставляет очень хорошую инфраструктуру как для обучения модели, так и для тестирования с построением графиков всех ключевых показателей.</w:t>
-      </w:r>
-      <w:r>
-        <w:rPr>
-          <w:rFonts w:ascii="Times New Roman" w:hAnsi="Times New Roman" w:cs="Times New Roman"/>
-          <w:sz w:val="26"/>
-          <w:szCs w:val="26"/>
-        </w:rPr>
-        <w:t xml:space="preserve"> Перед тем как приступить к обучению и экспериментам нам необходимо найти, собрать и подготовить данные. </w:t>
-      </w:r>
-    </w:p>
-    <w:p>
-      <w:pPr>
-        <w:jc w:val="both"/>
-        <w:rPr>
-          <w:rFonts w:ascii="Times New Roman" w:hAnsi="Times New Roman" w:cs="Times New Roman"/>
-          <w:sz w:val="26"/>
-          <w:szCs w:val="26"/>
-        </w:rPr>
-      </w:pPr>
-    </w:p>
-    <w:p>
-      <w:pPr>
-        <w:jc w:val="both"/>
-        <w:rPr>
-          <w:rFonts w:ascii="Times New Roman" w:hAnsi="Times New Roman" w:cs="Times New Roman"/>
-          <w:sz w:val="26"/>
-          <w:szCs w:val="26"/>
-        </w:rPr>
-      </w:pPr>
-    </w:p>
-    <w:p>
-      <w:pPr>
-        <w:jc w:val="both"/>
-        <w:rPr>
-          <w:rFonts w:ascii="Times New Roman" w:hAnsi="Times New Roman" w:cs="Times New Roman"/>
-          <w:sz w:val="26"/>
-          <w:szCs w:val="26"/>
-        </w:rPr>
-      </w:pPr>
-    </w:p>
-    <w:p>
-      <w:pPr>
-        <w:jc w:val="both"/>
-        <w:rPr>
-          <w:rFonts w:ascii="Times New Roman" w:hAnsi="Times New Roman" w:cs="Times New Roman"/>
-          <w:sz w:val="26"/>
-          <w:szCs w:val="26"/>
-        </w:rPr>
-      </w:pPr>
-    </w:p>
-    <w:p>
-      <w:pPr>
-        <w:jc w:val="both"/>
-        <w:rPr>
-          <w:rFonts w:ascii="Times New Roman" w:hAnsi="Times New Roman" w:cs="Times New Roman"/>
-          <w:sz w:val="26"/>
-          <w:szCs w:val="26"/>
-        </w:rPr>
-      </w:pPr>
-    </w:p>
-    <w:p>
-      <w:pPr>
-        <w:jc w:val="both"/>
-        <w:rPr>
-          <w:rFonts w:ascii="Times New Roman" w:hAnsi="Times New Roman" w:cs="Times New Roman"/>
-          <w:sz w:val="26"/>
-          <w:szCs w:val="26"/>
-        </w:rPr>
-      </w:pPr>
-    </w:p>
-    <w:p>
-      <w:pPr>
-        <w:jc w:val="both"/>
-        <w:rPr>
-          <w:rFonts w:ascii="Times New Roman" w:hAnsi="Times New Roman" w:cs="Times New Roman"/>
-          <w:sz w:val="26"/>
-          <w:szCs w:val="26"/>
-        </w:rPr>
-      </w:pPr>
-    </w:p>
-    <w:p>
-      <w:pPr>
-        <w:jc w:val="both"/>
-        <w:rPr>
-          <w:rFonts w:ascii="Times New Roman" w:hAnsi="Times New Roman" w:cs="Times New Roman"/>
-          <w:sz w:val="26"/>
-          <w:szCs w:val="26"/>
-        </w:rPr>
-      </w:pPr>
-    </w:p>
-    <w:p>
-      <w:pPr>
-        <w:jc w:val="both"/>
-        <w:rPr>
-          <w:rFonts w:ascii="Times New Roman" w:hAnsi="Times New Roman" w:cs="Times New Roman"/>
-          <w:sz w:val="26"/>
+          <w:sz w:val="28"/>
+          <w:szCs w:val="26"/>
+        </w:rPr>
+        <w:t xml:space="preserve">. Этот модуль предоставляет очень хорошую инфраструктуру как для обучения модели, так и для тестирования с построением графиков всех ключевых показателей. Перед тем как приступить к обучению и экспериментам нам необходимо найти, собрать и подготовить данные. </w:t>
+      </w:r>
+    </w:p>
+    <w:p>
+      <w:pPr>
+        <w:jc w:val="both"/>
+        <w:rPr>
+          <w:rFonts w:ascii="Times New Roman" w:hAnsi="Times New Roman" w:cs="Times New Roman"/>
+          <w:sz w:val="28"/>
           <w:szCs w:val="26"/>
         </w:rPr>
       </w:pPr>
@@ -1606,7 +1222,7 @@
         <w:rPr>
           <w:rFonts w:ascii="Times New Roman" w:hAnsi="Times New Roman" w:cs="Times New Roman"/>
           <w:b/>
-          <w:sz w:val="28"/>
+          <w:sz w:val="32"/>
           <w:szCs w:val="26"/>
         </w:rPr>
       </w:pPr>
@@ -1614,7 +1230,7 @@
         <w:rPr>
           <w:rFonts w:ascii="Times New Roman" w:hAnsi="Times New Roman" w:cs="Times New Roman"/>
           <w:b/>
-          <w:sz w:val="28"/>
+          <w:sz w:val="32"/>
           <w:szCs w:val="26"/>
         </w:rPr>
         <w:lastRenderedPageBreak/>
@@ -1626,14 +1242,14 @@
         <w:jc w:val="both"/>
         <w:rPr>
           <w:rFonts w:ascii="Times New Roman" w:hAnsi="Times New Roman" w:cs="Times New Roman"/>
-          <w:sz w:val="26"/>
-          <w:szCs w:val="26"/>
-        </w:rPr>
-      </w:pPr>
-      <w:r>
-        <w:rPr>
-          <w:rFonts w:ascii="Times New Roman" w:hAnsi="Times New Roman" w:cs="Times New Roman"/>
-          <w:sz w:val="28"/>
+          <w:sz w:val="28"/>
+          <w:szCs w:val="26"/>
+        </w:rPr>
+      </w:pPr>
+      <w:r>
+        <w:rPr>
+          <w:rFonts w:ascii="Times New Roman" w:hAnsi="Times New Roman" w:cs="Times New Roman"/>
+          <w:sz w:val="32"/>
           <w:szCs w:val="26"/>
         </w:rPr>
         <w:tab/>
@@ -1641,7 +1257,7 @@
       <w:r>
         <w:rPr>
           <w:rFonts w:ascii="Times New Roman" w:hAnsi="Times New Roman" w:cs="Times New Roman"/>
-          <w:sz w:val="26"/>
+          <w:sz w:val="28"/>
           <w:szCs w:val="26"/>
         </w:rPr>
         <w:t xml:space="preserve">Для обучения детектора </w:t>
@@ -1649,7 +1265,7 @@
       <w:r>
         <w:rPr>
           <w:rFonts w:ascii="Times New Roman" w:hAnsi="Times New Roman" w:cs="Times New Roman"/>
-          <w:sz w:val="26"/>
+          <w:sz w:val="28"/>
           <w:szCs w:val="26"/>
         </w:rPr>
         <w:t>нам необходимо собрать и подготовить данные. Прежде всего определим классы объектов, местоположение которых мы хотим найти. В первую очередь нам необходимо найти человека на кадре – он будет первым классом. Далее определим классы для каждого вид</w:t>
@@ -1657,7 +1273,7 @@
       <w:r>
         <w:rPr>
           <w:rFonts w:ascii="Times New Roman" w:hAnsi="Times New Roman" w:cs="Times New Roman"/>
-          <w:sz w:val="26"/>
+          <w:sz w:val="28"/>
           <w:szCs w:val="26"/>
         </w:rPr>
         <w:t>а</w:t>
@@ -1665,15 +1281,87 @@
       <w:r>
         <w:rPr>
           <w:rFonts w:ascii="Times New Roman" w:hAnsi="Times New Roman" w:cs="Times New Roman"/>
-          <w:sz w:val="26"/>
-          <w:szCs w:val="26"/>
-        </w:rPr>
-        <w:t xml:space="preserve"> СИЗ. На данном этапе разработки модуля остановимся на детектировании защитной каски и жилета. Такой выбор обусловлен несколькими факторами: Во-первых, в большинстве вариантов использования модулей эти классы будут присутствовать, так как данные элементы </w:t>
-      </w:r>
-      <w:r>
-        <w:rPr>
-          <w:rFonts w:ascii="Times New Roman" w:hAnsi="Times New Roman" w:cs="Times New Roman"/>
-          <w:sz w:val="26"/>
+          <w:sz w:val="28"/>
+          <w:szCs w:val="26"/>
+        </w:rPr>
+        <w:t xml:space="preserve"> СИЗ. На данном этапе разработки модуля остановимся н</w:t>
+      </w:r>
+      <w:r>
+        <w:rPr>
+          <w:rFonts w:ascii="Times New Roman" w:hAnsi="Times New Roman" w:cs="Times New Roman"/>
+          <w:sz w:val="28"/>
+          <w:szCs w:val="26"/>
+        </w:rPr>
+        <w:t>а детектировании защитной каски</w:t>
+      </w:r>
+      <w:r>
+        <w:rPr>
+          <w:rFonts w:ascii="Times New Roman" w:hAnsi="Times New Roman" w:cs="Times New Roman"/>
+          <w:sz w:val="28"/>
+          <w:szCs w:val="26"/>
+        </w:rPr>
+        <w:t xml:space="preserve">. Такой выбор обусловлен несколькими факторами: Во-первых, </w:t>
+      </w:r>
+      <w:r>
+        <w:rPr>
+          <w:rFonts w:ascii="Times New Roman" w:hAnsi="Times New Roman" w:cs="Times New Roman"/>
+          <w:sz w:val="28"/>
+          <w:szCs w:val="26"/>
+        </w:rPr>
+        <w:t>данный класс будет присутствовать</w:t>
+      </w:r>
+      <w:r>
+        <w:rPr>
+          <w:rFonts w:ascii="Times New Roman" w:hAnsi="Times New Roman" w:cs="Times New Roman"/>
+          <w:sz w:val="28"/>
+          <w:szCs w:val="26"/>
+        </w:rPr>
+        <w:t xml:space="preserve"> </w:t>
+      </w:r>
+      <w:r>
+        <w:rPr>
+          <w:rFonts w:ascii="Times New Roman" w:hAnsi="Times New Roman" w:cs="Times New Roman"/>
+          <w:sz w:val="28"/>
+          <w:szCs w:val="26"/>
+        </w:rPr>
+        <w:t>в большинстве вариантов использования модул</w:t>
+      </w:r>
+      <w:r>
+        <w:rPr>
+          <w:rFonts w:ascii="Times New Roman" w:hAnsi="Times New Roman" w:cs="Times New Roman"/>
+          <w:sz w:val="28"/>
+          <w:szCs w:val="26"/>
+        </w:rPr>
+        <w:t>я</w:t>
+      </w:r>
+      <w:r>
+        <w:rPr>
+          <w:rFonts w:ascii="Times New Roman" w:hAnsi="Times New Roman" w:cs="Times New Roman"/>
+          <w:sz w:val="28"/>
+          <w:szCs w:val="26"/>
+        </w:rPr>
+        <w:t xml:space="preserve">, так как </w:t>
+      </w:r>
+      <w:r>
+        <w:rPr>
+          <w:rFonts w:ascii="Times New Roman" w:hAnsi="Times New Roman" w:cs="Times New Roman"/>
+          <w:sz w:val="28"/>
+          <w:szCs w:val="26"/>
+        </w:rPr>
+        <w:t>каски</w:t>
+      </w:r>
+      <w:r>
+        <w:rPr>
+          <w:rFonts w:ascii="Times New Roman" w:hAnsi="Times New Roman" w:cs="Times New Roman"/>
+          <w:sz w:val="28"/>
+          <w:szCs w:val="26"/>
+        </w:rPr>
+        <w:t xml:space="preserve"> </w:t>
+      </w:r>
+      <w:r>
+        <w:rPr>
+          <w:rFonts w:ascii="Times New Roman" w:hAnsi="Times New Roman" w:cs="Times New Roman"/>
+          <w:sz w:val="28"/>
           <w:szCs w:val="26"/>
         </w:rPr>
         <w:t>часто</w:t>
@@ -1681,7 +1369,7 @@
       <w:r>
         <w:rPr>
           <w:rFonts w:ascii="Times New Roman" w:hAnsi="Times New Roman" w:cs="Times New Roman"/>
-          <w:sz w:val="26"/>
+          <w:sz w:val="28"/>
           <w:szCs w:val="26"/>
         </w:rPr>
         <w:t xml:space="preserve"> используются на </w:t>
@@ -1689,15 +1377,15 @@
       <w:r>
         <w:rPr>
           <w:rFonts w:ascii="Times New Roman" w:hAnsi="Times New Roman" w:cs="Times New Roman"/>
-          <w:sz w:val="26"/>
-          <w:szCs w:val="26"/>
-        </w:rPr>
-        <w:t xml:space="preserve">промышленных предприятиях – соответственно мы получаем более универсальный модуль, который можно применить на многих объектах уже сейчас. Во-вторых, детектирование мелких элементов экипировки является более сложной задачей. Ракурс камер на предприятиях обычно не позволяет разглядеть </w:t>
-      </w:r>
-      <w:r>
-        <w:rPr>
-          <w:rFonts w:ascii="Times New Roman" w:hAnsi="Times New Roman" w:cs="Times New Roman"/>
-          <w:sz w:val="26"/>
+          <w:sz w:val="28"/>
+          <w:szCs w:val="26"/>
+        </w:rPr>
+        <w:t xml:space="preserve">промышленных предприятиях. Во-вторых, детектирование мелких элементов экипировки является более сложной задачей. Ракурс камер на предприятиях обычно не позволяет разглядеть </w:t>
+      </w:r>
+      <w:r>
+        <w:rPr>
+          <w:rFonts w:ascii="Times New Roman" w:hAnsi="Times New Roman" w:cs="Times New Roman"/>
+          <w:sz w:val="28"/>
           <w:szCs w:val="26"/>
         </w:rPr>
         <w:t xml:space="preserve">их </w:t>
@@ -1705,7 +1393,7 @@
       <w:r>
         <w:rPr>
           <w:rFonts w:ascii="Times New Roman" w:hAnsi="Times New Roman" w:cs="Times New Roman"/>
-          <w:sz w:val="26"/>
+          <w:sz w:val="28"/>
           <w:szCs w:val="26"/>
         </w:rPr>
         <w:t xml:space="preserve">наличие даже человеку, соответственно требуется дополнительная настройка оборудования и взаимодействие с заказчиком, для определения дополнительных классов и получения данных для обучения или разрешения на их сбор и обработку. </w:t>
@@ -1716,14 +1404,14 @@
         <w:jc w:val="both"/>
         <w:rPr>
           <w:rFonts w:ascii="Times New Roman" w:hAnsi="Times New Roman" w:cs="Times New Roman"/>
-          <w:sz w:val="26"/>
-          <w:szCs w:val="26"/>
-        </w:rPr>
-      </w:pPr>
-      <w:r>
-        <w:rPr>
-          <w:rFonts w:ascii="Times New Roman" w:hAnsi="Times New Roman" w:cs="Times New Roman"/>
-          <w:sz w:val="26"/>
+          <w:sz w:val="28"/>
+          <w:szCs w:val="26"/>
+        </w:rPr>
+      </w:pPr>
+      <w:r>
+        <w:rPr>
+          <w:rFonts w:ascii="Times New Roman" w:hAnsi="Times New Roman" w:cs="Times New Roman"/>
+          <w:sz w:val="28"/>
           <w:szCs w:val="26"/>
         </w:rPr>
         <w:tab/>
@@ -1733,7 +1421,7 @@
       <w:r>
         <w:rPr>
           <w:rFonts w:ascii="Times New Roman" w:hAnsi="Times New Roman" w:cs="Times New Roman"/>
-          <w:sz w:val="26"/>
+          <w:sz w:val="28"/>
           <w:szCs w:val="26"/>
         </w:rPr>
         <w:t>датасет</w:t>
@@ -1742,7 +1430,7 @@
       <w:r>
         <w:rPr>
           <w:rFonts w:ascii="Times New Roman" w:hAnsi="Times New Roman" w:cs="Times New Roman"/>
-          <w:sz w:val="26"/>
+          <w:sz w:val="28"/>
           <w:szCs w:val="26"/>
         </w:rPr>
         <w:t xml:space="preserve"> </w:t>
@@ -1751,7 +1439,7 @@
       <w:r>
         <w:rPr>
           <w:rFonts w:ascii="Times New Roman" w:hAnsi="Times New Roman" w:cs="Times New Roman"/>
-          <w:sz w:val="26"/>
+          <w:sz w:val="28"/>
           <w:szCs w:val="26"/>
           <w:lang w:val="en-US"/>
         </w:rPr>
@@ -1761,49 +1449,17 @@
       <w:r>
         <w:rPr>
           <w:rFonts w:ascii="Times New Roman" w:hAnsi="Times New Roman" w:cs="Times New Roman"/>
-          <w:sz w:val="26"/>
-          <w:szCs w:val="26"/>
-        </w:rPr>
-        <w:t xml:space="preserve">. Он представлен в открытом доступе и содержит 15000 фотографий, на которых представлено </w:t>
-      </w:r>
-      <w:r>
-        <w:rPr>
-          <w:rFonts w:ascii="Times New Roman" w:hAnsi="Times New Roman" w:cs="Times New Roman"/>
-          <w:sz w:val="26"/>
-          <w:szCs w:val="26"/>
-        </w:rPr>
-        <w:t>~</w:t>
-      </w:r>
-      <w:r>
-        <w:rPr>
-          <w:rFonts w:ascii="Times New Roman" w:hAnsi="Times New Roman" w:cs="Times New Roman"/>
-          <w:sz w:val="26"/>
-          <w:szCs w:val="26"/>
-        </w:rPr>
-        <w:t>340</w:t>
-      </w:r>
-      <w:r>
-        <w:rPr>
-          <w:rFonts w:ascii="Times New Roman" w:hAnsi="Times New Roman" w:cs="Times New Roman"/>
-          <w:sz w:val="26"/>
-          <w:szCs w:val="26"/>
-        </w:rPr>
-        <w:t xml:space="preserve"> </w:t>
-      </w:r>
-      <w:r>
-        <w:rPr>
-          <w:rFonts w:ascii="Times New Roman" w:hAnsi="Times New Roman" w:cs="Times New Roman"/>
-          <w:sz w:val="26"/>
-          <w:szCs w:val="26"/>
-        </w:rPr>
-        <w:t xml:space="preserve">тысяч объектов класса «человек». Ссылка для ознакомления и скачивания: </w:t>
+          <w:sz w:val="28"/>
+          <w:szCs w:val="26"/>
+        </w:rPr>
+        <w:t xml:space="preserve">. Он представлен в открытом доступе и содержит 15000 фотографий, на которых представлено ~340 тысяч объектов класса «человек». Ссылка для ознакомления и скачивания: </w:t>
       </w:r>
       <w:hyperlink r:id="rId7" w:history="1">
         <w:r>
           <w:rPr>
             <w:rStyle w:val="a4"/>
             <w:rFonts w:ascii="Times New Roman" w:hAnsi="Times New Roman" w:cs="Times New Roman"/>
-            <w:sz w:val="26"/>
+            <w:sz w:val="28"/>
             <w:szCs w:val="26"/>
           </w:rPr>
           <w:t>https://www.crowdhuman.org/</w:t>
@@ -1812,27 +1468,25 @@
       <w:r>
         <w:rPr>
           <w:rFonts w:ascii="Times New Roman" w:hAnsi="Times New Roman" w:cs="Times New Roman"/>
-          <w:sz w:val="26"/>
+          <w:sz w:val="28"/>
           <w:szCs w:val="26"/>
         </w:rPr>
         <w:t xml:space="preserve">. </w:t>
       </w:r>
-      <w:bookmarkStart w:id="0" w:name="_GoBack"/>
-      <w:bookmarkEnd w:id="0"/>
-    </w:p>
-    <w:p>
-      <w:pPr>
-        <w:jc w:val="both"/>
-        <w:rPr>
-          <w:rFonts w:ascii="Times New Roman" w:hAnsi="Times New Roman" w:cs="Times New Roman"/>
-          <w:sz w:val="26"/>
-          <w:szCs w:val="26"/>
-        </w:rPr>
-      </w:pPr>
-      <w:r>
-        <w:rPr>
-          <w:rFonts w:ascii="Times New Roman" w:hAnsi="Times New Roman" w:cs="Times New Roman"/>
-          <w:sz w:val="26"/>
+    </w:p>
+    <w:p>
+      <w:pPr>
+        <w:jc w:val="both"/>
+        <w:rPr>
+          <w:rFonts w:ascii="Times New Roman" w:hAnsi="Times New Roman" w:cs="Times New Roman"/>
+          <w:sz w:val="28"/>
+          <w:szCs w:val="26"/>
+        </w:rPr>
+      </w:pPr>
+      <w:r>
+        <w:rPr>
+          <w:rFonts w:ascii="Times New Roman" w:hAnsi="Times New Roman" w:cs="Times New Roman"/>
+          <w:sz w:val="28"/>
           <w:szCs w:val="26"/>
         </w:rPr>
         <w:tab/>
@@ -1841,7 +1495,7 @@
       <w:r>
         <w:rPr>
           <w:rFonts w:ascii="Times New Roman" w:hAnsi="Times New Roman" w:cs="Times New Roman"/>
-          <w:sz w:val="26"/>
+          <w:sz w:val="28"/>
           <w:szCs w:val="26"/>
         </w:rPr>
         <w:t xml:space="preserve"> я произвел сбор и разметку данных из открытых источников. В процессе поиска мой выбор пал на завод металлоконструкций </w:t>
@@ -1850,7 +1504,7 @@
       <w:r>
         <w:rPr>
           <w:rFonts w:ascii="Times New Roman" w:hAnsi="Times New Roman" w:cs="Times New Roman"/>
-          <w:sz w:val="26"/>
+          <w:sz w:val="28"/>
           <w:szCs w:val="26"/>
         </w:rPr>
         <w:t>Аполло</w:t>
@@ -1859,7 +1513,7 @@
       <w:r>
         <w:rPr>
           <w:rFonts w:ascii="Times New Roman" w:hAnsi="Times New Roman" w:cs="Times New Roman"/>
-          <w:sz w:val="26"/>
+          <w:sz w:val="28"/>
           <w:szCs w:val="26"/>
         </w:rPr>
         <w:t xml:space="preserve">. Компания предоставляет потоки видео с </w:t>
@@ -1867,7 +1521,7 @@
       <w:r>
         <w:rPr>
           <w:rFonts w:ascii="Times New Roman" w:hAnsi="Times New Roman" w:cs="Times New Roman"/>
-          <w:sz w:val="26"/>
+          <w:sz w:val="28"/>
           <w:szCs w:val="26"/>
           <w:lang w:val="en-US"/>
         </w:rPr>
@@ -1876,25 +1530,33 @@
       <w:r>
         <w:rPr>
           <w:rFonts w:ascii="Times New Roman" w:hAnsi="Times New Roman" w:cs="Times New Roman"/>
-          <w:sz w:val="26"/>
-          <w:szCs w:val="26"/>
-        </w:rPr>
-        <w:t xml:space="preserve"> </w:t>
-      </w:r>
-      <w:r>
-        <w:rPr>
-          <w:rFonts w:ascii="Times New Roman" w:hAnsi="Times New Roman" w:cs="Times New Roman"/>
-          <w:sz w:val="26"/>
-          <w:szCs w:val="26"/>
-        </w:rPr>
-        <w:t xml:space="preserve">камер, расположенных на их предприятии в открытом доступе. Посмотреть их можно на сайте: </w:t>
+          <w:sz w:val="28"/>
+          <w:szCs w:val="26"/>
+        </w:rPr>
+        <w:t xml:space="preserve"> камер, расположенных на их предприятии</w:t>
+      </w:r>
+      <w:r>
+        <w:rPr>
+          <w:rFonts w:ascii="Times New Roman" w:hAnsi="Times New Roman" w:cs="Times New Roman"/>
+          <w:sz w:val="28"/>
+          <w:szCs w:val="26"/>
+        </w:rPr>
+        <w:t>,</w:t>
+      </w:r>
+      <w:r>
+        <w:rPr>
+          <w:rFonts w:ascii="Times New Roman" w:hAnsi="Times New Roman" w:cs="Times New Roman"/>
+          <w:sz w:val="28"/>
+          <w:szCs w:val="26"/>
+        </w:rPr>
+        <w:t xml:space="preserve"> в открытом доступе. Посмотреть их можно на сайте: </w:t>
       </w:r>
       <w:hyperlink r:id="rId8" w:history="1">
         <w:r>
           <w:rPr>
             <w:rStyle w:val="a4"/>
             <w:rFonts w:ascii="Times New Roman" w:hAnsi="Times New Roman" w:cs="Times New Roman"/>
-            <w:sz w:val="26"/>
+            <w:sz w:val="28"/>
             <w:szCs w:val="26"/>
           </w:rPr>
           <w:t>https://apollo-zmk.ru/about/interesnoe/live-video/</w:t>
@@ -1903,44 +1565,1153 @@
       <w:r>
         <w:rPr>
           <w:rFonts w:ascii="Times New Roman" w:hAnsi="Times New Roman" w:cs="Times New Roman"/>
-          <w:sz w:val="26"/>
-          <w:szCs w:val="26"/>
-        </w:rPr>
-        <w:t>. Мной были записаны небольшие видео фрагменты с нескольких камер, из которых в последствии был собран и размечен набор данных.</w:t>
-      </w:r>
+          <w:sz w:val="28"/>
+          <w:szCs w:val="26"/>
+        </w:rPr>
+        <w:t xml:space="preserve">. Мной были записаны небольшие видео фрагменты с нескольких камер, из которых в последствии </w:t>
+      </w:r>
+      <w:r>
+        <w:rPr>
+          <w:rFonts w:ascii="Times New Roman" w:hAnsi="Times New Roman" w:cs="Times New Roman"/>
+          <w:sz w:val="28"/>
+          <w:szCs w:val="26"/>
+        </w:rPr>
+        <w:t xml:space="preserve">получилось собрать и разметить ~500 фотографий. После чего я применил техники </w:t>
+      </w:r>
+      <w:proofErr w:type="spellStart"/>
+      <w:r>
+        <w:rPr>
+          <w:rFonts w:ascii="Times New Roman" w:hAnsi="Times New Roman" w:cs="Times New Roman"/>
+          <w:sz w:val="28"/>
+          <w:szCs w:val="26"/>
+        </w:rPr>
+        <w:t>аугментирования</w:t>
+      </w:r>
+      <w:proofErr w:type="spellEnd"/>
+      <w:r>
+        <w:rPr>
+          <w:rFonts w:ascii="Times New Roman" w:hAnsi="Times New Roman" w:cs="Times New Roman"/>
+          <w:sz w:val="28"/>
+          <w:szCs w:val="26"/>
+        </w:rPr>
+        <w:t xml:space="preserve"> данных и получил набор, состоящий из ~1500 фотографий. </w:t>
+      </w:r>
+    </w:p>
+    <w:p>
+      <w:pPr>
+        <w:jc w:val="both"/>
+        <w:rPr>
+          <w:rFonts w:ascii="Times New Roman" w:hAnsi="Times New Roman" w:cs="Times New Roman"/>
+          <w:sz w:val="28"/>
+          <w:szCs w:val="26"/>
+        </w:rPr>
+      </w:pPr>
+    </w:p>
+    <w:p>
+      <w:pPr>
+        <w:jc w:val="both"/>
+        <w:rPr>
+          <w:rFonts w:ascii="Times New Roman" w:hAnsi="Times New Roman" w:cs="Times New Roman"/>
+          <w:sz w:val="28"/>
+          <w:szCs w:val="26"/>
+        </w:rPr>
+      </w:pPr>
+    </w:p>
+    <w:p>
+      <w:pPr>
+        <w:jc w:val="both"/>
+        <w:rPr>
+          <w:rFonts w:ascii="Times New Roman" w:hAnsi="Times New Roman" w:cs="Times New Roman"/>
+          <w:sz w:val="28"/>
+          <w:szCs w:val="26"/>
+        </w:rPr>
+      </w:pPr>
+    </w:p>
+    <w:p>
+      <w:pPr>
+        <w:jc w:val="both"/>
+        <w:rPr>
+          <w:rFonts w:ascii="Times New Roman" w:hAnsi="Times New Roman" w:cs="Times New Roman"/>
+          <w:sz w:val="28"/>
+          <w:szCs w:val="26"/>
+        </w:rPr>
+      </w:pPr>
+    </w:p>
+    <w:p>
+      <w:pPr>
+        <w:jc w:val="both"/>
+        <w:rPr>
+          <w:rFonts w:ascii="Times New Roman" w:hAnsi="Times New Roman" w:cs="Times New Roman"/>
+          <w:sz w:val="28"/>
+          <w:szCs w:val="26"/>
+        </w:rPr>
+      </w:pPr>
+    </w:p>
+    <w:p>
+      <w:pPr>
+        <w:jc w:val="both"/>
+        <w:rPr>
+          <w:rFonts w:ascii="Times New Roman" w:hAnsi="Times New Roman" w:cs="Times New Roman"/>
+          <w:sz w:val="28"/>
+          <w:szCs w:val="26"/>
+        </w:rPr>
+      </w:pPr>
+    </w:p>
+    <w:p>
+      <w:pPr>
+        <w:jc w:val="both"/>
+        <w:rPr>
+          <w:rFonts w:ascii="Times New Roman" w:hAnsi="Times New Roman" w:cs="Times New Roman"/>
+          <w:sz w:val="28"/>
+          <w:szCs w:val="26"/>
+        </w:rPr>
+      </w:pPr>
+    </w:p>
+    <w:p>
+      <w:pPr>
+        <w:jc w:val="both"/>
+        <w:rPr>
+          <w:rFonts w:ascii="Times New Roman" w:hAnsi="Times New Roman" w:cs="Times New Roman"/>
+          <w:sz w:val="28"/>
+          <w:szCs w:val="26"/>
+        </w:rPr>
+      </w:pPr>
     </w:p>
     <w:p>
       <w:pPr>
         <w:jc w:val="center"/>
         <w:rPr>
           <w:rFonts w:ascii="Times New Roman" w:hAnsi="Times New Roman" w:cs="Times New Roman"/>
-          <w:sz w:val="26"/>
-          <w:szCs w:val="26"/>
-        </w:rPr>
-      </w:pPr>
-    </w:p>
-    <w:p>
-      <w:pPr>
-        <w:rPr>
-          <w:rFonts w:ascii="Times New Roman" w:hAnsi="Times New Roman" w:cs="Times New Roman"/>
-          <w:sz w:val="26"/>
-          <w:szCs w:val="26"/>
-        </w:rPr>
-      </w:pPr>
-    </w:p>
-    <w:p>
-      <w:pPr>
+          <w:b/>
+          <w:sz w:val="32"/>
+          <w:szCs w:val="26"/>
+        </w:rPr>
+      </w:pPr>
+      <w:r>
+        <w:rPr>
+          <w:rFonts w:ascii="Times New Roman" w:hAnsi="Times New Roman" w:cs="Times New Roman"/>
+          <w:b/>
+          <w:sz w:val="32"/>
+          <w:szCs w:val="26"/>
+        </w:rPr>
+        <w:lastRenderedPageBreak/>
+        <w:t>Обучение моделей и проведение экспериментов</w:t>
+      </w:r>
+    </w:p>
+    <w:p>
+      <w:pPr>
+        <w:jc w:val="both"/>
+        <w:rPr>
+          <w:rFonts w:ascii="Times New Roman" w:hAnsi="Times New Roman" w:cs="Times New Roman"/>
+          <w:sz w:val="28"/>
+          <w:szCs w:val="26"/>
+        </w:rPr>
+      </w:pPr>
+      <w:r>
+        <w:rPr>
+          <w:rFonts w:ascii="Times New Roman" w:hAnsi="Times New Roman" w:cs="Times New Roman"/>
+          <w:sz w:val="28"/>
+          <w:szCs w:val="26"/>
+        </w:rPr>
+        <w:tab/>
+        <w:t>На п</w:t>
+      </w:r>
+      <w:r>
+        <w:rPr>
+          <w:rFonts w:ascii="Times New Roman" w:hAnsi="Times New Roman" w:cs="Times New Roman"/>
+          <w:sz w:val="28"/>
+          <w:szCs w:val="26"/>
+        </w:rPr>
+        <w:t>ерв</w:t>
+      </w:r>
+      <w:r>
+        <w:rPr>
+          <w:rFonts w:ascii="Times New Roman" w:hAnsi="Times New Roman" w:cs="Times New Roman"/>
+          <w:sz w:val="28"/>
+          <w:szCs w:val="26"/>
+        </w:rPr>
+        <w:t>о</w:t>
+      </w:r>
+      <w:r>
+        <w:rPr>
+          <w:rFonts w:ascii="Times New Roman" w:hAnsi="Times New Roman" w:cs="Times New Roman"/>
+          <w:sz w:val="28"/>
+          <w:szCs w:val="26"/>
+        </w:rPr>
+        <w:t>м этап</w:t>
+      </w:r>
+      <w:r>
+        <w:rPr>
+          <w:rFonts w:ascii="Times New Roman" w:hAnsi="Times New Roman" w:cs="Times New Roman"/>
+          <w:sz w:val="28"/>
+          <w:szCs w:val="26"/>
+        </w:rPr>
+        <w:t>а</w:t>
+      </w:r>
+      <w:r>
+        <w:rPr>
+          <w:rFonts w:ascii="Times New Roman" w:hAnsi="Times New Roman" w:cs="Times New Roman"/>
+          <w:sz w:val="28"/>
+          <w:szCs w:val="26"/>
+        </w:rPr>
+        <w:t xml:space="preserve"> создадим детектор людей. Для </w:t>
+      </w:r>
+      <w:r>
+        <w:rPr>
+          <w:rFonts w:ascii="Times New Roman" w:hAnsi="Times New Roman" w:cs="Times New Roman"/>
+          <w:sz w:val="28"/>
+          <w:szCs w:val="26"/>
+        </w:rPr>
+        <w:t>решения этой задачи</w:t>
+      </w:r>
+      <w:r>
+        <w:rPr>
+          <w:rFonts w:ascii="Times New Roman" w:hAnsi="Times New Roman" w:cs="Times New Roman"/>
+          <w:sz w:val="28"/>
+          <w:szCs w:val="26"/>
+        </w:rPr>
+        <w:t xml:space="preserve"> </w:t>
+      </w:r>
+      <w:r>
+        <w:rPr>
+          <w:rFonts w:ascii="Times New Roman" w:hAnsi="Times New Roman" w:cs="Times New Roman"/>
+          <w:sz w:val="28"/>
+          <w:szCs w:val="26"/>
+        </w:rPr>
+        <w:t xml:space="preserve">мной были выбраны 3 архитектуры </w:t>
+      </w:r>
+      <w:proofErr w:type="spellStart"/>
+      <w:r>
+        <w:rPr>
+          <w:rFonts w:ascii="Times New Roman" w:hAnsi="Times New Roman" w:cs="Times New Roman"/>
+          <w:sz w:val="28"/>
+          <w:szCs w:val="26"/>
+          <w:lang w:val="en-US"/>
+        </w:rPr>
+        <w:t>YOLOv</w:t>
+      </w:r>
+      <w:proofErr w:type="spellEnd"/>
+      <w:r>
+        <w:rPr>
+          <w:rFonts w:ascii="Times New Roman" w:hAnsi="Times New Roman" w:cs="Times New Roman"/>
+          <w:sz w:val="28"/>
+          <w:szCs w:val="26"/>
+        </w:rPr>
+        <w:t xml:space="preserve">5 </w:t>
+      </w:r>
+      <w:r>
+        <w:rPr>
+          <w:rFonts w:ascii="Times New Roman" w:hAnsi="Times New Roman" w:cs="Times New Roman"/>
+          <w:sz w:val="28"/>
+          <w:szCs w:val="26"/>
+        </w:rPr>
+        <w:t>–</w:t>
+      </w:r>
+      <w:r>
+        <w:rPr>
+          <w:rFonts w:ascii="Times New Roman" w:hAnsi="Times New Roman" w:cs="Times New Roman"/>
+          <w:sz w:val="28"/>
+          <w:szCs w:val="26"/>
+        </w:rPr>
+        <w:t xml:space="preserve"> </w:t>
+      </w:r>
+      <w:r>
+        <w:rPr>
+          <w:rFonts w:ascii="Times New Roman" w:hAnsi="Times New Roman" w:cs="Times New Roman"/>
+          <w:sz w:val="28"/>
+          <w:szCs w:val="26"/>
+        </w:rPr>
+        <w:t xml:space="preserve">модели </w:t>
+      </w:r>
+      <w:proofErr w:type="spellStart"/>
+      <w:r>
+        <w:rPr>
+          <w:rFonts w:ascii="Times New Roman" w:hAnsi="Times New Roman" w:cs="Times New Roman"/>
+          <w:sz w:val="28"/>
+          <w:szCs w:val="26"/>
+          <w:lang w:val="en-US"/>
+        </w:rPr>
+        <w:t>nano</w:t>
+      </w:r>
+      <w:proofErr w:type="spellEnd"/>
+      <w:r>
+        <w:rPr>
+          <w:rFonts w:ascii="Times New Roman" w:hAnsi="Times New Roman" w:cs="Times New Roman"/>
+          <w:sz w:val="28"/>
+          <w:szCs w:val="26"/>
+        </w:rPr>
+        <w:t xml:space="preserve">, </w:t>
+      </w:r>
+      <w:r>
+        <w:rPr>
+          <w:rFonts w:ascii="Times New Roman" w:hAnsi="Times New Roman" w:cs="Times New Roman"/>
+          <w:sz w:val="28"/>
+          <w:szCs w:val="26"/>
+          <w:lang w:val="en-US"/>
+        </w:rPr>
+        <w:t>small</w:t>
+      </w:r>
+      <w:r>
+        <w:rPr>
+          <w:rFonts w:ascii="Times New Roman" w:hAnsi="Times New Roman" w:cs="Times New Roman"/>
+          <w:sz w:val="28"/>
+          <w:szCs w:val="26"/>
+        </w:rPr>
+        <w:t xml:space="preserve"> </w:t>
+      </w:r>
+      <w:r>
+        <w:rPr>
+          <w:rFonts w:ascii="Times New Roman" w:hAnsi="Times New Roman" w:cs="Times New Roman"/>
+          <w:sz w:val="28"/>
+          <w:szCs w:val="26"/>
+        </w:rPr>
+        <w:t xml:space="preserve">и </w:t>
+      </w:r>
+      <w:r>
+        <w:rPr>
+          <w:rFonts w:ascii="Times New Roman" w:hAnsi="Times New Roman" w:cs="Times New Roman"/>
+          <w:sz w:val="28"/>
+          <w:szCs w:val="26"/>
+          <w:lang w:val="en-US"/>
+        </w:rPr>
+        <w:t>medium</w:t>
+      </w:r>
+      <w:r>
+        <w:rPr>
+          <w:rFonts w:ascii="Times New Roman" w:hAnsi="Times New Roman" w:cs="Times New Roman"/>
+          <w:sz w:val="28"/>
+          <w:szCs w:val="26"/>
+        </w:rPr>
+        <w:t>. Ниже представлена таблица, содержащая метрики, полученные в результате обучения.</w:t>
+      </w:r>
+      <w:r>
+        <w:rPr>
+          <w:rFonts w:ascii="Times New Roman" w:hAnsi="Times New Roman" w:cs="Times New Roman"/>
+          <w:sz w:val="28"/>
+          <w:szCs w:val="26"/>
+        </w:rPr>
+        <w:t xml:space="preserve"> </w:t>
+      </w:r>
+      <w:r>
+        <w:rPr>
+          <w:rFonts w:ascii="Times New Roman" w:hAnsi="Times New Roman" w:cs="Times New Roman"/>
+          <w:sz w:val="28"/>
+          <w:szCs w:val="26"/>
+        </w:rPr>
+        <w:t>Мной были выбраны:</w:t>
+      </w:r>
+    </w:p>
+    <w:p>
+      <w:pPr>
+        <w:pStyle w:val="a3"/>
+        <w:numPr>
+          <w:ilvl w:val="0"/>
+          <w:numId w:val="5"/>
+        </w:numPr>
+        <w:jc w:val="both"/>
+        <w:rPr>
+          <w:rFonts w:ascii="Times New Roman" w:hAnsi="Times New Roman" w:cs="Times New Roman"/>
+          <w:sz w:val="28"/>
+          <w:szCs w:val="26"/>
+        </w:rPr>
+      </w:pPr>
+      <w:r>
+        <w:rPr>
+          <w:rFonts w:ascii="Times New Roman" w:hAnsi="Times New Roman" w:cs="Times New Roman"/>
+          <w:sz w:val="28"/>
+          <w:szCs w:val="26"/>
+          <w:lang w:val="en-US"/>
+        </w:rPr>
+        <w:t>Precision</w:t>
+      </w:r>
+      <w:r>
+        <w:rPr>
+          <w:rFonts w:ascii="Times New Roman" w:hAnsi="Times New Roman" w:cs="Times New Roman"/>
+          <w:sz w:val="28"/>
+          <w:szCs w:val="26"/>
+        </w:rPr>
+        <w:t>/</w:t>
+      </w:r>
+      <w:r>
+        <w:rPr>
+          <w:rFonts w:ascii="Times New Roman" w:hAnsi="Times New Roman" w:cs="Times New Roman"/>
+          <w:sz w:val="28"/>
+          <w:szCs w:val="26"/>
+        </w:rPr>
+        <w:t>точность – отношение количества истинно положительных предсказаний ко всем положительным предсказаниям. Показывает какая доля объектов, названных классификатором положительными действительно положительная.</w:t>
+      </w:r>
+    </w:p>
+    <w:p>
+      <w:pPr>
+        <w:pStyle w:val="a3"/>
+        <w:numPr>
+          <w:ilvl w:val="0"/>
+          <w:numId w:val="5"/>
+        </w:numPr>
+        <w:jc w:val="both"/>
+        <w:rPr>
+          <w:rFonts w:ascii="Times New Roman" w:hAnsi="Times New Roman" w:cs="Times New Roman"/>
+          <w:sz w:val="28"/>
+          <w:szCs w:val="26"/>
+        </w:rPr>
+      </w:pPr>
+      <w:r>
+        <w:rPr>
+          <w:rFonts w:ascii="Times New Roman" w:hAnsi="Times New Roman" w:cs="Times New Roman"/>
+          <w:sz w:val="28"/>
+          <w:szCs w:val="26"/>
+          <w:lang w:val="en-US"/>
+        </w:rPr>
+        <w:t>Recall</w:t>
+      </w:r>
+      <w:r>
+        <w:rPr>
+          <w:rFonts w:ascii="Times New Roman" w:hAnsi="Times New Roman" w:cs="Times New Roman"/>
+          <w:sz w:val="28"/>
+          <w:szCs w:val="26"/>
+        </w:rPr>
+        <w:t>/</w:t>
+      </w:r>
+      <w:r>
+        <w:rPr>
+          <w:rFonts w:ascii="Times New Roman" w:hAnsi="Times New Roman" w:cs="Times New Roman"/>
+          <w:sz w:val="28"/>
+          <w:szCs w:val="26"/>
+        </w:rPr>
+        <w:t xml:space="preserve">полнота – отношение </w:t>
+      </w:r>
+      <w:r>
+        <w:rPr>
+          <w:rFonts w:ascii="Times New Roman" w:hAnsi="Times New Roman" w:cs="Times New Roman"/>
+          <w:sz w:val="28"/>
+          <w:szCs w:val="26"/>
+        </w:rPr>
+        <w:t>количества истинно положительных предсказаний</w:t>
+      </w:r>
+      <w:r>
+        <w:rPr>
+          <w:rFonts w:ascii="Times New Roman" w:hAnsi="Times New Roman" w:cs="Times New Roman"/>
+          <w:sz w:val="28"/>
+          <w:szCs w:val="26"/>
+        </w:rPr>
+        <w:t xml:space="preserve"> к сумме </w:t>
+      </w:r>
+      <w:r>
+        <w:rPr>
+          <w:rFonts w:ascii="Times New Roman" w:hAnsi="Times New Roman" w:cs="Times New Roman"/>
+          <w:sz w:val="28"/>
+          <w:szCs w:val="26"/>
+        </w:rPr>
+        <w:t>истинно положительных</w:t>
+      </w:r>
+      <w:r>
+        <w:rPr>
+          <w:rFonts w:ascii="Times New Roman" w:hAnsi="Times New Roman" w:cs="Times New Roman"/>
+          <w:sz w:val="28"/>
+          <w:szCs w:val="26"/>
+        </w:rPr>
+        <w:t xml:space="preserve"> и ложно отрицательных. Показывает </w:t>
+      </w:r>
+      <w:r>
+        <w:rPr>
+          <w:rFonts w:ascii="Times New Roman" w:hAnsi="Times New Roman" w:cs="Times New Roman"/>
+          <w:sz w:val="28"/>
+          <w:szCs w:val="26"/>
+        </w:rPr>
+        <w:t>какую долю объектов положительного класса из всех объектов положительного класса нашел алгоритм.</w:t>
+      </w:r>
+    </w:p>
+    <w:p>
+      <w:pPr>
+        <w:pStyle w:val="a3"/>
+        <w:numPr>
+          <w:ilvl w:val="0"/>
+          <w:numId w:val="5"/>
+        </w:numPr>
+        <w:jc w:val="both"/>
+        <w:rPr>
+          <w:rFonts w:ascii="Times New Roman" w:hAnsi="Times New Roman" w:cs="Times New Roman"/>
+          <w:sz w:val="28"/>
+          <w:szCs w:val="26"/>
+        </w:rPr>
+      </w:pPr>
+      <w:proofErr w:type="spellStart"/>
+      <w:r>
+        <w:rPr>
+          <w:rFonts w:ascii="Times New Roman" w:hAnsi="Times New Roman" w:cs="Times New Roman"/>
+          <w:sz w:val="28"/>
+          <w:szCs w:val="26"/>
+          <w:lang w:val="en-US"/>
+        </w:rPr>
+        <w:t>mAP</w:t>
+      </w:r>
+      <w:proofErr w:type="spellEnd"/>
+      <w:r>
+        <w:rPr>
+          <w:rFonts w:ascii="Times New Roman" w:hAnsi="Times New Roman" w:cs="Times New Roman"/>
+          <w:sz w:val="28"/>
+          <w:szCs w:val="26"/>
+        </w:rPr>
+        <w:t xml:space="preserve"> – </w:t>
+      </w:r>
+      <w:r>
+        <w:rPr>
+          <w:rFonts w:ascii="Times New Roman" w:hAnsi="Times New Roman" w:cs="Times New Roman"/>
+          <w:sz w:val="28"/>
+          <w:szCs w:val="26"/>
+        </w:rPr>
+        <w:t xml:space="preserve">средняя точность, вычисляемая для всех классов. 0.5 – пороговое значение для </w:t>
+      </w:r>
+      <w:proofErr w:type="spellStart"/>
+      <w:r>
+        <w:rPr>
+          <w:rFonts w:ascii="Times New Roman" w:hAnsi="Times New Roman" w:cs="Times New Roman"/>
+          <w:sz w:val="28"/>
+          <w:szCs w:val="26"/>
+          <w:lang w:val="en-US"/>
+        </w:rPr>
+        <w:t>IoU</w:t>
+      </w:r>
+      <w:proofErr w:type="spellEnd"/>
+      <w:r>
+        <w:rPr>
+          <w:rFonts w:ascii="Times New Roman" w:hAnsi="Times New Roman" w:cs="Times New Roman"/>
+          <w:sz w:val="28"/>
+          <w:szCs w:val="26"/>
+        </w:rPr>
+        <w:t xml:space="preserve"> (</w:t>
+      </w:r>
+      <w:r>
+        <w:rPr>
+          <w:rFonts w:ascii="Times New Roman" w:hAnsi="Times New Roman" w:cs="Times New Roman"/>
+          <w:sz w:val="28"/>
+          <w:szCs w:val="26"/>
+          <w:lang w:val="en-US"/>
+        </w:rPr>
+        <w:t>Intersection</w:t>
+      </w:r>
+      <w:r>
+        <w:rPr>
+          <w:rFonts w:ascii="Times New Roman" w:hAnsi="Times New Roman" w:cs="Times New Roman"/>
+          <w:sz w:val="28"/>
+          <w:szCs w:val="26"/>
+        </w:rPr>
+        <w:t xml:space="preserve"> </w:t>
+      </w:r>
+      <w:r>
+        <w:rPr>
+          <w:rFonts w:ascii="Times New Roman" w:hAnsi="Times New Roman" w:cs="Times New Roman"/>
+          <w:sz w:val="28"/>
+          <w:szCs w:val="26"/>
+          <w:lang w:val="en-US"/>
+        </w:rPr>
+        <w:t>over</w:t>
+      </w:r>
+      <w:r>
+        <w:rPr>
+          <w:rFonts w:ascii="Times New Roman" w:hAnsi="Times New Roman" w:cs="Times New Roman"/>
+          <w:sz w:val="28"/>
+          <w:szCs w:val="26"/>
+        </w:rPr>
+        <w:t xml:space="preserve"> </w:t>
+      </w:r>
+      <w:r>
+        <w:rPr>
+          <w:rFonts w:ascii="Times New Roman" w:hAnsi="Times New Roman" w:cs="Times New Roman"/>
+          <w:sz w:val="28"/>
+          <w:szCs w:val="26"/>
+          <w:lang w:val="en-US"/>
+        </w:rPr>
+        <w:t>Union</w:t>
+      </w:r>
+      <w:r>
+        <w:rPr>
+          <w:rFonts w:ascii="Times New Roman" w:hAnsi="Times New Roman" w:cs="Times New Roman"/>
+          <w:sz w:val="28"/>
+          <w:szCs w:val="26"/>
+        </w:rPr>
+        <w:t xml:space="preserve">) – </w:t>
+      </w:r>
+      <w:r>
+        <w:rPr>
+          <w:rFonts w:ascii="Times New Roman" w:hAnsi="Times New Roman" w:cs="Times New Roman"/>
+          <w:sz w:val="28"/>
+          <w:szCs w:val="26"/>
+        </w:rPr>
+        <w:t xml:space="preserve">показывает процент пересечения двух областей. Если пересечение больше 0.5 – то считаем, что объект найден правильно. </w:t>
+      </w:r>
+      <w:r>
+        <w:rPr>
+          <w:rFonts w:ascii="Times New Roman" w:hAnsi="Times New Roman" w:cs="Times New Roman"/>
+          <w:sz w:val="28"/>
+          <w:szCs w:val="26"/>
+        </w:rPr>
+        <w:t>0.5:0.95</w:t>
+      </w:r>
+      <w:r>
+        <w:rPr>
+          <w:rFonts w:ascii="Times New Roman" w:hAnsi="Times New Roman" w:cs="Times New Roman"/>
+          <w:sz w:val="28"/>
+          <w:szCs w:val="26"/>
+        </w:rPr>
+        <w:t xml:space="preserve"> – означает средняя значение </w:t>
+      </w:r>
+      <w:proofErr w:type="spellStart"/>
+      <w:r>
+        <w:rPr>
+          <w:rFonts w:ascii="Times New Roman" w:hAnsi="Times New Roman" w:cs="Times New Roman"/>
+          <w:sz w:val="28"/>
+          <w:szCs w:val="26"/>
+          <w:lang w:val="en-US"/>
+        </w:rPr>
+        <w:t>mAP</w:t>
+      </w:r>
+      <w:proofErr w:type="spellEnd"/>
+      <w:r>
+        <w:rPr>
+          <w:rFonts w:ascii="Times New Roman" w:hAnsi="Times New Roman" w:cs="Times New Roman"/>
+          <w:sz w:val="28"/>
+          <w:szCs w:val="26"/>
+          <w:lang w:val="en-US"/>
+        </w:rPr>
+        <w:t xml:space="preserve"> </w:t>
+      </w:r>
+      <w:r>
+        <w:rPr>
+          <w:rFonts w:ascii="Times New Roman" w:hAnsi="Times New Roman" w:cs="Times New Roman"/>
+          <w:sz w:val="28"/>
+          <w:szCs w:val="26"/>
+        </w:rPr>
+        <w:t>с пороговыми значениями от 0.5 до 0.95</w:t>
+      </w:r>
+      <w:bookmarkStart w:id="0" w:name="_GoBack"/>
+      <w:bookmarkEnd w:id="0"/>
+    </w:p>
+    <w:tbl>
+      <w:tblPr>
+        <w:tblStyle w:val="a5"/>
+        <w:tblW w:w="0" w:type="auto"/>
         <w:jc w:val="center"/>
-        <w:rPr>
-          <w:rFonts w:ascii="Times New Roman" w:hAnsi="Times New Roman" w:cs="Times New Roman"/>
-          <w:sz w:val="26"/>
-          <w:szCs w:val="26"/>
-        </w:rPr>
-      </w:pPr>
-      <w:r>
-        <w:rPr>
-          <w:rFonts w:ascii="Times New Roman" w:hAnsi="Times New Roman" w:cs="Times New Roman"/>
-          <w:sz w:val="26"/>
+        <w:tblLook w:val="04A0" w:firstRow="1" w:lastRow="0" w:firstColumn="1" w:lastColumn="0" w:noHBand="0" w:noVBand="1"/>
+      </w:tblPr>
+      <w:tblGrid>
+        <w:gridCol w:w="2332"/>
+        <w:gridCol w:w="1784"/>
+        <w:gridCol w:w="1740"/>
+        <w:gridCol w:w="1721"/>
+        <w:gridCol w:w="1768"/>
+      </w:tblGrid>
+      <w:tr>
+        <w:trPr>
+          <w:jc w:val="center"/>
+        </w:trPr>
+        <w:tc>
+          <w:tcPr>
+            <w:tcW w:w="1869" w:type="dxa"/>
+            <w:vAlign w:val="center"/>
+          </w:tcPr>
+          <w:p>
+            <w:pPr>
+              <w:jc w:val="center"/>
+              <w:rPr>
+                <w:rFonts w:ascii="Times New Roman" w:hAnsi="Times New Roman" w:cs="Times New Roman"/>
+                <w:sz w:val="28"/>
+                <w:szCs w:val="26"/>
+              </w:rPr>
+            </w:pPr>
+            <w:r>
+              <w:rPr>
+                <w:rFonts w:ascii="Times New Roman" w:hAnsi="Times New Roman" w:cs="Times New Roman"/>
+                <w:sz w:val="28"/>
+                <w:szCs w:val="26"/>
+              </w:rPr>
+              <w:t>Модель</w:t>
+            </w:r>
+          </w:p>
+        </w:tc>
+        <w:tc>
+          <w:tcPr>
+            <w:tcW w:w="1869" w:type="dxa"/>
+            <w:vAlign w:val="center"/>
+          </w:tcPr>
+          <w:p>
+            <w:pPr>
+              <w:jc w:val="center"/>
+              <w:rPr>
+                <w:rFonts w:ascii="Times New Roman" w:hAnsi="Times New Roman" w:cs="Times New Roman"/>
+                <w:sz w:val="28"/>
+                <w:szCs w:val="26"/>
+              </w:rPr>
+            </w:pPr>
+            <w:r>
+              <w:rPr>
+                <w:rFonts w:ascii="Times New Roman" w:hAnsi="Times New Roman" w:cs="Times New Roman"/>
+                <w:sz w:val="28"/>
+                <w:szCs w:val="26"/>
+                <w:lang w:val="en-US"/>
+              </w:rPr>
+              <w:t>Precision</w:t>
+            </w:r>
+          </w:p>
+        </w:tc>
+        <w:tc>
+          <w:tcPr>
+            <w:tcW w:w="1869" w:type="dxa"/>
+            <w:vAlign w:val="center"/>
+          </w:tcPr>
+          <w:p>
+            <w:pPr>
+              <w:jc w:val="center"/>
+              <w:rPr>
+                <w:rFonts w:ascii="Times New Roman" w:hAnsi="Times New Roman" w:cs="Times New Roman"/>
+                <w:sz w:val="28"/>
+                <w:szCs w:val="26"/>
+              </w:rPr>
+            </w:pPr>
+            <w:r>
+              <w:rPr>
+                <w:rFonts w:ascii="Times New Roman" w:hAnsi="Times New Roman" w:cs="Times New Roman"/>
+                <w:sz w:val="28"/>
+                <w:szCs w:val="26"/>
+                <w:lang w:val="en-US"/>
+              </w:rPr>
+              <w:t>Recall</w:t>
+            </w:r>
+          </w:p>
+        </w:tc>
+        <w:tc>
+          <w:tcPr>
+            <w:tcW w:w="1869" w:type="dxa"/>
+            <w:vAlign w:val="center"/>
+          </w:tcPr>
+          <w:p>
+            <w:pPr>
+              <w:jc w:val="center"/>
+              <w:rPr>
+                <w:rFonts w:ascii="Times New Roman" w:hAnsi="Times New Roman" w:cs="Times New Roman"/>
+                <w:sz w:val="28"/>
+                <w:szCs w:val="26"/>
+              </w:rPr>
+            </w:pPr>
+            <w:proofErr w:type="spellStart"/>
+            <w:r>
+              <w:rPr>
+                <w:rFonts w:ascii="Times New Roman" w:hAnsi="Times New Roman" w:cs="Times New Roman"/>
+                <w:sz w:val="28"/>
+                <w:szCs w:val="26"/>
+                <w:lang w:val="en-US"/>
+              </w:rPr>
+              <w:t>mAP</w:t>
+            </w:r>
+            <w:proofErr w:type="spellEnd"/>
+            <w:r>
+              <w:rPr>
+                <w:rFonts w:ascii="Times New Roman" w:hAnsi="Times New Roman" w:cs="Times New Roman"/>
+                <w:sz w:val="28"/>
+                <w:szCs w:val="26"/>
+              </w:rPr>
+              <w:t xml:space="preserve"> 0.5</w:t>
+            </w:r>
+          </w:p>
+        </w:tc>
+        <w:tc>
+          <w:tcPr>
+            <w:tcW w:w="1869" w:type="dxa"/>
+            <w:vAlign w:val="center"/>
+          </w:tcPr>
+          <w:p>
+            <w:pPr>
+              <w:jc w:val="center"/>
+              <w:rPr>
+                <w:rFonts w:ascii="Times New Roman" w:hAnsi="Times New Roman" w:cs="Times New Roman"/>
+                <w:sz w:val="28"/>
+                <w:szCs w:val="26"/>
+              </w:rPr>
+            </w:pPr>
+            <w:proofErr w:type="spellStart"/>
+            <w:r>
+              <w:rPr>
+                <w:rFonts w:ascii="Times New Roman" w:hAnsi="Times New Roman" w:cs="Times New Roman"/>
+                <w:sz w:val="28"/>
+                <w:szCs w:val="26"/>
+                <w:lang w:val="en-US"/>
+              </w:rPr>
+              <w:t>mAP</w:t>
+            </w:r>
+            <w:proofErr w:type="spellEnd"/>
+            <w:r>
+              <w:rPr>
+                <w:rFonts w:ascii="Times New Roman" w:hAnsi="Times New Roman" w:cs="Times New Roman"/>
+                <w:sz w:val="28"/>
+                <w:szCs w:val="26"/>
+              </w:rPr>
+              <w:t xml:space="preserve"> 0.5:0.95</w:t>
+            </w:r>
+          </w:p>
+        </w:tc>
+      </w:tr>
+      <w:tr>
+        <w:trPr>
+          <w:jc w:val="center"/>
+        </w:trPr>
+        <w:tc>
+          <w:tcPr>
+            <w:tcW w:w="1869" w:type="dxa"/>
+            <w:vAlign w:val="center"/>
+          </w:tcPr>
+          <w:p>
+            <w:pPr>
+              <w:jc w:val="center"/>
+              <w:rPr>
+                <w:rFonts w:ascii="Times New Roman" w:hAnsi="Times New Roman" w:cs="Times New Roman"/>
+                <w:sz w:val="28"/>
+                <w:szCs w:val="26"/>
+              </w:rPr>
+            </w:pPr>
+            <w:proofErr w:type="spellStart"/>
+            <w:r>
+              <w:rPr>
+                <w:rFonts w:ascii="Times New Roman" w:hAnsi="Times New Roman" w:cs="Times New Roman"/>
+                <w:sz w:val="28"/>
+                <w:szCs w:val="26"/>
+                <w:lang w:val="en-US"/>
+              </w:rPr>
+              <w:t>YOLOv</w:t>
+            </w:r>
+            <w:proofErr w:type="spellEnd"/>
+            <w:r>
+              <w:rPr>
+                <w:rFonts w:ascii="Times New Roman" w:hAnsi="Times New Roman" w:cs="Times New Roman"/>
+                <w:sz w:val="28"/>
+                <w:szCs w:val="26"/>
+              </w:rPr>
+              <w:t>5_</w:t>
+            </w:r>
+            <w:proofErr w:type="spellStart"/>
+            <w:r>
+              <w:rPr>
+                <w:rFonts w:ascii="Times New Roman" w:hAnsi="Times New Roman" w:cs="Times New Roman"/>
+                <w:sz w:val="28"/>
+                <w:szCs w:val="26"/>
+                <w:lang w:val="en-US"/>
+              </w:rPr>
+              <w:t>nano</w:t>
+            </w:r>
+            <w:proofErr w:type="spellEnd"/>
+          </w:p>
+        </w:tc>
+        <w:tc>
+          <w:tcPr>
+            <w:tcW w:w="1869" w:type="dxa"/>
+            <w:vAlign w:val="center"/>
+          </w:tcPr>
+          <w:p>
+            <w:pPr>
+              <w:jc w:val="center"/>
+              <w:rPr>
+                <w:rFonts w:ascii="Times New Roman" w:hAnsi="Times New Roman" w:cs="Times New Roman"/>
+                <w:sz w:val="28"/>
+                <w:szCs w:val="26"/>
+              </w:rPr>
+            </w:pPr>
+          </w:p>
+        </w:tc>
+        <w:tc>
+          <w:tcPr>
+            <w:tcW w:w="1869" w:type="dxa"/>
+            <w:vAlign w:val="center"/>
+          </w:tcPr>
+          <w:p>
+            <w:pPr>
+              <w:jc w:val="center"/>
+              <w:rPr>
+                <w:rFonts w:ascii="Times New Roman" w:hAnsi="Times New Roman" w:cs="Times New Roman"/>
+                <w:sz w:val="28"/>
+                <w:szCs w:val="26"/>
+              </w:rPr>
+            </w:pPr>
+          </w:p>
+        </w:tc>
+        <w:tc>
+          <w:tcPr>
+            <w:tcW w:w="1869" w:type="dxa"/>
+            <w:vAlign w:val="center"/>
+          </w:tcPr>
+          <w:p>
+            <w:pPr>
+              <w:jc w:val="center"/>
+              <w:rPr>
+                <w:rFonts w:ascii="Times New Roman" w:hAnsi="Times New Roman" w:cs="Times New Roman"/>
+                <w:sz w:val="28"/>
+                <w:szCs w:val="26"/>
+              </w:rPr>
+            </w:pPr>
+          </w:p>
+        </w:tc>
+        <w:tc>
+          <w:tcPr>
+            <w:tcW w:w="1869" w:type="dxa"/>
+            <w:vAlign w:val="center"/>
+          </w:tcPr>
+          <w:p>
+            <w:pPr>
+              <w:jc w:val="center"/>
+              <w:rPr>
+                <w:rFonts w:ascii="Times New Roman" w:hAnsi="Times New Roman" w:cs="Times New Roman"/>
+                <w:sz w:val="28"/>
+                <w:szCs w:val="26"/>
+              </w:rPr>
+            </w:pPr>
+          </w:p>
+        </w:tc>
+      </w:tr>
+      <w:tr>
+        <w:trPr>
+          <w:jc w:val="center"/>
+        </w:trPr>
+        <w:tc>
+          <w:tcPr>
+            <w:tcW w:w="1869" w:type="dxa"/>
+            <w:vAlign w:val="center"/>
+          </w:tcPr>
+          <w:p>
+            <w:pPr>
+              <w:jc w:val="center"/>
+              <w:rPr>
+                <w:rFonts w:ascii="Times New Roman" w:hAnsi="Times New Roman" w:cs="Times New Roman"/>
+                <w:sz w:val="28"/>
+                <w:szCs w:val="26"/>
+              </w:rPr>
+            </w:pPr>
+            <w:proofErr w:type="spellStart"/>
+            <w:r>
+              <w:rPr>
+                <w:rFonts w:ascii="Times New Roman" w:hAnsi="Times New Roman" w:cs="Times New Roman"/>
+                <w:sz w:val="28"/>
+                <w:szCs w:val="26"/>
+                <w:lang w:val="en-US"/>
+              </w:rPr>
+              <w:t>YOLOv</w:t>
+            </w:r>
+            <w:proofErr w:type="spellEnd"/>
+            <w:r>
+              <w:rPr>
+                <w:rFonts w:ascii="Times New Roman" w:hAnsi="Times New Roman" w:cs="Times New Roman"/>
+                <w:sz w:val="28"/>
+                <w:szCs w:val="26"/>
+              </w:rPr>
+              <w:t>5_</w:t>
+            </w:r>
+            <w:r>
+              <w:rPr>
+                <w:rFonts w:ascii="Times New Roman" w:hAnsi="Times New Roman" w:cs="Times New Roman"/>
+                <w:sz w:val="28"/>
+                <w:szCs w:val="26"/>
+                <w:lang w:val="en-US"/>
+              </w:rPr>
+              <w:t>small</w:t>
+            </w:r>
+          </w:p>
+        </w:tc>
+        <w:tc>
+          <w:tcPr>
+            <w:tcW w:w="1869" w:type="dxa"/>
+            <w:vAlign w:val="center"/>
+          </w:tcPr>
+          <w:p>
+            <w:pPr>
+              <w:jc w:val="center"/>
+              <w:rPr>
+                <w:rFonts w:ascii="Times New Roman" w:hAnsi="Times New Roman" w:cs="Times New Roman"/>
+                <w:sz w:val="28"/>
+                <w:szCs w:val="26"/>
+              </w:rPr>
+            </w:pPr>
+          </w:p>
+        </w:tc>
+        <w:tc>
+          <w:tcPr>
+            <w:tcW w:w="1869" w:type="dxa"/>
+            <w:vAlign w:val="center"/>
+          </w:tcPr>
+          <w:p>
+            <w:pPr>
+              <w:jc w:val="center"/>
+              <w:rPr>
+                <w:rFonts w:ascii="Times New Roman" w:hAnsi="Times New Roman" w:cs="Times New Roman"/>
+                <w:sz w:val="28"/>
+                <w:szCs w:val="26"/>
+              </w:rPr>
+            </w:pPr>
+          </w:p>
+        </w:tc>
+        <w:tc>
+          <w:tcPr>
+            <w:tcW w:w="1869" w:type="dxa"/>
+            <w:vAlign w:val="center"/>
+          </w:tcPr>
+          <w:p>
+            <w:pPr>
+              <w:jc w:val="center"/>
+              <w:rPr>
+                <w:rFonts w:ascii="Times New Roman" w:hAnsi="Times New Roman" w:cs="Times New Roman"/>
+                <w:sz w:val="28"/>
+                <w:szCs w:val="26"/>
+              </w:rPr>
+            </w:pPr>
+          </w:p>
+        </w:tc>
+        <w:tc>
+          <w:tcPr>
+            <w:tcW w:w="1869" w:type="dxa"/>
+            <w:vAlign w:val="center"/>
+          </w:tcPr>
+          <w:p>
+            <w:pPr>
+              <w:jc w:val="center"/>
+              <w:rPr>
+                <w:rFonts w:ascii="Times New Roman" w:hAnsi="Times New Roman" w:cs="Times New Roman"/>
+                <w:sz w:val="28"/>
+                <w:szCs w:val="26"/>
+              </w:rPr>
+            </w:pPr>
+          </w:p>
+        </w:tc>
+      </w:tr>
+      <w:tr>
+        <w:trPr>
+          <w:jc w:val="center"/>
+        </w:trPr>
+        <w:tc>
+          <w:tcPr>
+            <w:tcW w:w="1869" w:type="dxa"/>
+            <w:vAlign w:val="center"/>
+          </w:tcPr>
+          <w:p>
+            <w:pPr>
+              <w:jc w:val="center"/>
+              <w:rPr>
+                <w:rFonts w:ascii="Times New Roman" w:hAnsi="Times New Roman" w:cs="Times New Roman"/>
+                <w:sz w:val="28"/>
+                <w:szCs w:val="26"/>
+                <w:lang w:val="en-US"/>
+              </w:rPr>
+            </w:pPr>
+            <w:r>
+              <w:rPr>
+                <w:rFonts w:ascii="Times New Roman" w:hAnsi="Times New Roman" w:cs="Times New Roman"/>
+                <w:sz w:val="28"/>
+                <w:szCs w:val="26"/>
+                <w:lang w:val="en-US"/>
+              </w:rPr>
+              <w:t>YOLOv5_medium</w:t>
+            </w:r>
+          </w:p>
+        </w:tc>
+        <w:tc>
+          <w:tcPr>
+            <w:tcW w:w="1869" w:type="dxa"/>
+            <w:vAlign w:val="center"/>
+          </w:tcPr>
+          <w:p>
+            <w:pPr>
+              <w:jc w:val="center"/>
+              <w:rPr>
+                <w:rFonts w:ascii="Times New Roman" w:hAnsi="Times New Roman" w:cs="Times New Roman"/>
+                <w:sz w:val="28"/>
+                <w:szCs w:val="26"/>
+                <w:lang w:val="en-US"/>
+              </w:rPr>
+            </w:pPr>
+          </w:p>
+        </w:tc>
+        <w:tc>
+          <w:tcPr>
+            <w:tcW w:w="1869" w:type="dxa"/>
+            <w:vAlign w:val="center"/>
+          </w:tcPr>
+          <w:p>
+            <w:pPr>
+              <w:jc w:val="center"/>
+              <w:rPr>
+                <w:rFonts w:ascii="Times New Roman" w:hAnsi="Times New Roman" w:cs="Times New Roman"/>
+                <w:sz w:val="28"/>
+                <w:szCs w:val="26"/>
+                <w:lang w:val="en-US"/>
+              </w:rPr>
+            </w:pPr>
+          </w:p>
+        </w:tc>
+        <w:tc>
+          <w:tcPr>
+            <w:tcW w:w="1869" w:type="dxa"/>
+            <w:vAlign w:val="center"/>
+          </w:tcPr>
+          <w:p>
+            <w:pPr>
+              <w:jc w:val="center"/>
+              <w:rPr>
+                <w:rFonts w:ascii="Times New Roman" w:hAnsi="Times New Roman" w:cs="Times New Roman"/>
+                <w:sz w:val="28"/>
+                <w:szCs w:val="26"/>
+                <w:lang w:val="en-US"/>
+              </w:rPr>
+            </w:pPr>
+          </w:p>
+        </w:tc>
+        <w:tc>
+          <w:tcPr>
+            <w:tcW w:w="1869" w:type="dxa"/>
+            <w:vAlign w:val="center"/>
+          </w:tcPr>
+          <w:p>
+            <w:pPr>
+              <w:jc w:val="center"/>
+              <w:rPr>
+                <w:rFonts w:ascii="Times New Roman" w:hAnsi="Times New Roman" w:cs="Times New Roman"/>
+                <w:sz w:val="28"/>
+                <w:szCs w:val="26"/>
+                <w:lang w:val="en-US"/>
+              </w:rPr>
+            </w:pPr>
+          </w:p>
+        </w:tc>
+      </w:tr>
+    </w:tbl>
+    <w:p>
+      <w:pPr>
+        <w:jc w:val="both"/>
+        <w:rPr>
+          <w:rFonts w:ascii="Times New Roman" w:hAnsi="Times New Roman" w:cs="Times New Roman"/>
+          <w:sz w:val="28"/>
+          <w:szCs w:val="26"/>
+          <w:lang w:val="en-US"/>
+        </w:rPr>
+      </w:pPr>
+    </w:p>
+    <w:p>
+      <w:pPr>
+        <w:rPr>
+          <w:rFonts w:ascii="Times New Roman" w:hAnsi="Times New Roman" w:cs="Times New Roman"/>
+          <w:sz w:val="28"/>
+          <w:szCs w:val="26"/>
+          <w:lang w:val="en-US"/>
+        </w:rPr>
+      </w:pPr>
+    </w:p>
+    <w:p>
+      <w:pPr>
+        <w:jc w:val="center"/>
+        <w:rPr>
+          <w:rFonts w:ascii="Times New Roman" w:hAnsi="Times New Roman" w:cs="Times New Roman"/>
+          <w:sz w:val="28"/>
+          <w:szCs w:val="26"/>
+        </w:rPr>
+      </w:pPr>
+      <w:r>
+        <w:rPr>
+          <w:rFonts w:ascii="Times New Roman" w:hAnsi="Times New Roman" w:cs="Times New Roman"/>
+          <w:sz w:val="28"/>
           <w:szCs w:val="26"/>
         </w:rPr>
         <w:t>Источники</w:t>
@@ -1955,7 +2726,7 @@
         </w:numPr>
         <w:rPr>
           <w:rFonts w:ascii="Times New Roman" w:hAnsi="Times New Roman" w:cs="Times New Roman"/>
-          <w:sz w:val="26"/>
+          <w:sz w:val="28"/>
           <w:szCs w:val="26"/>
         </w:rPr>
       </w:pPr>
@@ -1964,7 +2735,7 @@
           <w:rPr>
             <w:rStyle w:val="a4"/>
             <w:rFonts w:ascii="Times New Roman" w:hAnsi="Times New Roman" w:cs="Times New Roman"/>
-            <w:sz w:val="26"/>
+            <w:sz w:val="28"/>
             <w:szCs w:val="26"/>
           </w:rPr>
           <w:t>https://www.trudohrana.ru/article/103436-qqq-17-ohrana-truda-i-tehnika-bezopasnosti-na-predpriyatii</w:t>
@@ -1980,7 +2751,7 @@
         </w:numPr>
         <w:rPr>
           <w:rFonts w:ascii="Times New Roman" w:hAnsi="Times New Roman" w:cs="Times New Roman"/>
-          <w:sz w:val="26"/>
+          <w:sz w:val="28"/>
           <w:szCs w:val="26"/>
         </w:rPr>
       </w:pPr>
@@ -1989,7 +2760,7 @@
           <w:rPr>
             <w:rStyle w:val="a4"/>
             <w:rFonts w:ascii="Times New Roman" w:hAnsi="Times New Roman" w:cs="Times New Roman"/>
-            <w:sz w:val="26"/>
+            <w:sz w:val="28"/>
             <w:szCs w:val="26"/>
           </w:rPr>
           <w:t>https://neerc.ifmo.ru/wiki/index.php?title=Задача_нахождения_объектов_на_изображении</w:t>
@@ -2005,7 +2776,7 @@
         </w:numPr>
         <w:rPr>
           <w:rFonts w:ascii="Times New Roman" w:hAnsi="Times New Roman" w:cs="Times New Roman"/>
-          <w:sz w:val="26"/>
+          <w:sz w:val="28"/>
           <w:szCs w:val="26"/>
         </w:rPr>
       </w:pPr>
@@ -2014,7 +2785,7 @@
           <w:rPr>
             <w:rStyle w:val="a4"/>
             <w:rFonts w:ascii="Times New Roman" w:hAnsi="Times New Roman" w:cs="Times New Roman"/>
-            <w:sz w:val="26"/>
+            <w:sz w:val="28"/>
             <w:szCs w:val="26"/>
           </w:rPr>
           <w:t>https://medium.com/nuances-of-programming/алгоритм-yolo-простым-языком-a4e666be4d41</w:t>
@@ -2030,7 +2801,7 @@
         </w:numPr>
         <w:rPr>
           <w:rFonts w:ascii="Times New Roman" w:hAnsi="Times New Roman" w:cs="Times New Roman"/>
-          <w:sz w:val="26"/>
+          <w:sz w:val="28"/>
           <w:szCs w:val="26"/>
         </w:rPr>
       </w:pPr>
@@ -2363,6 +3134,119 @@
     </w:lvl>
   </w:abstractNum>
   <w:abstractNum w:abstractNumId="3" w15:restartNumberingAfterBreak="0">
+    <w:nsid w:val="38D805D3"/>
+    <w:multiLevelType w:val="hybridMultilevel"/>
+    <w:tmpl w:val="58E250AE"/>
+    <w:lvl w:ilvl="0" w:tplc="04190001">
+      <w:start w:val="1"/>
+      <w:numFmt w:val="bullet"/>
+      <w:lvlText w:val=""/>
+      <w:lvlJc w:val="left"/>
+      <w:pPr>
+        <w:ind w:left="360" w:hanging="360"/>
+      </w:pPr>
+      <w:rPr>
+        <w:rFonts w:ascii="Symbol" w:hAnsi="Symbol" w:hint="default"/>
+      </w:rPr>
+    </w:lvl>
+    <w:lvl w:ilvl="1" w:tplc="04190003" w:tentative="1">
+      <w:start w:val="1"/>
+      <w:numFmt w:val="bullet"/>
+      <w:lvlText w:val="o"/>
+      <w:lvlJc w:val="left"/>
+      <w:pPr>
+        <w:ind w:left="1080" w:hanging="360"/>
+      </w:pPr>
+      <w:rPr>
+        <w:rFonts w:ascii="Courier New" w:hAnsi="Courier New" w:cs="Courier New" w:hint="default"/>
+      </w:rPr>
+    </w:lvl>
+    <w:lvl w:ilvl="2" w:tplc="04190005" w:tentative="1">
+      <w:start w:val="1"/>
+      <w:numFmt w:val="bullet"/>
+      <w:lvlText w:val=""/>
+      <w:lvlJc w:val="left"/>
+      <w:pPr>
+        <w:ind w:left="1800" w:hanging="360"/>
+      </w:pPr>
+      <w:rPr>
+        <w:rFonts w:ascii="Wingdings" w:hAnsi="Wingdings" w:hint="default"/>
+      </w:rPr>
+    </w:lvl>
+    <w:lvl w:ilvl="3" w:tplc="04190001" w:tentative="1">
+      <w:start w:val="1"/>
+      <w:numFmt w:val="bullet"/>
+      <w:lvlText w:val=""/>
+      <w:lvlJc w:val="left"/>
+      <w:pPr>
+        <w:ind w:left="2520" w:hanging="360"/>
+      </w:pPr>
+      <w:rPr>
+        <w:rFonts w:ascii="Symbol" w:hAnsi="Symbol" w:hint="default"/>
+      </w:rPr>
+    </w:lvl>
+    <w:lvl w:ilvl="4" w:tplc="04190003" w:tentative="1">
+      <w:start w:val="1"/>
+      <w:numFmt w:val="bullet"/>
+      <w:lvlText w:val="o"/>
+      <w:lvlJc w:val="left"/>
+      <w:pPr>
+        <w:ind w:left="3240" w:hanging="360"/>
+      </w:pPr>
+      <w:rPr>
+        <w:rFonts w:ascii="Courier New" w:hAnsi="Courier New" w:cs="Courier New" w:hint="default"/>
+      </w:rPr>
+    </w:lvl>
+    <w:lvl w:ilvl="5" w:tplc="04190005" w:tentative="1">
+      <w:start w:val="1"/>
+      <w:numFmt w:val="bullet"/>
+      <w:lvlText w:val=""/>
+      <w:lvlJc w:val="left"/>
+      <w:pPr>
+        <w:ind w:left="3960" w:hanging="360"/>
+      </w:pPr>
+      <w:rPr>
+        <w:rFonts w:ascii="Wingdings" w:hAnsi="Wingdings" w:hint="default"/>
+      </w:rPr>
+    </w:lvl>
+    <w:lvl w:ilvl="6" w:tplc="04190001" w:tentative="1">
+      <w:start w:val="1"/>
+      <w:numFmt w:val="bullet"/>
+      <w:lvlText w:val=""/>
+      <w:lvlJc w:val="left"/>
+      <w:pPr>
+        <w:ind w:left="4680" w:hanging="360"/>
+      </w:pPr>
+      <w:rPr>
+        <w:rFonts w:ascii="Symbol" w:hAnsi="Symbol" w:hint="default"/>
+      </w:rPr>
+    </w:lvl>
+    <w:lvl w:ilvl="7" w:tplc="04190003" w:tentative="1">
+      <w:start w:val="1"/>
+      <w:numFmt w:val="bullet"/>
+      <w:lvlText w:val="o"/>
+      <w:lvlJc w:val="left"/>
+      <w:pPr>
+        <w:ind w:left="5400" w:hanging="360"/>
+      </w:pPr>
+      <w:rPr>
+        <w:rFonts w:ascii="Courier New" w:hAnsi="Courier New" w:cs="Courier New" w:hint="default"/>
+      </w:rPr>
+    </w:lvl>
+    <w:lvl w:ilvl="8" w:tplc="04190005" w:tentative="1">
+      <w:start w:val="1"/>
+      <w:numFmt w:val="bullet"/>
+      <w:lvlText w:val=""/>
+      <w:lvlJc w:val="left"/>
+      <w:pPr>
+        <w:ind w:left="6120" w:hanging="360"/>
+      </w:pPr>
+      <w:rPr>
+        <w:rFonts w:ascii="Wingdings" w:hAnsi="Wingdings" w:hint="default"/>
+      </w:rPr>
+    </w:lvl>
+  </w:abstractNum>
+  <w:abstractNum w:abstractNumId="4" w15:restartNumberingAfterBreak="0">
     <w:nsid w:val="6CBB220A"/>
     <w:multiLevelType w:val="hybridMultilevel"/>
     <w:tmpl w:val="10EEB68A"/>
@@ -2482,10 +3366,13 @@
     <w:abstractNumId w:val="2"/>
   </w:num>
   <w:num w:numId="3">
-    <w:abstractNumId w:val="3"/>
+    <w:abstractNumId w:val="4"/>
   </w:num>
   <w:num w:numId="4">
     <w:abstractNumId w:val="0"/>
+  </w:num>
+  <w:num w:numId="5">
+    <w:abstractNumId w:val="3"/>
   </w:num>
 </w:numbering>
 </file>
@@ -2933,6 +3820,25 @@
       <w:u w:val="single"/>
     </w:rPr>
   </w:style>
+  <w:style w:type="table" w:styleId="a5">
+    <w:name w:val="Table Grid"/>
+    <w:basedOn w:val="a1"/>
+    <w:uiPriority w:val="39"/>
+    <w:rsid w:val="00C65095"/>
+    <w:pPr>
+      <w:spacing w:after="0" w:line="240" w:lineRule="auto"/>
+    </w:pPr>
+    <w:tblPr>
+      <w:tblBorders>
+        <w:top w:val="single" w:sz="4" w:space="0" w:color="auto"/>
+        <w:left w:val="single" w:sz="4" w:space="0" w:color="auto"/>
+        <w:bottom w:val="single" w:sz="4" w:space="0" w:color="auto"/>
+        <w:right w:val="single" w:sz="4" w:space="0" w:color="auto"/>
+        <w:insideH w:val="single" w:sz="4" w:space="0" w:color="auto"/>
+        <w:insideV w:val="single" w:sz="4" w:space="0" w:color="auto"/>
+      </w:tblBorders>
+    </w:tblPr>
+  </w:style>
 </w:styles>
 </file>
 

</xml_diff>

<commit_message>
minor changes, added short test video for faster perfomance test and weights for s and m models
</commit_message>
<xml_diff>
--- a/отчёт.docx
+++ b/отчёт.docx
@@ -4,7 +4,6 @@
   <w:body>
     <w:p>
       <w:pPr>
-        <w:jc w:val="center"/>
         <w:rPr>
           <w:rFonts w:ascii="Times New Roman" w:hAnsi="Times New Roman" w:cs="Times New Roman"/>
           <w:b/>
@@ -12,14 +11,45 @@
           <w:szCs w:val="26"/>
         </w:rPr>
       </w:pPr>
-      <w:r>
+    </w:p>
+    <w:p>
+      <w:pPr>
+        <w:jc w:val="center"/>
         <w:rPr>
           <w:rFonts w:ascii="Times New Roman" w:hAnsi="Times New Roman" w:cs="Times New Roman"/>
           <w:b/>
           <w:sz w:val="32"/>
           <w:szCs w:val="26"/>
         </w:rPr>
+      </w:pPr>
+      <w:r>
+        <w:rPr>
+          <w:rFonts w:ascii="Times New Roman" w:hAnsi="Times New Roman" w:cs="Times New Roman"/>
+          <w:b/>
+          <w:sz w:val="32"/>
+          <w:szCs w:val="26"/>
+        </w:rPr>
         <w:t>Анализ предметной области</w:t>
+      </w:r>
+    </w:p>
+    <w:p>
+      <w:pPr>
+        <w:jc w:val="center"/>
+        <w:rPr>
+          <w:rFonts w:ascii="Times New Roman" w:hAnsi="Times New Roman" w:cs="Times New Roman"/>
+          <w:b/>
+          <w:sz w:val="32"/>
+          <w:szCs w:val="26"/>
+        </w:rPr>
+      </w:pPr>
+      <w:r>
+        <w:rPr>
+          <w:rFonts w:ascii="Times New Roman" w:hAnsi="Times New Roman" w:cs="Times New Roman"/>
+          <w:b/>
+          <w:sz w:val="32"/>
+          <w:szCs w:val="26"/>
+        </w:rPr>
+        <w:t>Введение</w:t>
       </w:r>
     </w:p>
     <w:p>
@@ -1308,15 +1338,7 @@
           <w:sz w:val="28"/>
           <w:szCs w:val="26"/>
         </w:rPr>
-        <w:t>данный класс будет присутствовать</w:t>
-      </w:r>
-      <w:r>
-        <w:rPr>
-          <w:rFonts w:ascii="Times New Roman" w:hAnsi="Times New Roman" w:cs="Times New Roman"/>
-          <w:sz w:val="28"/>
-          <w:szCs w:val="26"/>
-        </w:rPr>
-        <w:t xml:space="preserve"> </w:t>
+        <w:t xml:space="preserve">данный класс будет присутствовать </w:t>
       </w:r>
       <w:r>
         <w:rPr>
@@ -1695,6 +1717,75 @@
           <w:szCs w:val="26"/>
         </w:rPr>
         <w:lastRenderedPageBreak/>
+        <w:t>Основная часть</w:t>
+      </w:r>
+    </w:p>
+    <w:p>
+      <w:pPr>
+        <w:jc w:val="center"/>
+        <w:rPr>
+          <w:rFonts w:ascii="Times New Roman" w:hAnsi="Times New Roman" w:cs="Times New Roman"/>
+          <w:b/>
+          <w:sz w:val="32"/>
+          <w:szCs w:val="26"/>
+        </w:rPr>
+      </w:pPr>
+      <w:r>
+        <w:rPr>
+          <w:rFonts w:ascii="Times New Roman" w:hAnsi="Times New Roman" w:cs="Times New Roman"/>
+          <w:b/>
+          <w:sz w:val="32"/>
+          <w:szCs w:val="26"/>
+        </w:rPr>
+        <w:t xml:space="preserve">Цель </w:t>
+      </w:r>
+    </w:p>
+    <w:p>
+      <w:pPr>
+        <w:jc w:val="center"/>
+        <w:rPr>
+          <w:rFonts w:ascii="Times New Roman" w:hAnsi="Times New Roman" w:cs="Times New Roman"/>
+          <w:b/>
+          <w:sz w:val="32"/>
+          <w:szCs w:val="26"/>
+        </w:rPr>
+      </w:pPr>
+      <w:r>
+        <w:rPr>
+          <w:rFonts w:ascii="Times New Roman" w:hAnsi="Times New Roman" w:cs="Times New Roman"/>
+          <w:b/>
+          <w:sz w:val="32"/>
+          <w:szCs w:val="26"/>
+        </w:rPr>
+        <w:t>Задачи</w:t>
+      </w:r>
+    </w:p>
+    <w:p>
+      <w:pPr>
+        <w:jc w:val="center"/>
+        <w:rPr>
+          <w:rFonts w:ascii="Times New Roman" w:hAnsi="Times New Roman" w:cs="Times New Roman"/>
+          <w:b/>
+          <w:sz w:val="32"/>
+          <w:szCs w:val="26"/>
+        </w:rPr>
+      </w:pPr>
+      <w:r>
+        <w:rPr>
+          <w:rFonts w:ascii="Times New Roman" w:hAnsi="Times New Roman" w:cs="Times New Roman"/>
+          <w:b/>
+          <w:sz w:val="32"/>
+          <w:szCs w:val="26"/>
+        </w:rPr>
+        <w:t xml:space="preserve">Ход работы - </w:t>
+      </w:r>
+      <w:r>
+        <w:rPr>
+          <w:rFonts w:ascii="Times New Roman" w:hAnsi="Times New Roman" w:cs="Times New Roman"/>
+          <w:b/>
+          <w:sz w:val="32"/>
+          <w:szCs w:val="26"/>
+        </w:rPr>
         <w:t>Обучение моделей и проведение экспериментов</w:t>
       </w:r>
     </w:p>
@@ -1978,39 +2069,7 @@
           <w:sz w:val="28"/>
           <w:szCs w:val="26"/>
         </w:rPr>
-        <w:t xml:space="preserve">полнота – отношение </w:t>
-      </w:r>
-      <w:r>
-        <w:rPr>
-          <w:rFonts w:ascii="Times New Roman" w:hAnsi="Times New Roman" w:cs="Times New Roman"/>
-          <w:sz w:val="28"/>
-          <w:szCs w:val="26"/>
-        </w:rPr>
-        <w:t>количества истинно положительных предсказаний</w:t>
-      </w:r>
-      <w:r>
-        <w:rPr>
-          <w:rFonts w:ascii="Times New Roman" w:hAnsi="Times New Roman" w:cs="Times New Roman"/>
-          <w:sz w:val="28"/>
-          <w:szCs w:val="26"/>
-        </w:rPr>
-        <w:t xml:space="preserve"> к сумме </w:t>
-      </w:r>
-      <w:r>
-        <w:rPr>
-          <w:rFonts w:ascii="Times New Roman" w:hAnsi="Times New Roman" w:cs="Times New Roman"/>
-          <w:sz w:val="28"/>
-          <w:szCs w:val="26"/>
-        </w:rPr>
-        <w:t>истинно положительных</w:t>
-      </w:r>
-      <w:r>
-        <w:rPr>
-          <w:rFonts w:ascii="Times New Roman" w:hAnsi="Times New Roman" w:cs="Times New Roman"/>
-          <w:sz w:val="28"/>
-          <w:szCs w:val="26"/>
-        </w:rPr>
-        <w:t xml:space="preserve"> и ложно отрицательных. Показывает </w:t>
+        <w:t xml:space="preserve">полнота – отношение количества истинно положительных предсказаний к сумме истинно положительных и ложно отрицательных. Показывает </w:t>
       </w:r>
       <w:r>
         <w:rPr>
@@ -2172,7 +2231,6 @@
           <w:rFonts w:ascii="Times New Roman" w:hAnsi="Times New Roman" w:cs="Times New Roman"/>
           <w:sz w:val="28"/>
           <w:szCs w:val="26"/>
-          <w:lang w:val="en-US"/>
         </w:rPr>
         <w:t xml:space="preserve"> </w:t>
       </w:r>
@@ -2184,8 +2242,6 @@
         </w:rPr>
         <w:t>с пороговыми значениями от 0.5 до 0.95</w:t>
       </w:r>
-      <w:bookmarkStart w:id="0" w:name="_GoBack"/>
-      <w:bookmarkEnd w:id="0"/>
     </w:p>
     <w:tbl>
       <w:tblPr>
@@ -2689,16 +2745,511 @@
         </w:rPr>
       </w:pPr>
     </w:p>
-    <w:p>
-      <w:pPr>
-        <w:rPr>
-          <w:rFonts w:ascii="Times New Roman" w:hAnsi="Times New Roman" w:cs="Times New Roman"/>
-          <w:sz w:val="28"/>
-          <w:szCs w:val="26"/>
-          <w:lang w:val="en-US"/>
-        </w:rPr>
-      </w:pPr>
-    </w:p>
+    <w:tbl>
+      <w:tblPr>
+        <w:tblStyle w:val="a5"/>
+        <w:tblW w:w="9345" w:type="dxa"/>
+        <w:tblLook w:val="04A0" w:firstRow="1" w:lastRow="0" w:firstColumn="1" w:lastColumn="0" w:noHBand="0" w:noVBand="1"/>
+      </w:tblPr>
+      <w:tblGrid>
+        <w:gridCol w:w="2336"/>
+        <w:gridCol w:w="2336"/>
+        <w:gridCol w:w="2336"/>
+        <w:gridCol w:w="2337"/>
+      </w:tblGrid>
+      <w:tr>
+        <w:tc>
+          <w:tcPr>
+            <w:tcW w:w="2336" w:type="dxa"/>
+            <w:vAlign w:val="center"/>
+          </w:tcPr>
+          <w:p>
+            <w:pPr>
+              <w:jc w:val="center"/>
+              <w:rPr>
+                <w:rFonts w:ascii="Times New Roman" w:hAnsi="Times New Roman" w:cs="Times New Roman"/>
+                <w:sz w:val="28"/>
+                <w:szCs w:val="26"/>
+              </w:rPr>
+            </w:pPr>
+            <w:r>
+              <w:rPr>
+                <w:rFonts w:ascii="Times New Roman" w:hAnsi="Times New Roman" w:cs="Times New Roman"/>
+                <w:sz w:val="28"/>
+                <w:szCs w:val="26"/>
+              </w:rPr>
+              <w:t>Модель</w:t>
+            </w:r>
+          </w:p>
+        </w:tc>
+        <w:tc>
+          <w:tcPr>
+            <w:tcW w:w="2336" w:type="dxa"/>
+          </w:tcPr>
+          <w:p>
+            <w:pPr>
+              <w:jc w:val="center"/>
+              <w:rPr>
+                <w:rFonts w:ascii="Times New Roman" w:hAnsi="Times New Roman" w:cs="Times New Roman"/>
+                <w:sz w:val="28"/>
+                <w:szCs w:val="26"/>
+                <w:lang w:val="en-US"/>
+              </w:rPr>
+            </w:pPr>
+            <w:r>
+              <w:rPr>
+                <w:rFonts w:ascii="Times New Roman" w:hAnsi="Times New Roman" w:cs="Times New Roman"/>
+                <w:sz w:val="28"/>
+                <w:szCs w:val="26"/>
+                <w:lang w:val="en-US"/>
+              </w:rPr>
+              <w:t>fps</w:t>
+            </w:r>
+          </w:p>
+        </w:tc>
+        <w:tc>
+          <w:tcPr>
+            <w:tcW w:w="2336" w:type="dxa"/>
+          </w:tcPr>
+          <w:p>
+            <w:pPr>
+              <w:jc w:val="center"/>
+              <w:rPr>
+                <w:rFonts w:ascii="Times New Roman" w:hAnsi="Times New Roman" w:cs="Times New Roman"/>
+                <w:sz w:val="28"/>
+                <w:szCs w:val="26"/>
+                <w:lang w:val="en-US"/>
+              </w:rPr>
+            </w:pPr>
+            <w:r>
+              <w:rPr>
+                <w:rFonts w:ascii="Times New Roman" w:hAnsi="Times New Roman" w:cs="Times New Roman"/>
+                <w:sz w:val="28"/>
+                <w:szCs w:val="26"/>
+                <w:lang w:val="en-US"/>
+              </w:rPr>
+              <w:t>ram</w:t>
+            </w:r>
+          </w:p>
+        </w:tc>
+        <w:tc>
+          <w:tcPr>
+            <w:tcW w:w="2337" w:type="dxa"/>
+          </w:tcPr>
+          <w:p>
+            <w:pPr>
+              <w:jc w:val="center"/>
+              <w:rPr>
+                <w:rFonts w:ascii="Times New Roman" w:hAnsi="Times New Roman" w:cs="Times New Roman"/>
+                <w:sz w:val="28"/>
+                <w:szCs w:val="26"/>
+                <w:lang w:val="en-US"/>
+              </w:rPr>
+            </w:pPr>
+            <w:proofErr w:type="spellStart"/>
+            <w:r>
+              <w:rPr>
+                <w:rFonts w:ascii="Times New Roman" w:hAnsi="Times New Roman" w:cs="Times New Roman"/>
+                <w:sz w:val="28"/>
+                <w:szCs w:val="26"/>
+                <w:lang w:val="en-US"/>
+              </w:rPr>
+              <w:t>gpu</w:t>
+            </w:r>
+            <w:proofErr w:type="spellEnd"/>
+          </w:p>
+        </w:tc>
+      </w:tr>
+      <w:tr>
+        <w:tc>
+          <w:tcPr>
+            <w:tcW w:w="2336" w:type="dxa"/>
+            <w:vAlign w:val="center"/>
+          </w:tcPr>
+          <w:p>
+            <w:pPr>
+              <w:jc w:val="center"/>
+              <w:rPr>
+                <w:rFonts w:ascii="Times New Roman" w:hAnsi="Times New Roman" w:cs="Times New Roman"/>
+                <w:sz w:val="28"/>
+                <w:szCs w:val="26"/>
+              </w:rPr>
+            </w:pPr>
+            <w:proofErr w:type="spellStart"/>
+            <w:r>
+              <w:rPr>
+                <w:rFonts w:ascii="Times New Roman" w:hAnsi="Times New Roman" w:cs="Times New Roman"/>
+                <w:sz w:val="28"/>
+                <w:szCs w:val="26"/>
+                <w:lang w:val="en-US"/>
+              </w:rPr>
+              <w:t>YOLOv</w:t>
+            </w:r>
+            <w:proofErr w:type="spellEnd"/>
+            <w:r>
+              <w:rPr>
+                <w:rFonts w:ascii="Times New Roman" w:hAnsi="Times New Roman" w:cs="Times New Roman"/>
+                <w:sz w:val="28"/>
+                <w:szCs w:val="26"/>
+              </w:rPr>
+              <w:t>5_</w:t>
+            </w:r>
+            <w:proofErr w:type="spellStart"/>
+            <w:r>
+              <w:rPr>
+                <w:rFonts w:ascii="Times New Roman" w:hAnsi="Times New Roman" w:cs="Times New Roman"/>
+                <w:sz w:val="28"/>
+                <w:szCs w:val="26"/>
+                <w:lang w:val="en-US"/>
+              </w:rPr>
+              <w:t>nano</w:t>
+            </w:r>
+            <w:proofErr w:type="spellEnd"/>
+          </w:p>
+        </w:tc>
+        <w:tc>
+          <w:tcPr>
+            <w:tcW w:w="2336" w:type="dxa"/>
+          </w:tcPr>
+          <w:p>
+            <w:pPr>
+              <w:jc w:val="center"/>
+              <w:rPr>
+                <w:rFonts w:ascii="Times New Roman" w:hAnsi="Times New Roman" w:cs="Times New Roman"/>
+                <w:sz w:val="28"/>
+                <w:szCs w:val="26"/>
+                <w:lang w:val="en-US"/>
+              </w:rPr>
+            </w:pPr>
+            <w:r>
+              <w:rPr>
+                <w:rFonts w:ascii="Times New Roman" w:hAnsi="Times New Roman" w:cs="Times New Roman"/>
+                <w:sz w:val="28"/>
+                <w:szCs w:val="26"/>
+                <w:lang w:val="en-US"/>
+              </w:rPr>
+              <w:t>41.2</w:t>
+            </w:r>
+          </w:p>
+        </w:tc>
+        <w:tc>
+          <w:tcPr>
+            <w:tcW w:w="2336" w:type="dxa"/>
+          </w:tcPr>
+          <w:p>
+            <w:pPr>
+              <w:jc w:val="center"/>
+              <w:rPr>
+                <w:rFonts w:ascii="Times New Roman" w:hAnsi="Times New Roman" w:cs="Times New Roman"/>
+                <w:sz w:val="28"/>
+                <w:szCs w:val="26"/>
+                <w:lang w:val="en-US"/>
+              </w:rPr>
+            </w:pPr>
+            <w:r>
+              <w:rPr>
+                <w:rFonts w:ascii="Times New Roman" w:hAnsi="Times New Roman" w:cs="Times New Roman"/>
+                <w:sz w:val="28"/>
+                <w:szCs w:val="26"/>
+                <w:lang w:val="en-US"/>
+              </w:rPr>
+              <w:t>18</w:t>
+            </w:r>
+            <w:r>
+              <w:rPr>
+                <w:rFonts w:ascii="Times New Roman" w:hAnsi="Times New Roman" w:cs="Times New Roman"/>
+                <w:sz w:val="28"/>
+                <w:szCs w:val="26"/>
+                <w:lang w:val="en-US"/>
+              </w:rPr>
+              <w:t>40</w:t>
+            </w:r>
+            <w:r>
+              <w:rPr>
+                <w:rFonts w:ascii="Times New Roman" w:hAnsi="Times New Roman" w:cs="Times New Roman"/>
+                <w:sz w:val="28"/>
+                <w:szCs w:val="26"/>
+                <w:lang w:val="en-US"/>
+              </w:rPr>
+              <w:t xml:space="preserve"> </w:t>
+            </w:r>
+            <w:proofErr w:type="spellStart"/>
+            <w:r>
+              <w:rPr>
+                <w:rFonts w:ascii="Times New Roman" w:hAnsi="Times New Roman" w:cs="Times New Roman"/>
+                <w:sz w:val="28"/>
+                <w:szCs w:val="26"/>
+                <w:lang w:val="en-US"/>
+              </w:rPr>
+              <w:t>MiB</w:t>
+            </w:r>
+            <w:proofErr w:type="spellEnd"/>
+          </w:p>
+        </w:tc>
+        <w:tc>
+          <w:tcPr>
+            <w:tcW w:w="2337" w:type="dxa"/>
+          </w:tcPr>
+          <w:p>
+            <w:pPr>
+              <w:jc w:val="center"/>
+              <w:rPr>
+                <w:rFonts w:ascii="Times New Roman" w:hAnsi="Times New Roman" w:cs="Times New Roman"/>
+                <w:sz w:val="28"/>
+                <w:szCs w:val="26"/>
+                <w:lang w:val="en-US"/>
+              </w:rPr>
+            </w:pPr>
+            <w:r>
+              <w:rPr>
+                <w:rFonts w:ascii="Times New Roman" w:hAnsi="Times New Roman" w:cs="Times New Roman"/>
+                <w:sz w:val="28"/>
+                <w:szCs w:val="26"/>
+                <w:lang w:val="en-US"/>
+              </w:rPr>
+              <w:t xml:space="preserve">620 </w:t>
+            </w:r>
+            <w:proofErr w:type="spellStart"/>
+            <w:r>
+              <w:rPr>
+                <w:rFonts w:ascii="Times New Roman" w:hAnsi="Times New Roman" w:cs="Times New Roman"/>
+                <w:sz w:val="28"/>
+                <w:szCs w:val="26"/>
+                <w:lang w:val="en-US"/>
+              </w:rPr>
+              <w:t>MiB</w:t>
+            </w:r>
+            <w:proofErr w:type="spellEnd"/>
+          </w:p>
+        </w:tc>
+      </w:tr>
+      <w:tr>
+        <w:tc>
+          <w:tcPr>
+            <w:tcW w:w="2336" w:type="dxa"/>
+            <w:vAlign w:val="center"/>
+          </w:tcPr>
+          <w:p>
+            <w:pPr>
+              <w:jc w:val="center"/>
+              <w:rPr>
+                <w:rFonts w:ascii="Times New Roman" w:hAnsi="Times New Roman" w:cs="Times New Roman"/>
+                <w:sz w:val="28"/>
+                <w:szCs w:val="26"/>
+              </w:rPr>
+            </w:pPr>
+            <w:proofErr w:type="spellStart"/>
+            <w:r>
+              <w:rPr>
+                <w:rFonts w:ascii="Times New Roman" w:hAnsi="Times New Roman" w:cs="Times New Roman"/>
+                <w:sz w:val="28"/>
+                <w:szCs w:val="26"/>
+                <w:lang w:val="en-US"/>
+              </w:rPr>
+              <w:t>YOLOv</w:t>
+            </w:r>
+            <w:proofErr w:type="spellEnd"/>
+            <w:r>
+              <w:rPr>
+                <w:rFonts w:ascii="Times New Roman" w:hAnsi="Times New Roman" w:cs="Times New Roman"/>
+                <w:sz w:val="28"/>
+                <w:szCs w:val="26"/>
+              </w:rPr>
+              <w:t>5_</w:t>
+            </w:r>
+            <w:r>
+              <w:rPr>
+                <w:rFonts w:ascii="Times New Roman" w:hAnsi="Times New Roman" w:cs="Times New Roman"/>
+                <w:sz w:val="28"/>
+                <w:szCs w:val="26"/>
+                <w:lang w:val="en-US"/>
+              </w:rPr>
+              <w:t>small</w:t>
+            </w:r>
+          </w:p>
+        </w:tc>
+        <w:tc>
+          <w:tcPr>
+            <w:tcW w:w="2336" w:type="dxa"/>
+          </w:tcPr>
+          <w:p>
+            <w:pPr>
+              <w:jc w:val="center"/>
+              <w:rPr>
+                <w:rFonts w:ascii="Times New Roman" w:hAnsi="Times New Roman" w:cs="Times New Roman"/>
+                <w:sz w:val="28"/>
+                <w:szCs w:val="26"/>
+                <w:lang w:val="en-US"/>
+              </w:rPr>
+            </w:pPr>
+            <w:r>
+              <w:rPr>
+                <w:rFonts w:ascii="Times New Roman" w:hAnsi="Times New Roman" w:cs="Times New Roman"/>
+                <w:sz w:val="28"/>
+                <w:szCs w:val="26"/>
+                <w:lang w:val="en-US"/>
+              </w:rPr>
+              <w:t>37.5</w:t>
+            </w:r>
+          </w:p>
+        </w:tc>
+        <w:tc>
+          <w:tcPr>
+            <w:tcW w:w="2336" w:type="dxa"/>
+          </w:tcPr>
+          <w:p>
+            <w:pPr>
+              <w:jc w:val="center"/>
+              <w:rPr>
+                <w:rFonts w:ascii="Times New Roman" w:hAnsi="Times New Roman" w:cs="Times New Roman"/>
+                <w:sz w:val="28"/>
+                <w:szCs w:val="26"/>
+                <w:lang w:val="en-US"/>
+              </w:rPr>
+            </w:pPr>
+            <w:r>
+              <w:rPr>
+                <w:rFonts w:ascii="Times New Roman" w:hAnsi="Times New Roman" w:cs="Times New Roman"/>
+                <w:sz w:val="28"/>
+                <w:szCs w:val="26"/>
+                <w:lang w:val="en-US"/>
+              </w:rPr>
+              <w:t>1745</w:t>
+            </w:r>
+            <w:bookmarkStart w:id="0" w:name="_GoBack"/>
+            <w:bookmarkEnd w:id="0"/>
+          </w:p>
+        </w:tc>
+        <w:tc>
+          <w:tcPr>
+            <w:tcW w:w="2337" w:type="dxa"/>
+          </w:tcPr>
+          <w:p>
+            <w:pPr>
+              <w:jc w:val="center"/>
+              <w:rPr>
+                <w:rFonts w:ascii="Times New Roman" w:hAnsi="Times New Roman" w:cs="Times New Roman"/>
+                <w:sz w:val="28"/>
+                <w:szCs w:val="26"/>
+                <w:lang w:val="en-US"/>
+              </w:rPr>
+            </w:pPr>
+            <w:r>
+              <w:rPr>
+                <w:rFonts w:ascii="Times New Roman" w:hAnsi="Times New Roman" w:cs="Times New Roman"/>
+                <w:sz w:val="28"/>
+                <w:szCs w:val="26"/>
+                <w:lang w:val="en-US"/>
+              </w:rPr>
+              <w:t>674</w:t>
+            </w:r>
+          </w:p>
+        </w:tc>
+      </w:tr>
+      <w:tr>
+        <w:tc>
+          <w:tcPr>
+            <w:tcW w:w="2336" w:type="dxa"/>
+            <w:vAlign w:val="center"/>
+          </w:tcPr>
+          <w:p>
+            <w:pPr>
+              <w:jc w:val="center"/>
+              <w:rPr>
+                <w:rFonts w:ascii="Times New Roman" w:hAnsi="Times New Roman" w:cs="Times New Roman"/>
+                <w:sz w:val="28"/>
+                <w:szCs w:val="26"/>
+                <w:lang w:val="en-US"/>
+              </w:rPr>
+            </w:pPr>
+            <w:r>
+              <w:rPr>
+                <w:rFonts w:ascii="Times New Roman" w:hAnsi="Times New Roman" w:cs="Times New Roman"/>
+                <w:sz w:val="28"/>
+                <w:szCs w:val="26"/>
+                <w:lang w:val="en-US"/>
+              </w:rPr>
+              <w:t>YOLOv5_medium</w:t>
+            </w:r>
+          </w:p>
+        </w:tc>
+        <w:tc>
+          <w:tcPr>
+            <w:tcW w:w="2336" w:type="dxa"/>
+          </w:tcPr>
+          <w:p>
+            <w:pPr>
+              <w:jc w:val="center"/>
+              <w:rPr>
+                <w:rFonts w:ascii="Times New Roman" w:hAnsi="Times New Roman" w:cs="Times New Roman"/>
+                <w:sz w:val="28"/>
+                <w:szCs w:val="26"/>
+                <w:lang w:val="en-US"/>
+              </w:rPr>
+            </w:pPr>
+            <w:r>
+              <w:rPr>
+                <w:rFonts w:ascii="Times New Roman" w:hAnsi="Times New Roman" w:cs="Times New Roman"/>
+                <w:sz w:val="28"/>
+                <w:szCs w:val="26"/>
+                <w:lang w:val="en-US"/>
+              </w:rPr>
+              <w:t>22.2</w:t>
+            </w:r>
+          </w:p>
+        </w:tc>
+        <w:tc>
+          <w:tcPr>
+            <w:tcW w:w="2336" w:type="dxa"/>
+          </w:tcPr>
+          <w:p>
+            <w:pPr>
+              <w:jc w:val="center"/>
+              <w:rPr>
+                <w:rFonts w:ascii="Times New Roman" w:hAnsi="Times New Roman" w:cs="Times New Roman"/>
+                <w:sz w:val="28"/>
+                <w:szCs w:val="26"/>
+                <w:lang w:val="en-US"/>
+              </w:rPr>
+            </w:pPr>
+            <w:r>
+              <w:rPr>
+                <w:rFonts w:ascii="Times New Roman" w:hAnsi="Times New Roman" w:cs="Times New Roman"/>
+                <w:sz w:val="28"/>
+                <w:szCs w:val="26"/>
+                <w:lang w:val="en-US"/>
+              </w:rPr>
+              <w:t>1522</w:t>
+            </w:r>
+          </w:p>
+        </w:tc>
+        <w:tc>
+          <w:tcPr>
+            <w:tcW w:w="2337" w:type="dxa"/>
+          </w:tcPr>
+          <w:p>
+            <w:pPr>
+              <w:jc w:val="center"/>
+              <w:rPr>
+                <w:rFonts w:ascii="Times New Roman" w:hAnsi="Times New Roman" w:cs="Times New Roman"/>
+                <w:sz w:val="28"/>
+                <w:szCs w:val="26"/>
+                <w:lang w:val="en-US"/>
+              </w:rPr>
+            </w:pPr>
+            <w:r>
+              <w:rPr>
+                <w:rFonts w:ascii="Times New Roman" w:hAnsi="Times New Roman" w:cs="Times New Roman"/>
+                <w:sz w:val="28"/>
+                <w:szCs w:val="26"/>
+                <w:lang w:val="en-US"/>
+              </w:rPr>
+              <w:t>788</w:t>
+            </w:r>
+          </w:p>
+        </w:tc>
+      </w:tr>
+    </w:tbl>
     <w:p>
       <w:pPr>
         <w:jc w:val="center"/>
@@ -2708,9 +3259,41 @@
           <w:szCs w:val="26"/>
         </w:rPr>
       </w:pPr>
-      <w:r>
-        <w:rPr>
-          <w:rFonts w:ascii="Times New Roman" w:hAnsi="Times New Roman" w:cs="Times New Roman"/>
+    </w:p>
+    <w:p>
+      <w:pPr>
+        <w:jc w:val="center"/>
+        <w:rPr>
+          <w:rFonts w:ascii="Times New Roman" w:hAnsi="Times New Roman" w:cs="Times New Roman"/>
+          <w:b/>
+          <w:sz w:val="28"/>
+          <w:szCs w:val="26"/>
+        </w:rPr>
+      </w:pPr>
+      <w:r>
+        <w:rPr>
+          <w:rFonts w:ascii="Times New Roman" w:hAnsi="Times New Roman" w:cs="Times New Roman"/>
+          <w:b/>
+          <w:sz w:val="28"/>
+          <w:szCs w:val="26"/>
+        </w:rPr>
+        <w:t>Вывод</w:t>
+      </w:r>
+    </w:p>
+    <w:p>
+      <w:pPr>
+        <w:jc w:val="center"/>
+        <w:rPr>
+          <w:rFonts w:ascii="Times New Roman" w:hAnsi="Times New Roman" w:cs="Times New Roman"/>
+          <w:b/>
+          <w:sz w:val="28"/>
+          <w:szCs w:val="26"/>
+        </w:rPr>
+      </w:pPr>
+      <w:r>
+        <w:rPr>
+          <w:rFonts w:ascii="Times New Roman" w:hAnsi="Times New Roman" w:cs="Times New Roman"/>
+          <w:b/>
           <w:sz w:val="28"/>
           <w:szCs w:val="26"/>
         </w:rPr>

</xml_diff>